<commit_message>
Rest Guidelines; javascript class models
</commit_message>
<xml_diff>
--- a/FVisual_Documentation/Richtlinien/REST Kommunikation.docx
+++ b/FVisual_Documentation/Richtlinien/REST Kommunikation.docx
@@ -5,17 +5,20 @@
     <w:tbl>
       <w:tblPr>
         <w:tblStyle w:val="Tabellenraster"/>
-        <w:tblW w:w="0" w:type="auto"/>
+        <w:tblW w:w="14498" w:type="dxa"/>
         <w:tblLook w:val="04A0" w:firstRow="1" w:lastRow="0" w:firstColumn="1" w:lastColumn="0" w:noHBand="0" w:noVBand="1"/>
       </w:tblPr>
       <w:tblGrid>
-        <w:gridCol w:w="3061"/>
-        <w:gridCol w:w="6001"/>
+        <w:gridCol w:w="4897"/>
+        <w:gridCol w:w="9601"/>
       </w:tblGrid>
       <w:tr>
-        <w:tc>
-          <w:tcPr>
-            <w:tcW w:w="9062" w:type="dxa"/>
+        <w:trPr>
+          <w:trHeight w:val="382"/>
+        </w:trPr>
+        <w:tc>
+          <w:tcPr>
+            <w:tcW w:w="14498" w:type="dxa"/>
             <w:gridSpan w:val="2"/>
           </w:tcPr>
           <w:p>
@@ -40,11 +43,11 @@
       </w:tr>
       <w:tr>
         <w:trPr>
-          <w:trHeight w:val="274"/>
+          <w:trHeight w:val="376"/>
         </w:trPr>
         <w:tc>
           <w:tcPr>
-            <w:tcW w:w="3061" w:type="dxa"/>
+            <w:tcW w:w="4897" w:type="dxa"/>
           </w:tcPr>
           <w:p>
             <w:pPr>
@@ -66,7 +69,7 @@
         </w:tc>
         <w:tc>
           <w:tcPr>
-            <w:tcW w:w="6001" w:type="dxa"/>
+            <w:tcW w:w="9601" w:type="dxa"/>
           </w:tcPr>
           <w:p>
             <w:pPr>
@@ -91,11 +94,11 @@
       </w:tr>
       <w:tr>
         <w:trPr>
-          <w:trHeight w:val="274"/>
+          <w:trHeight w:val="376"/>
         </w:trPr>
         <w:tc>
           <w:tcPr>
-            <w:tcW w:w="3061" w:type="dxa"/>
+            <w:tcW w:w="4897" w:type="dxa"/>
           </w:tcPr>
           <w:p>
             <w:pPr>
@@ -117,7 +120,7 @@
         </w:tc>
         <w:tc>
           <w:tcPr>
-            <w:tcW w:w="6001" w:type="dxa"/>
+            <w:tcW w:w="9601" w:type="dxa"/>
           </w:tcPr>
           <w:p>
             <w:pPr>
@@ -151,18 +154,21 @@
     <w:tbl>
       <w:tblPr>
         <w:tblStyle w:val="Tabellenraster"/>
-        <w:tblW w:w="0" w:type="auto"/>
+        <w:tblW w:w="14521" w:type="dxa"/>
         <w:tblLook w:val="04A0" w:firstRow="1" w:lastRow="0" w:firstColumn="1" w:lastColumn="0" w:noHBand="0" w:noVBand="1"/>
       </w:tblPr>
       <w:tblGrid>
-        <w:gridCol w:w="704"/>
-        <w:gridCol w:w="3827"/>
-        <w:gridCol w:w="4531"/>
+        <w:gridCol w:w="1127"/>
+        <w:gridCol w:w="6133"/>
+        <w:gridCol w:w="7261"/>
       </w:tblGrid>
       <w:tr>
-        <w:tc>
-          <w:tcPr>
-            <w:tcW w:w="9062" w:type="dxa"/>
+        <w:trPr>
+          <w:trHeight w:val="261"/>
+        </w:trPr>
+        <w:tc>
+          <w:tcPr>
+            <w:tcW w:w="14521" w:type="dxa"/>
             <w:gridSpan w:val="3"/>
           </w:tcPr>
           <w:p>
@@ -186,9 +192,12 @@
         </w:tc>
       </w:tr>
       <w:tr>
-        <w:tc>
-          <w:tcPr>
-            <w:tcW w:w="704" w:type="dxa"/>
+        <w:trPr>
+          <w:trHeight w:val="261"/>
+        </w:trPr>
+        <w:tc>
+          <w:tcPr>
+            <w:tcW w:w="1127" w:type="dxa"/>
           </w:tcPr>
           <w:p>
             <w:pPr>
@@ -210,7 +219,7 @@
         </w:tc>
         <w:tc>
           <w:tcPr>
-            <w:tcW w:w="3827" w:type="dxa"/>
+            <w:tcW w:w="6133" w:type="dxa"/>
           </w:tcPr>
           <w:p>
             <w:pPr>
@@ -234,7 +243,7 @@
         </w:tc>
         <w:tc>
           <w:tcPr>
-            <w:tcW w:w="4531" w:type="dxa"/>
+            <w:tcW w:w="7260" w:type="dxa"/>
           </w:tcPr>
           <w:p>
             <w:pPr>
@@ -258,9 +267,12 @@
         </w:tc>
       </w:tr>
       <w:tr>
-        <w:tc>
-          <w:tcPr>
-            <w:tcW w:w="704" w:type="dxa"/>
+        <w:trPr>
+          <w:trHeight w:val="261"/>
+        </w:trPr>
+        <w:tc>
+          <w:tcPr>
+            <w:tcW w:w="1127" w:type="dxa"/>
           </w:tcPr>
           <w:p>
             <w:pPr>
@@ -282,7 +294,7 @@
         </w:tc>
         <w:tc>
           <w:tcPr>
-            <w:tcW w:w="3827" w:type="dxa"/>
+            <w:tcW w:w="6133" w:type="dxa"/>
           </w:tcPr>
           <w:p>
             <w:pPr>
@@ -306,7 +318,7 @@
         </w:tc>
         <w:tc>
           <w:tcPr>
-            <w:tcW w:w="4531" w:type="dxa"/>
+            <w:tcW w:w="7260" w:type="dxa"/>
           </w:tcPr>
           <w:p>
             <w:pPr>
@@ -330,9 +342,12 @@
         </w:tc>
       </w:tr>
       <w:tr>
-        <w:tc>
-          <w:tcPr>
-            <w:tcW w:w="704" w:type="dxa"/>
+        <w:trPr>
+          <w:trHeight w:val="267"/>
+        </w:trPr>
+        <w:tc>
+          <w:tcPr>
+            <w:tcW w:w="1127" w:type="dxa"/>
           </w:tcPr>
           <w:p>
             <w:pPr>
@@ -354,7 +369,7 @@
         </w:tc>
         <w:tc>
           <w:tcPr>
-            <w:tcW w:w="3827" w:type="dxa"/>
+            <w:tcW w:w="6133" w:type="dxa"/>
           </w:tcPr>
           <w:p>
             <w:pPr>
@@ -376,7 +391,7 @@
         </w:tc>
         <w:tc>
           <w:tcPr>
-            <w:tcW w:w="4531" w:type="dxa"/>
+            <w:tcW w:w="7260" w:type="dxa"/>
           </w:tcPr>
           <w:p>
             <w:pPr>
@@ -408,9 +423,12 @@
         </w:tc>
       </w:tr>
       <w:tr>
-        <w:tc>
-          <w:tcPr>
-            <w:tcW w:w="704" w:type="dxa"/>
+        <w:trPr>
+          <w:trHeight w:val="261"/>
+        </w:trPr>
+        <w:tc>
+          <w:tcPr>
+            <w:tcW w:w="1127" w:type="dxa"/>
           </w:tcPr>
           <w:p>
             <w:pPr>
@@ -432,7 +450,7 @@
         </w:tc>
         <w:tc>
           <w:tcPr>
-            <w:tcW w:w="3827" w:type="dxa"/>
+            <w:tcW w:w="6133" w:type="dxa"/>
           </w:tcPr>
           <w:p>
             <w:pPr>
@@ -454,7 +472,7 @@
         </w:tc>
         <w:tc>
           <w:tcPr>
-            <w:tcW w:w="4531" w:type="dxa"/>
+            <w:tcW w:w="7260" w:type="dxa"/>
           </w:tcPr>
           <w:p>
             <w:pPr>
@@ -504,9 +522,12 @@
         </w:tc>
       </w:tr>
       <w:tr>
-        <w:tc>
-          <w:tcPr>
-            <w:tcW w:w="704" w:type="dxa"/>
+        <w:trPr>
+          <w:trHeight w:val="261"/>
+        </w:trPr>
+        <w:tc>
+          <w:tcPr>
+            <w:tcW w:w="1127" w:type="dxa"/>
           </w:tcPr>
           <w:p>
             <w:pPr>
@@ -528,7 +549,7 @@
         </w:tc>
         <w:tc>
           <w:tcPr>
-            <w:tcW w:w="3827" w:type="dxa"/>
+            <w:tcW w:w="6133" w:type="dxa"/>
           </w:tcPr>
           <w:p>
             <w:pPr>
@@ -550,7 +571,7 @@
         </w:tc>
         <w:tc>
           <w:tcPr>
-            <w:tcW w:w="4531" w:type="dxa"/>
+            <w:tcW w:w="7260" w:type="dxa"/>
           </w:tcPr>
           <w:p>
             <w:pPr>
@@ -582,9 +603,12 @@
         </w:tc>
       </w:tr>
       <w:tr>
-        <w:tc>
-          <w:tcPr>
-            <w:tcW w:w="704" w:type="dxa"/>
+        <w:trPr>
+          <w:trHeight w:val="261"/>
+        </w:trPr>
+        <w:tc>
+          <w:tcPr>
+            <w:tcW w:w="1127" w:type="dxa"/>
           </w:tcPr>
           <w:p>
             <w:pPr>
@@ -606,7 +630,7 @@
         </w:tc>
         <w:tc>
           <w:tcPr>
-            <w:tcW w:w="3827" w:type="dxa"/>
+            <w:tcW w:w="6133" w:type="dxa"/>
           </w:tcPr>
           <w:p>
             <w:pPr>
@@ -628,7 +652,7 @@
         </w:tc>
         <w:tc>
           <w:tcPr>
-            <w:tcW w:w="4531" w:type="dxa"/>
+            <w:tcW w:w="7260" w:type="dxa"/>
           </w:tcPr>
           <w:p>
             <w:pPr>
@@ -652,9 +676,12 @@
         </w:tc>
       </w:tr>
       <w:tr>
-        <w:tc>
-          <w:tcPr>
-            <w:tcW w:w="704" w:type="dxa"/>
+        <w:trPr>
+          <w:trHeight w:val="261"/>
+        </w:trPr>
+        <w:tc>
+          <w:tcPr>
+            <w:tcW w:w="1127" w:type="dxa"/>
           </w:tcPr>
           <w:p>
             <w:pPr>
@@ -676,7 +703,7 @@
         </w:tc>
         <w:tc>
           <w:tcPr>
-            <w:tcW w:w="3827" w:type="dxa"/>
+            <w:tcW w:w="6133" w:type="dxa"/>
           </w:tcPr>
           <w:p>
             <w:pPr>
@@ -698,7 +725,7 @@
         </w:tc>
         <w:tc>
           <w:tcPr>
-            <w:tcW w:w="4531" w:type="dxa"/>
+            <w:tcW w:w="7260" w:type="dxa"/>
           </w:tcPr>
           <w:p>
             <w:pPr>
@@ -722,9 +749,12 @@
         </w:tc>
       </w:tr>
       <w:tr>
-        <w:tc>
-          <w:tcPr>
-            <w:tcW w:w="704" w:type="dxa"/>
+        <w:trPr>
+          <w:trHeight w:val="267"/>
+        </w:trPr>
+        <w:tc>
+          <w:tcPr>
+            <w:tcW w:w="1127" w:type="dxa"/>
           </w:tcPr>
           <w:p>
             <w:pPr>
@@ -746,7 +776,7 @@
         </w:tc>
         <w:tc>
           <w:tcPr>
-            <w:tcW w:w="3827" w:type="dxa"/>
+            <w:tcW w:w="6133" w:type="dxa"/>
           </w:tcPr>
           <w:p>
             <w:pPr>
@@ -768,7 +798,7 @@
         </w:tc>
         <w:tc>
           <w:tcPr>
-            <w:tcW w:w="4531" w:type="dxa"/>
+            <w:tcW w:w="7260" w:type="dxa"/>
           </w:tcPr>
           <w:p>
             <w:pPr>
@@ -813,17 +843,20 @@
     <w:tbl>
       <w:tblPr>
         <w:tblStyle w:val="Tabellenraster"/>
-        <w:tblW w:w="0" w:type="auto"/>
+        <w:tblW w:w="14507" w:type="dxa"/>
         <w:tblLook w:val="04A0" w:firstRow="1" w:lastRow="0" w:firstColumn="1" w:lastColumn="0" w:noHBand="0" w:noVBand="1"/>
       </w:tblPr>
       <w:tblGrid>
-        <w:gridCol w:w="3020"/>
-        <w:gridCol w:w="6042"/>
+        <w:gridCol w:w="4834"/>
+        <w:gridCol w:w="9673"/>
       </w:tblGrid>
       <w:tr>
-        <w:tc>
-          <w:tcPr>
-            <w:tcW w:w="9062" w:type="dxa"/>
+        <w:trPr>
+          <w:trHeight w:val="265"/>
+        </w:trPr>
+        <w:tc>
+          <w:tcPr>
+            <w:tcW w:w="14507" w:type="dxa"/>
             <w:gridSpan w:val="2"/>
           </w:tcPr>
           <w:p>
@@ -849,9 +882,12 @@
         </w:tc>
       </w:tr>
       <w:tr>
-        <w:tc>
-          <w:tcPr>
-            <w:tcW w:w="3020" w:type="dxa"/>
+        <w:trPr>
+          <w:trHeight w:val="265"/>
+        </w:trPr>
+        <w:tc>
+          <w:tcPr>
+            <w:tcW w:w="4834" w:type="dxa"/>
           </w:tcPr>
           <w:p>
             <w:pPr>
@@ -875,7 +911,7 @@
         </w:tc>
         <w:tc>
           <w:tcPr>
-            <w:tcW w:w="6042" w:type="dxa"/>
+            <w:tcW w:w="9673" w:type="dxa"/>
           </w:tcPr>
           <w:p>
             <w:pPr>
@@ -899,9 +935,12 @@
         </w:tc>
       </w:tr>
       <w:tr>
-        <w:tc>
-          <w:tcPr>
-            <w:tcW w:w="3020" w:type="dxa"/>
+        <w:trPr>
+          <w:trHeight w:val="529"/>
+        </w:trPr>
+        <w:tc>
+          <w:tcPr>
+            <w:tcW w:w="4834" w:type="dxa"/>
           </w:tcPr>
           <w:p>
             <w:pPr>
@@ -925,7 +964,7 @@
         </w:tc>
         <w:tc>
           <w:tcPr>
-            <w:tcW w:w="6042" w:type="dxa"/>
+            <w:tcW w:w="9673" w:type="dxa"/>
           </w:tcPr>
           <w:p>
             <w:pPr>
@@ -968,9 +1007,12 @@
         </w:tc>
       </w:tr>
       <w:tr>
-        <w:tc>
-          <w:tcPr>
-            <w:tcW w:w="3020" w:type="dxa"/>
+        <w:trPr>
+          <w:trHeight w:val="794"/>
+        </w:trPr>
+        <w:tc>
+          <w:tcPr>
+            <w:tcW w:w="4834" w:type="dxa"/>
           </w:tcPr>
           <w:p>
             <w:pPr>
@@ -994,7 +1036,7 @@
         </w:tc>
         <w:tc>
           <w:tcPr>
-            <w:tcW w:w="6042" w:type="dxa"/>
+            <w:tcW w:w="9673" w:type="dxa"/>
           </w:tcPr>
           <w:p>
             <w:pPr>
@@ -1056,9 +1098,12 @@
         </w:tc>
       </w:tr>
       <w:tr>
-        <w:tc>
-          <w:tcPr>
-            <w:tcW w:w="3020" w:type="dxa"/>
+        <w:trPr>
+          <w:trHeight w:val="794"/>
+        </w:trPr>
+        <w:tc>
+          <w:tcPr>
+            <w:tcW w:w="4834" w:type="dxa"/>
           </w:tcPr>
           <w:p>
             <w:pPr>
@@ -1082,7 +1127,7 @@
         </w:tc>
         <w:tc>
           <w:tcPr>
-            <w:tcW w:w="6042" w:type="dxa"/>
+            <w:tcW w:w="9673" w:type="dxa"/>
           </w:tcPr>
           <w:p>
             <w:pPr>
@@ -1144,9 +1189,12 @@
         </w:tc>
       </w:tr>
       <w:tr>
-        <w:tc>
-          <w:tcPr>
-            <w:tcW w:w="3020" w:type="dxa"/>
+        <w:trPr>
+          <w:trHeight w:val="529"/>
+        </w:trPr>
+        <w:tc>
+          <w:tcPr>
+            <w:tcW w:w="4834" w:type="dxa"/>
           </w:tcPr>
           <w:p>
             <w:pPr>
@@ -1170,7 +1218,7 @@
         </w:tc>
         <w:tc>
           <w:tcPr>
-            <w:tcW w:w="6042" w:type="dxa"/>
+            <w:tcW w:w="9673" w:type="dxa"/>
           </w:tcPr>
           <w:p>
             <w:pPr>
@@ -1222,9 +1270,12 @@
         </w:tc>
       </w:tr>
       <w:tr>
-        <w:tc>
-          <w:tcPr>
-            <w:tcW w:w="3020" w:type="dxa"/>
+        <w:trPr>
+          <w:trHeight w:val="522"/>
+        </w:trPr>
+        <w:tc>
+          <w:tcPr>
+            <w:tcW w:w="4834" w:type="dxa"/>
           </w:tcPr>
           <w:p>
             <w:pPr>
@@ -1248,7 +1299,7 @@
         </w:tc>
         <w:tc>
           <w:tcPr>
-            <w:tcW w:w="6042" w:type="dxa"/>
+            <w:tcW w:w="9673" w:type="dxa"/>
           </w:tcPr>
           <w:p>
             <w:pPr>
@@ -1296,38 +1347,6 @@
               </w:rPr>
               <w:t>evel owner</w:t>
             </w:r>
-          </w:p>
-        </w:tc>
-      </w:tr>
-      <w:tr>
-        <w:tc>
-          <w:tcPr>
-            <w:tcW w:w="3020" w:type="dxa"/>
-          </w:tcPr>
-          <w:p>
-            <w:pPr>
-              <w:rPr>
-                <w:rFonts w:ascii="Arial" w:hAnsi="Arial" w:cs="Arial"/>
-                <w:sz w:val="24"/>
-                <w:szCs w:val="24"/>
-                <w:lang w:val="en-US"/>
-              </w:rPr>
-            </w:pPr>
-          </w:p>
-        </w:tc>
-        <w:tc>
-          <w:tcPr>
-            <w:tcW w:w="6042" w:type="dxa"/>
-          </w:tcPr>
-          <w:p>
-            <w:pPr>
-              <w:rPr>
-                <w:rFonts w:ascii="Arial" w:hAnsi="Arial" w:cs="Arial"/>
-                <w:sz w:val="24"/>
-                <w:szCs w:val="24"/>
-                <w:lang w:val="en-US"/>
-              </w:rPr>
-            </w:pPr>
           </w:p>
         </w:tc>
       </w:tr>
@@ -1345,7 +1364,7 @@
     <w:tbl>
       <w:tblPr>
         <w:tblStyle w:val="Listentabelle2Akzent3"/>
-        <w:tblW w:w="9849" w:type="dxa"/>
+        <w:tblW w:w="14510" w:type="dxa"/>
         <w:tblBorders>
           <w:top w:val="single" w:sz="8" w:space="0" w:color="auto"/>
           <w:left w:val="single" w:sz="8" w:space="0" w:color="auto"/>
@@ -1357,42 +1376,43 @@
         <w:tblLook w:val="04A0" w:firstRow="1" w:lastRow="0" w:firstColumn="1" w:lastColumn="0" w:noHBand="0" w:noVBand="1"/>
       </w:tblPr>
       <w:tblGrid>
-        <w:gridCol w:w="3615"/>
-        <w:gridCol w:w="1170"/>
-        <w:gridCol w:w="1335"/>
-        <w:gridCol w:w="1463"/>
-        <w:gridCol w:w="1133"/>
-        <w:gridCol w:w="1133"/>
+        <w:gridCol w:w="3407"/>
+        <w:gridCol w:w="1172"/>
+        <w:gridCol w:w="1931"/>
+        <w:gridCol w:w="1844"/>
+        <w:gridCol w:w="4961"/>
+        <w:gridCol w:w="1195"/>
       </w:tblGrid>
       <w:tr>
         <w:trPr>
           <w:cnfStyle w:val="100000000000" w:firstRow="1" w:lastRow="0" w:firstColumn="0" w:lastColumn="0" w:oddVBand="0" w:evenVBand="0" w:oddHBand="0" w:evenHBand="0" w:firstRowFirstColumn="0" w:firstRowLastColumn="0" w:lastRowFirstColumn="0" w:lastRowLastColumn="0"/>
-          <w:trHeight w:val="268"/>
+          <w:trHeight w:val="253"/>
         </w:trPr>
         <w:tc>
           <w:tcPr>
             <w:cnfStyle w:val="001000000000" w:firstRow="0" w:lastRow="0" w:firstColumn="1" w:lastColumn="0" w:oddVBand="0" w:evenVBand="0" w:oddHBand="0" w:evenHBand="0" w:firstRowFirstColumn="0" w:firstRowLastColumn="0" w:lastRowFirstColumn="0" w:lastRowLastColumn="0"/>
-            <w:tcW w:w="3615" w:type="dxa"/>
-          </w:tcPr>
-          <w:p>
-            <w:pPr>
-              <w:rPr>
-                <w:rFonts w:ascii="Arial" w:hAnsi="Arial" w:cs="Arial"/>
-                <w:lang w:val="en-US"/>
-              </w:rPr>
-            </w:pPr>
-            <w:r>
-              <w:rPr>
-                <w:rFonts w:ascii="Arial" w:hAnsi="Arial" w:cs="Arial"/>
-                <w:lang w:val="en-US"/>
-              </w:rPr>
+            <w:tcW w:w="3407" w:type="dxa"/>
+          </w:tcPr>
+          <w:p>
+            <w:pPr>
+              <w:rPr>
+                <w:rFonts w:ascii="Arial" w:hAnsi="Arial" w:cs="Arial"/>
+                <w:lang w:val="en-US"/>
+              </w:rPr>
+            </w:pPr>
+            <w:r>
+              <w:rPr>
+                <w:rFonts w:ascii="Arial" w:hAnsi="Arial" w:cs="Arial"/>
+                <w:lang w:val="en-US"/>
+              </w:rPr>
+              <w:lastRenderedPageBreak/>
               <w:t>PATH</w:t>
             </w:r>
           </w:p>
         </w:tc>
         <w:tc>
           <w:tcPr>
-            <w:tcW w:w="1170" w:type="dxa"/>
+            <w:tcW w:w="1172" w:type="dxa"/>
           </w:tcPr>
           <w:p>
             <w:pPr>
@@ -1413,7 +1433,7 @@
         </w:tc>
         <w:tc>
           <w:tcPr>
-            <w:tcW w:w="1335" w:type="dxa"/>
+            <w:tcW w:w="1931" w:type="dxa"/>
           </w:tcPr>
           <w:p>
             <w:pPr>
@@ -1434,7 +1454,7 @@
         </w:tc>
         <w:tc>
           <w:tcPr>
-            <w:tcW w:w="1463" w:type="dxa"/>
+            <w:tcW w:w="1844" w:type="dxa"/>
           </w:tcPr>
           <w:p>
             <w:pPr>
@@ -1487,7 +1507,7 @@
         </w:tc>
         <w:tc>
           <w:tcPr>
-            <w:tcW w:w="1133" w:type="dxa"/>
+            <w:tcW w:w="4961" w:type="dxa"/>
           </w:tcPr>
           <w:p>
             <w:pPr>
@@ -1508,7 +1528,7 @@
         </w:tc>
         <w:tc>
           <w:tcPr>
-            <w:tcW w:w="1133" w:type="dxa"/>
+            <w:tcW w:w="1195" w:type="dxa"/>
           </w:tcPr>
           <w:p>
             <w:pPr>
@@ -1531,12 +1551,12 @@
       <w:tr>
         <w:trPr>
           <w:cnfStyle w:val="000000100000" w:firstRow="0" w:lastRow="0" w:firstColumn="0" w:lastColumn="0" w:oddVBand="0" w:evenVBand="0" w:oddHBand="1" w:evenHBand="0" w:firstRowFirstColumn="0" w:firstRowLastColumn="0" w:lastRowFirstColumn="0" w:lastRowLastColumn="0"/>
-          <w:trHeight w:val="268"/>
+          <w:trHeight w:val="253"/>
         </w:trPr>
         <w:tc>
           <w:tcPr>
             <w:cnfStyle w:val="001000000000" w:firstRow="0" w:lastRow="0" w:firstColumn="1" w:lastColumn="0" w:oddVBand="0" w:evenVBand="0" w:oddHBand="0" w:evenHBand="0" w:firstRowFirstColumn="0" w:firstRowLastColumn="0" w:lastRowFirstColumn="0" w:lastRowLastColumn="0"/>
-            <w:tcW w:w="3615" w:type="dxa"/>
+            <w:tcW w:w="3407" w:type="dxa"/>
           </w:tcPr>
           <w:p>
             <w:pPr>
@@ -1556,7 +1576,7 @@
         </w:tc>
         <w:tc>
           <w:tcPr>
-            <w:tcW w:w="1170" w:type="dxa"/>
+            <w:tcW w:w="1172" w:type="dxa"/>
           </w:tcPr>
           <w:p>
             <w:pPr>
@@ -1577,7 +1597,7 @@
         </w:tc>
         <w:tc>
           <w:tcPr>
-            <w:tcW w:w="1335" w:type="dxa"/>
+            <w:tcW w:w="1931" w:type="dxa"/>
           </w:tcPr>
           <w:p>
             <w:pPr>
@@ -1598,21 +1618,21 @@
         </w:tc>
         <w:tc>
           <w:tcPr>
-            <w:tcW w:w="1463" w:type="dxa"/>
-          </w:tcPr>
-          <w:p>
-            <w:pPr>
-              <w:cnfStyle w:val="000000100000" w:firstRow="0" w:lastRow="0" w:firstColumn="0" w:lastColumn="0" w:oddVBand="0" w:evenVBand="0" w:oddHBand="1" w:evenHBand="0" w:firstRowFirstColumn="0" w:firstRowLastColumn="0" w:lastRowFirstColumn="0" w:lastRowLastColumn="0"/>
-              <w:rPr>
-                <w:rFonts w:ascii="Arial" w:hAnsi="Arial" w:cs="Arial"/>
-                <w:lang w:val="en-US"/>
-              </w:rPr>
-            </w:pPr>
-          </w:p>
-        </w:tc>
-        <w:tc>
-          <w:tcPr>
-            <w:tcW w:w="1133" w:type="dxa"/>
+            <w:tcW w:w="1844" w:type="dxa"/>
+          </w:tcPr>
+          <w:p>
+            <w:pPr>
+              <w:cnfStyle w:val="000000100000" w:firstRow="0" w:lastRow="0" w:firstColumn="0" w:lastColumn="0" w:oddVBand="0" w:evenVBand="0" w:oddHBand="1" w:evenHBand="0" w:firstRowFirstColumn="0" w:firstRowLastColumn="0" w:lastRowFirstColumn="0" w:lastRowLastColumn="0"/>
+              <w:rPr>
+                <w:rFonts w:ascii="Arial" w:hAnsi="Arial" w:cs="Arial"/>
+                <w:lang w:val="en-US"/>
+              </w:rPr>
+            </w:pPr>
+          </w:p>
+        </w:tc>
+        <w:tc>
+          <w:tcPr>
+            <w:tcW w:w="4961" w:type="dxa"/>
           </w:tcPr>
           <w:p>
             <w:pPr>
@@ -1629,11 +1649,18 @@
               </w:rPr>
               <w:t>TEXT</w:t>
             </w:r>
-          </w:p>
-        </w:tc>
-        <w:tc>
-          <w:tcPr>
-            <w:tcW w:w="1133" w:type="dxa"/>
+            <w:r>
+              <w:rPr>
+                <w:rFonts w:ascii="Arial" w:hAnsi="Arial" w:cs="Arial"/>
+                <w:lang w:val="en-US"/>
+              </w:rPr>
+              <w:t>: “API up and running”</w:t>
+            </w:r>
+          </w:p>
+        </w:tc>
+        <w:tc>
+          <w:tcPr>
+            <w:tcW w:w="1195" w:type="dxa"/>
           </w:tcPr>
           <w:p>
             <w:pPr>
@@ -1655,12 +1682,12 @@
       </w:tr>
       <w:tr>
         <w:trPr>
-          <w:trHeight w:val="268"/>
+          <w:trHeight w:val="253"/>
         </w:trPr>
         <w:tc>
           <w:tcPr>
             <w:cnfStyle w:val="001000000000" w:firstRow="0" w:lastRow="0" w:firstColumn="1" w:lastColumn="0" w:oddVBand="0" w:evenVBand="0" w:oddHBand="0" w:evenHBand="0" w:firstRowFirstColumn="0" w:firstRowLastColumn="0" w:lastRowFirstColumn="0" w:lastRowLastColumn="0"/>
-            <w:tcW w:w="3615" w:type="dxa"/>
+            <w:tcW w:w="3407" w:type="dxa"/>
           </w:tcPr>
           <w:p>
             <w:pPr>
@@ -1680,7 +1707,7 @@
         </w:tc>
         <w:tc>
           <w:tcPr>
-            <w:tcW w:w="1170" w:type="dxa"/>
+            <w:tcW w:w="1172" w:type="dxa"/>
           </w:tcPr>
           <w:p>
             <w:pPr>
@@ -1701,7 +1728,7 @@
         </w:tc>
         <w:tc>
           <w:tcPr>
-            <w:tcW w:w="1335" w:type="dxa"/>
+            <w:tcW w:w="1931" w:type="dxa"/>
           </w:tcPr>
           <w:p>
             <w:pPr>
@@ -1722,7 +1749,7 @@
         </w:tc>
         <w:tc>
           <w:tcPr>
-            <w:tcW w:w="1463" w:type="dxa"/>
+            <w:tcW w:w="1844" w:type="dxa"/>
           </w:tcPr>
           <w:p>
             <w:pPr>
@@ -1743,7 +1770,7 @@
         </w:tc>
         <w:tc>
           <w:tcPr>
-            <w:tcW w:w="1133" w:type="dxa"/>
+            <w:tcW w:w="4961" w:type="dxa"/>
           </w:tcPr>
           <w:p>
             <w:pPr>
@@ -1764,7 +1791,7 @@
         </w:tc>
         <w:tc>
           <w:tcPr>
-            <w:tcW w:w="1133" w:type="dxa"/>
+            <w:tcW w:w="1195" w:type="dxa"/>
           </w:tcPr>
           <w:p>
             <w:pPr>
@@ -1787,12 +1814,12 @@
       <w:tr>
         <w:trPr>
           <w:cnfStyle w:val="000000100000" w:firstRow="0" w:lastRow="0" w:firstColumn="0" w:lastColumn="0" w:oddVBand="0" w:evenVBand="0" w:oddHBand="1" w:evenHBand="0" w:firstRowFirstColumn="0" w:firstRowLastColumn="0" w:lastRowFirstColumn="0" w:lastRowLastColumn="0"/>
-          <w:trHeight w:val="268"/>
+          <w:trHeight w:val="253"/>
         </w:trPr>
         <w:tc>
           <w:tcPr>
             <w:cnfStyle w:val="001000000000" w:firstRow="0" w:lastRow="0" w:firstColumn="1" w:lastColumn="0" w:oddVBand="0" w:evenVBand="0" w:oddHBand="0" w:evenHBand="0" w:firstRowFirstColumn="0" w:firstRowLastColumn="0" w:lastRowFirstColumn="0" w:lastRowLastColumn="0"/>
-            <w:tcW w:w="3615" w:type="dxa"/>
+            <w:tcW w:w="3407" w:type="dxa"/>
           </w:tcPr>
           <w:p>
             <w:pPr>
@@ -1819,7 +1846,7 @@
         </w:tc>
         <w:tc>
           <w:tcPr>
-            <w:tcW w:w="1170" w:type="dxa"/>
+            <w:tcW w:w="1172" w:type="dxa"/>
           </w:tcPr>
           <w:p>
             <w:pPr>
@@ -1840,7 +1867,7 @@
         </w:tc>
         <w:tc>
           <w:tcPr>
-            <w:tcW w:w="1335" w:type="dxa"/>
+            <w:tcW w:w="1931" w:type="dxa"/>
           </w:tcPr>
           <w:p>
             <w:pPr>
@@ -1875,21 +1902,21 @@
         </w:tc>
         <w:tc>
           <w:tcPr>
-            <w:tcW w:w="1463" w:type="dxa"/>
-          </w:tcPr>
-          <w:p>
-            <w:pPr>
-              <w:cnfStyle w:val="000000100000" w:firstRow="0" w:lastRow="0" w:firstColumn="0" w:lastColumn="0" w:oddVBand="0" w:evenVBand="0" w:oddHBand="1" w:evenHBand="0" w:firstRowFirstColumn="0" w:firstRowLastColumn="0" w:lastRowFirstColumn="0" w:lastRowLastColumn="0"/>
-              <w:rPr>
-                <w:rFonts w:ascii="Arial" w:hAnsi="Arial" w:cs="Arial"/>
-                <w:lang w:val="en-US"/>
-              </w:rPr>
-            </w:pPr>
-          </w:p>
-        </w:tc>
-        <w:tc>
-          <w:tcPr>
-            <w:tcW w:w="1133" w:type="dxa"/>
+            <w:tcW w:w="1844" w:type="dxa"/>
+          </w:tcPr>
+          <w:p>
+            <w:pPr>
+              <w:cnfStyle w:val="000000100000" w:firstRow="0" w:lastRow="0" w:firstColumn="0" w:lastColumn="0" w:oddVBand="0" w:evenVBand="0" w:oddHBand="1" w:evenHBand="0" w:firstRowFirstColumn="0" w:firstRowLastColumn="0" w:lastRowFirstColumn="0" w:lastRowLastColumn="0"/>
+              <w:rPr>
+                <w:rFonts w:ascii="Arial" w:hAnsi="Arial" w:cs="Arial"/>
+                <w:lang w:val="en-US"/>
+              </w:rPr>
+            </w:pPr>
+          </w:p>
+        </w:tc>
+        <w:tc>
+          <w:tcPr>
+            <w:tcW w:w="4961" w:type="dxa"/>
           </w:tcPr>
           <w:p>
             <w:pPr>
@@ -1906,11 +1933,27 @@
               </w:rPr>
               <w:t>JSON</w:t>
             </w:r>
-          </w:p>
-        </w:tc>
-        <w:tc>
-          <w:tcPr>
-            <w:tcW w:w="1133" w:type="dxa"/>
+            <w:r>
+              <w:rPr>
+                <w:rFonts w:ascii="Arial" w:hAnsi="Arial" w:cs="Arial"/>
+                <w:lang w:val="en-US"/>
+              </w:rPr>
+              <w:t xml:space="preserve"> </w:t>
+            </w:r>
+          </w:p>
+          <w:p>
+            <w:pPr>
+              <w:cnfStyle w:val="000000100000" w:firstRow="0" w:lastRow="0" w:firstColumn="0" w:lastColumn="0" w:oddVBand="0" w:evenVBand="0" w:oddHBand="1" w:evenHBand="0" w:firstRowFirstColumn="0" w:firstRowLastColumn="0" w:lastRowFirstColumn="0" w:lastRowLastColumn="0"/>
+              <w:rPr>
+                <w:rFonts w:ascii="Arial" w:hAnsi="Arial" w:cs="Arial"/>
+                <w:lang w:val="en-US"/>
+              </w:rPr>
+            </w:pPr>
+          </w:p>
+        </w:tc>
+        <w:tc>
+          <w:tcPr>
+            <w:tcW w:w="1195" w:type="dxa"/>
           </w:tcPr>
           <w:p>
             <w:pPr>
@@ -1932,12 +1975,12 @@
       </w:tr>
       <w:tr>
         <w:trPr>
-          <w:trHeight w:val="268"/>
+          <w:trHeight w:val="253"/>
         </w:trPr>
         <w:tc>
           <w:tcPr>
             <w:cnfStyle w:val="001000000000" w:firstRow="0" w:lastRow="0" w:firstColumn="1" w:lastColumn="0" w:oddVBand="0" w:evenVBand="0" w:oddHBand="0" w:evenHBand="0" w:firstRowFirstColumn="0" w:firstRowLastColumn="0" w:lastRowFirstColumn="0" w:lastRowLastColumn="0"/>
-            <w:tcW w:w="3615" w:type="dxa"/>
+            <w:tcW w:w="3407" w:type="dxa"/>
           </w:tcPr>
           <w:p>
             <w:pPr>
@@ -1971,7 +2014,7 @@
         </w:tc>
         <w:tc>
           <w:tcPr>
-            <w:tcW w:w="1170" w:type="dxa"/>
+            <w:tcW w:w="1172" w:type="dxa"/>
           </w:tcPr>
           <w:p>
             <w:pPr>
@@ -1992,7 +2035,7 @@
         </w:tc>
         <w:tc>
           <w:tcPr>
-            <w:tcW w:w="1335" w:type="dxa"/>
+            <w:tcW w:w="1931" w:type="dxa"/>
           </w:tcPr>
           <w:p>
             <w:pPr>
@@ -2020,7 +2063,7 @@
         </w:tc>
         <w:tc>
           <w:tcPr>
-            <w:tcW w:w="1463" w:type="dxa"/>
+            <w:tcW w:w="1844" w:type="dxa"/>
           </w:tcPr>
           <w:p>
             <w:pPr>
@@ -2041,7 +2084,7 @@
         </w:tc>
         <w:tc>
           <w:tcPr>
-            <w:tcW w:w="1133" w:type="dxa"/>
+            <w:tcW w:w="4961" w:type="dxa"/>
           </w:tcPr>
           <w:p>
             <w:pPr>
@@ -2062,7 +2105,7 @@
         </w:tc>
         <w:tc>
           <w:tcPr>
-            <w:tcW w:w="1133" w:type="dxa"/>
+            <w:tcW w:w="1195" w:type="dxa"/>
           </w:tcPr>
           <w:p>
             <w:pPr>
@@ -2085,12 +2128,12 @@
       <w:tr>
         <w:trPr>
           <w:cnfStyle w:val="000000100000" w:firstRow="0" w:lastRow="0" w:firstColumn="0" w:lastColumn="0" w:oddVBand="0" w:evenVBand="0" w:oddHBand="1" w:evenHBand="0" w:firstRowFirstColumn="0" w:firstRowLastColumn="0" w:lastRowFirstColumn="0" w:lastRowLastColumn="0"/>
-          <w:trHeight w:val="268"/>
+          <w:trHeight w:val="253"/>
         </w:trPr>
         <w:tc>
           <w:tcPr>
             <w:cnfStyle w:val="001000000000" w:firstRow="0" w:lastRow="0" w:firstColumn="1" w:lastColumn="0" w:oddVBand="0" w:evenVBand="0" w:oddHBand="0" w:evenHBand="0" w:firstRowFirstColumn="0" w:firstRowLastColumn="0" w:lastRowFirstColumn="0" w:lastRowLastColumn="0"/>
-            <w:tcW w:w="3615" w:type="dxa"/>
+            <w:tcW w:w="3407" w:type="dxa"/>
           </w:tcPr>
           <w:p>
             <w:pPr>
@@ -2117,7 +2160,7 @@
         </w:tc>
         <w:tc>
           <w:tcPr>
-            <w:tcW w:w="1170" w:type="dxa"/>
+            <w:tcW w:w="1172" w:type="dxa"/>
           </w:tcPr>
           <w:p>
             <w:pPr>
@@ -2138,7 +2181,7 @@
         </w:tc>
         <w:tc>
           <w:tcPr>
-            <w:tcW w:w="1335" w:type="dxa"/>
+            <w:tcW w:w="1931" w:type="dxa"/>
           </w:tcPr>
           <w:p>
             <w:pPr>
@@ -2166,7 +2209,7 @@
         </w:tc>
         <w:tc>
           <w:tcPr>
-            <w:tcW w:w="1463" w:type="dxa"/>
+            <w:tcW w:w="1844" w:type="dxa"/>
           </w:tcPr>
           <w:p>
             <w:pPr>
@@ -2187,7 +2230,7 @@
         </w:tc>
         <w:tc>
           <w:tcPr>
-            <w:tcW w:w="1133" w:type="dxa"/>
+            <w:tcW w:w="4961" w:type="dxa"/>
           </w:tcPr>
           <w:p>
             <w:pPr>
@@ -2205,10 +2248,19 @@
               <w:t>JSON</w:t>
             </w:r>
           </w:p>
-        </w:tc>
-        <w:tc>
-          <w:tcPr>
-            <w:tcW w:w="1133" w:type="dxa"/>
+          <w:p>
+            <w:pPr>
+              <w:cnfStyle w:val="000000100000" w:firstRow="0" w:lastRow="0" w:firstColumn="0" w:lastColumn="0" w:oddVBand="0" w:evenVBand="0" w:oddHBand="1" w:evenHBand="0" w:firstRowFirstColumn="0" w:firstRowLastColumn="0" w:lastRowFirstColumn="0" w:lastRowLastColumn="0"/>
+              <w:rPr>
+                <w:rFonts w:ascii="Arial" w:hAnsi="Arial" w:cs="Arial"/>
+                <w:lang w:val="en-US"/>
+              </w:rPr>
+            </w:pPr>
+          </w:p>
+        </w:tc>
+        <w:tc>
+          <w:tcPr>
+            <w:tcW w:w="1195" w:type="dxa"/>
           </w:tcPr>
           <w:p>
             <w:pPr>
@@ -2230,15 +2282,15 @@
       </w:tr>
       <w:tr>
         <w:trPr>
-          <w:trHeight w:val="268"/>
+          <w:trHeight w:val="253"/>
         </w:trPr>
         <w:tc>
           <w:tcPr>
-            <w:cnfStyle w:val="001000000000" w:firstRow="0" w:lastRow="0" w:firstColumn="1" w:lastColumn="0" w:oddVBand="0" w:evenVBand="0" w:oddHBand="0" w:evenHBand="0" w:firstRowFirstColumn="0" w:firstRowLastColumn="0" w:lastRowFirstColumn="0" w:lastRowLastColumn="0"/>
-            <w:tcW w:w="3615" w:type="dxa"/>
-          </w:tcPr>
-          <w:p>
-            <w:pPr>
+            <w:tcW w:w="3407" w:type="dxa"/>
+          </w:tcPr>
+          <w:p>
+            <w:pPr>
+              <w:cnfStyle w:val="001000000000" w:firstRow="0" w:lastRow="0" w:firstColumn="1" w:lastColumn="0" w:oddVBand="0" w:evenVBand="0" w:oddHBand="0" w:evenHBand="0" w:firstRowFirstColumn="0" w:firstRowLastColumn="0" w:lastRowFirstColumn="0" w:lastRowLastColumn="0"/>
               <w:rPr>
                 <w:rFonts w:ascii="Arial" w:hAnsi="Arial" w:cs="Arial"/>
                 <w:lang w:val="en-US"/>
@@ -2269,11 +2321,10 @@
         </w:tc>
         <w:tc>
           <w:tcPr>
-            <w:tcW w:w="1170" w:type="dxa"/>
-          </w:tcPr>
-          <w:p>
-            <w:pPr>
-              <w:cnfStyle w:val="000000000000" w:firstRow="0" w:lastRow="0" w:firstColumn="0" w:lastColumn="0" w:oddVBand="0" w:evenVBand="0" w:oddHBand="0" w:evenHBand="0" w:firstRowFirstColumn="0" w:firstRowLastColumn="0" w:lastRowFirstColumn="0" w:lastRowLastColumn="0"/>
+            <w:tcW w:w="1172" w:type="dxa"/>
+          </w:tcPr>
+          <w:p>
+            <w:pPr>
               <w:rPr>
                 <w:rFonts w:ascii="Arial" w:hAnsi="Arial" w:cs="Arial"/>
                 <w:lang w:val="en-US"/>
@@ -2290,11 +2341,10 @@
         </w:tc>
         <w:tc>
           <w:tcPr>
-            <w:tcW w:w="1335" w:type="dxa"/>
-          </w:tcPr>
-          <w:p>
-            <w:pPr>
-              <w:cnfStyle w:val="000000000000" w:firstRow="0" w:lastRow="0" w:firstColumn="0" w:lastColumn="0" w:oddVBand="0" w:evenVBand="0" w:oddHBand="0" w:evenHBand="0" w:firstRowFirstColumn="0" w:firstRowLastColumn="0" w:lastRowFirstColumn="0" w:lastRowLastColumn="0"/>
+            <w:tcW w:w="1931" w:type="dxa"/>
+          </w:tcPr>
+          <w:p>
+            <w:pPr>
               <w:rPr>
                 <w:rFonts w:ascii="Arial" w:hAnsi="Arial" w:cs="Arial"/>
                 <w:lang w:val="en-US"/>
@@ -2318,11 +2368,10 @@
         </w:tc>
         <w:tc>
           <w:tcPr>
-            <w:tcW w:w="1463" w:type="dxa"/>
-          </w:tcPr>
-          <w:p>
-            <w:pPr>
-              <w:cnfStyle w:val="000000000000" w:firstRow="0" w:lastRow="0" w:firstColumn="0" w:lastColumn="0" w:oddVBand="0" w:evenVBand="0" w:oddHBand="0" w:evenHBand="0" w:firstRowFirstColumn="0" w:firstRowLastColumn="0" w:lastRowFirstColumn="0" w:lastRowLastColumn="0"/>
+            <w:tcW w:w="1844" w:type="dxa"/>
+          </w:tcPr>
+          <w:p>
+            <w:pPr>
               <w:rPr>
                 <w:rFonts w:ascii="Arial" w:hAnsi="Arial" w:cs="Arial"/>
                 <w:lang w:val="en-US"/>
@@ -2339,11 +2388,10 @@
         </w:tc>
         <w:tc>
           <w:tcPr>
-            <w:tcW w:w="1133" w:type="dxa"/>
-          </w:tcPr>
-          <w:p>
-            <w:pPr>
-              <w:cnfStyle w:val="000000000000" w:firstRow="0" w:lastRow="0" w:firstColumn="0" w:lastColumn="0" w:oddVBand="0" w:evenVBand="0" w:oddHBand="0" w:evenHBand="0" w:firstRowFirstColumn="0" w:firstRowLastColumn="0" w:lastRowFirstColumn="0" w:lastRowLastColumn="0"/>
+            <w:tcW w:w="4961" w:type="dxa"/>
+          </w:tcPr>
+          <w:p>
+            <w:pPr>
               <w:rPr>
                 <w:rFonts w:ascii="Arial" w:hAnsi="Arial" w:cs="Arial"/>
                 <w:lang w:val="en-US"/>
@@ -2357,14 +2405,23 @@
               <w:t>JSON</w:t>
             </w:r>
           </w:p>
-        </w:tc>
-        <w:tc>
-          <w:tcPr>
-            <w:tcW w:w="1133" w:type="dxa"/>
-          </w:tcPr>
-          <w:p>
-            <w:pPr>
-              <w:cnfStyle w:val="000000000000" w:firstRow="0" w:lastRow="0" w:firstColumn="0" w:lastColumn="0" w:oddVBand="0" w:evenVBand="0" w:oddHBand="0" w:evenHBand="0" w:firstRowFirstColumn="0" w:firstRowLastColumn="0" w:lastRowFirstColumn="0" w:lastRowLastColumn="0"/>
+          <w:p>
+            <w:pPr>
+              <w:rPr>
+                <w:rFonts w:ascii="Arial" w:hAnsi="Arial" w:cs="Arial"/>
+                <w:lang w:val="en-US"/>
+              </w:rPr>
+            </w:pPr>
+            <w:bookmarkStart w:id="0" w:name="_GoBack"/>
+            <w:bookmarkEnd w:id="0"/>
+          </w:p>
+        </w:tc>
+        <w:tc>
+          <w:tcPr>
+            <w:tcW w:w="1195" w:type="dxa"/>
+          </w:tcPr>
+          <w:p>
+            <w:pPr>
               <w:rPr>
                 <w:rFonts w:ascii="Arial" w:hAnsi="Arial" w:cs="Arial"/>
                 <w:lang w:val="en-US"/>
@@ -2383,12 +2440,12 @@
       <w:tr>
         <w:trPr>
           <w:cnfStyle w:val="000000100000" w:firstRow="0" w:lastRow="0" w:firstColumn="0" w:lastColumn="0" w:oddVBand="0" w:evenVBand="0" w:oddHBand="1" w:evenHBand="0" w:firstRowFirstColumn="0" w:firstRowLastColumn="0" w:lastRowFirstColumn="0" w:lastRowLastColumn="0"/>
-          <w:trHeight w:val="268"/>
+          <w:trHeight w:val="253"/>
         </w:trPr>
         <w:tc>
           <w:tcPr>
             <w:cnfStyle w:val="001000000000" w:firstRow="0" w:lastRow="0" w:firstColumn="1" w:lastColumn="0" w:oddVBand="0" w:evenVBand="0" w:oddHBand="0" w:evenHBand="0" w:firstRowFirstColumn="0" w:firstRowLastColumn="0" w:lastRowFirstColumn="0" w:lastRowLastColumn="0"/>
-            <w:tcW w:w="3615" w:type="dxa"/>
+            <w:tcW w:w="3407" w:type="dxa"/>
           </w:tcPr>
           <w:p>
             <w:pPr>
@@ -2422,7 +2479,7 @@
         </w:tc>
         <w:tc>
           <w:tcPr>
-            <w:tcW w:w="1170" w:type="dxa"/>
+            <w:tcW w:w="1172" w:type="dxa"/>
           </w:tcPr>
           <w:p>
             <w:pPr>
@@ -2443,7 +2500,7 @@
         </w:tc>
         <w:tc>
           <w:tcPr>
-            <w:tcW w:w="1335" w:type="dxa"/>
+            <w:tcW w:w="1931" w:type="dxa"/>
           </w:tcPr>
           <w:p>
             <w:pPr>
@@ -2471,7 +2528,7 @@
         </w:tc>
         <w:tc>
           <w:tcPr>
-            <w:tcW w:w="1463" w:type="dxa"/>
+            <w:tcW w:w="1844" w:type="dxa"/>
           </w:tcPr>
           <w:p>
             <w:pPr>
@@ -2492,21 +2549,21 @@
         </w:tc>
         <w:tc>
           <w:tcPr>
-            <w:tcW w:w="1133" w:type="dxa"/>
-          </w:tcPr>
-          <w:p>
-            <w:pPr>
-              <w:cnfStyle w:val="000000100000" w:firstRow="0" w:lastRow="0" w:firstColumn="0" w:lastColumn="0" w:oddVBand="0" w:evenVBand="0" w:oddHBand="1" w:evenHBand="0" w:firstRowFirstColumn="0" w:firstRowLastColumn="0" w:lastRowFirstColumn="0" w:lastRowLastColumn="0"/>
-              <w:rPr>
-                <w:rFonts w:ascii="Arial" w:hAnsi="Arial" w:cs="Arial"/>
-                <w:lang w:val="en-US"/>
-              </w:rPr>
-            </w:pPr>
-          </w:p>
-        </w:tc>
-        <w:tc>
-          <w:tcPr>
-            <w:tcW w:w="1133" w:type="dxa"/>
+            <w:tcW w:w="4961" w:type="dxa"/>
+          </w:tcPr>
+          <w:p>
+            <w:pPr>
+              <w:cnfStyle w:val="000000100000" w:firstRow="0" w:lastRow="0" w:firstColumn="0" w:lastColumn="0" w:oddVBand="0" w:evenVBand="0" w:oddHBand="1" w:evenHBand="0" w:firstRowFirstColumn="0" w:firstRowLastColumn="0" w:lastRowFirstColumn="0" w:lastRowLastColumn="0"/>
+              <w:rPr>
+                <w:rFonts w:ascii="Arial" w:hAnsi="Arial" w:cs="Arial"/>
+                <w:lang w:val="en-US"/>
+              </w:rPr>
+            </w:pPr>
+          </w:p>
+        </w:tc>
+        <w:tc>
+          <w:tcPr>
+            <w:tcW w:w="1195" w:type="dxa"/>
           </w:tcPr>
           <w:p>
             <w:pPr>
@@ -2542,26 +2599,25 @@
       </w:tr>
       <w:tr>
         <w:trPr>
-          <w:trHeight w:val="268"/>
+          <w:trHeight w:val="253"/>
         </w:trPr>
         <w:tc>
           <w:tcPr>
             <w:cnfStyle w:val="001000000000" w:firstRow="0" w:lastRow="0" w:firstColumn="1" w:lastColumn="0" w:oddVBand="0" w:evenVBand="0" w:oddHBand="0" w:evenHBand="0" w:firstRowFirstColumn="0" w:firstRowLastColumn="0" w:lastRowFirstColumn="0" w:lastRowLastColumn="0"/>
-            <w:tcW w:w="3615" w:type="dxa"/>
-          </w:tcPr>
-          <w:p>
-            <w:pPr>
-              <w:rPr>
-                <w:rFonts w:ascii="Arial" w:hAnsi="Arial" w:cs="Arial"/>
-                <w:lang w:val="en-US"/>
-              </w:rPr>
-            </w:pPr>
-            <w:r>
-              <w:rPr>
-                <w:rFonts w:ascii="Arial" w:hAnsi="Arial" w:cs="Arial"/>
-                <w:lang w:val="en-US"/>
-              </w:rPr>
-              <w:lastRenderedPageBreak/>
+            <w:tcW w:w="3407" w:type="dxa"/>
+          </w:tcPr>
+          <w:p>
+            <w:pPr>
+              <w:rPr>
+                <w:rFonts w:ascii="Arial" w:hAnsi="Arial" w:cs="Arial"/>
+                <w:lang w:val="en-US"/>
+              </w:rPr>
+            </w:pPr>
+            <w:r>
+              <w:rPr>
+                <w:rFonts w:ascii="Arial" w:hAnsi="Arial" w:cs="Arial"/>
+                <w:lang w:val="en-US"/>
+              </w:rPr>
               <w:t>/</w:t>
             </w:r>
             <w:proofErr w:type="spellStart"/>
@@ -2577,7 +2633,7 @@
         </w:tc>
         <w:tc>
           <w:tcPr>
-            <w:tcW w:w="1170" w:type="dxa"/>
+            <w:tcW w:w="1172" w:type="dxa"/>
           </w:tcPr>
           <w:p>
             <w:pPr>
@@ -2598,7 +2654,7 @@
         </w:tc>
         <w:tc>
           <w:tcPr>
-            <w:tcW w:w="1335" w:type="dxa"/>
+            <w:tcW w:w="1931" w:type="dxa"/>
           </w:tcPr>
           <w:p>
             <w:pPr>
@@ -2626,21 +2682,21 @@
         </w:tc>
         <w:tc>
           <w:tcPr>
-            <w:tcW w:w="1463" w:type="dxa"/>
-          </w:tcPr>
-          <w:p>
-            <w:pPr>
-              <w:cnfStyle w:val="000000000000" w:firstRow="0" w:lastRow="0" w:firstColumn="0" w:lastColumn="0" w:oddVBand="0" w:evenVBand="0" w:oddHBand="0" w:evenHBand="0" w:firstRowFirstColumn="0" w:firstRowLastColumn="0" w:lastRowFirstColumn="0" w:lastRowLastColumn="0"/>
-              <w:rPr>
-                <w:rFonts w:ascii="Arial" w:hAnsi="Arial" w:cs="Arial"/>
-                <w:lang w:val="en-US"/>
-              </w:rPr>
-            </w:pPr>
-          </w:p>
-        </w:tc>
-        <w:tc>
-          <w:tcPr>
-            <w:tcW w:w="1133" w:type="dxa"/>
+            <w:tcW w:w="1844" w:type="dxa"/>
+          </w:tcPr>
+          <w:p>
+            <w:pPr>
+              <w:cnfStyle w:val="000000000000" w:firstRow="0" w:lastRow="0" w:firstColumn="0" w:lastColumn="0" w:oddVBand="0" w:evenVBand="0" w:oddHBand="0" w:evenHBand="0" w:firstRowFirstColumn="0" w:firstRowLastColumn="0" w:lastRowFirstColumn="0" w:lastRowLastColumn="0"/>
+              <w:rPr>
+                <w:rFonts w:ascii="Arial" w:hAnsi="Arial" w:cs="Arial"/>
+                <w:lang w:val="en-US"/>
+              </w:rPr>
+            </w:pPr>
+          </w:p>
+        </w:tc>
+        <w:tc>
+          <w:tcPr>
+            <w:tcW w:w="4961" w:type="dxa"/>
           </w:tcPr>
           <w:p>
             <w:pPr>
@@ -2661,7 +2717,7 @@
         </w:tc>
         <w:tc>
           <w:tcPr>
-            <w:tcW w:w="1133" w:type="dxa"/>
+            <w:tcW w:w="1195" w:type="dxa"/>
           </w:tcPr>
           <w:p>
             <w:pPr>
@@ -2684,12 +2740,12 @@
       <w:tr>
         <w:trPr>
           <w:cnfStyle w:val="000000100000" w:firstRow="0" w:lastRow="0" w:firstColumn="0" w:lastColumn="0" w:oddVBand="0" w:evenVBand="0" w:oddHBand="1" w:evenHBand="0" w:firstRowFirstColumn="0" w:firstRowLastColumn="0" w:lastRowFirstColumn="0" w:lastRowLastColumn="0"/>
-          <w:trHeight w:val="268"/>
+          <w:trHeight w:val="253"/>
         </w:trPr>
         <w:tc>
           <w:tcPr>
             <w:cnfStyle w:val="001000000000" w:firstRow="0" w:lastRow="0" w:firstColumn="1" w:lastColumn="0" w:oddVBand="0" w:evenVBand="0" w:oddHBand="0" w:evenHBand="0" w:firstRowFirstColumn="0" w:firstRowLastColumn="0" w:lastRowFirstColumn="0" w:lastRowLastColumn="0"/>
-            <w:tcW w:w="3615" w:type="dxa"/>
+            <w:tcW w:w="3407" w:type="dxa"/>
           </w:tcPr>
           <w:p>
             <w:pPr>
@@ -2725,7 +2781,7 @@
         </w:tc>
         <w:tc>
           <w:tcPr>
-            <w:tcW w:w="1170" w:type="dxa"/>
+            <w:tcW w:w="1172" w:type="dxa"/>
           </w:tcPr>
           <w:p>
             <w:pPr>
@@ -2746,7 +2802,7 @@
         </w:tc>
         <w:tc>
           <w:tcPr>
-            <w:tcW w:w="1335" w:type="dxa"/>
+            <w:tcW w:w="1931" w:type="dxa"/>
           </w:tcPr>
           <w:p>
             <w:pPr>
@@ -2774,7 +2830,7 @@
         </w:tc>
         <w:tc>
           <w:tcPr>
-            <w:tcW w:w="1463" w:type="dxa"/>
+            <w:tcW w:w="1844" w:type="dxa"/>
           </w:tcPr>
           <w:p>
             <w:pPr>
@@ -2795,7 +2851,7 @@
         </w:tc>
         <w:tc>
           <w:tcPr>
-            <w:tcW w:w="1133" w:type="dxa"/>
+            <w:tcW w:w="4961" w:type="dxa"/>
           </w:tcPr>
           <w:p>
             <w:pPr>
@@ -2816,7 +2872,7 @@
         </w:tc>
         <w:tc>
           <w:tcPr>
-            <w:tcW w:w="1133" w:type="dxa"/>
+            <w:tcW w:w="1195" w:type="dxa"/>
           </w:tcPr>
           <w:p>
             <w:pPr>
@@ -2838,12 +2894,12 @@
       </w:tr>
       <w:tr>
         <w:trPr>
-          <w:trHeight w:val="268"/>
+          <w:trHeight w:val="253"/>
         </w:trPr>
         <w:tc>
           <w:tcPr>
             <w:cnfStyle w:val="001000000000" w:firstRow="0" w:lastRow="0" w:firstColumn="1" w:lastColumn="0" w:oddVBand="0" w:evenVBand="0" w:oddHBand="0" w:evenHBand="0" w:firstRowFirstColumn="0" w:firstRowLastColumn="0" w:lastRowFirstColumn="0" w:lastRowLastColumn="0"/>
-            <w:tcW w:w="3615" w:type="dxa"/>
+            <w:tcW w:w="3407" w:type="dxa"/>
           </w:tcPr>
           <w:p>
             <w:pPr>
@@ -2872,7 +2928,7 @@
         </w:tc>
         <w:tc>
           <w:tcPr>
-            <w:tcW w:w="1170" w:type="dxa"/>
+            <w:tcW w:w="1172" w:type="dxa"/>
           </w:tcPr>
           <w:p>
             <w:pPr>
@@ -2893,7 +2949,7 @@
         </w:tc>
         <w:tc>
           <w:tcPr>
-            <w:tcW w:w="1335" w:type="dxa"/>
+            <w:tcW w:w="1931" w:type="dxa"/>
           </w:tcPr>
           <w:p>
             <w:pPr>
@@ -2921,7 +2977,7 @@
         </w:tc>
         <w:tc>
           <w:tcPr>
-            <w:tcW w:w="1463" w:type="dxa"/>
+            <w:tcW w:w="1844" w:type="dxa"/>
           </w:tcPr>
           <w:p>
             <w:pPr>
@@ -2942,7 +2998,7 @@
         </w:tc>
         <w:tc>
           <w:tcPr>
-            <w:tcW w:w="1133" w:type="dxa"/>
+            <w:tcW w:w="4961" w:type="dxa"/>
           </w:tcPr>
           <w:p>
             <w:pPr>
@@ -2963,7 +3019,7 @@
         </w:tc>
         <w:tc>
           <w:tcPr>
-            <w:tcW w:w="1133" w:type="dxa"/>
+            <w:tcW w:w="1195" w:type="dxa"/>
           </w:tcPr>
           <w:p>
             <w:pPr>
@@ -2986,12 +3042,12 @@
       <w:tr>
         <w:trPr>
           <w:cnfStyle w:val="000000100000" w:firstRow="0" w:lastRow="0" w:firstColumn="0" w:lastColumn="0" w:oddVBand="0" w:evenVBand="0" w:oddHBand="1" w:evenHBand="0" w:firstRowFirstColumn="0" w:firstRowLastColumn="0" w:lastRowFirstColumn="0" w:lastRowLastColumn="0"/>
-          <w:trHeight w:val="268"/>
+          <w:trHeight w:val="253"/>
         </w:trPr>
         <w:tc>
           <w:tcPr>
             <w:cnfStyle w:val="001000000000" w:firstRow="0" w:lastRow="0" w:firstColumn="1" w:lastColumn="0" w:oddVBand="0" w:evenVBand="0" w:oddHBand="0" w:evenHBand="0" w:firstRowFirstColumn="0" w:firstRowLastColumn="0" w:lastRowFirstColumn="0" w:lastRowLastColumn="0"/>
-            <w:tcW w:w="3615" w:type="dxa"/>
+            <w:tcW w:w="3407" w:type="dxa"/>
           </w:tcPr>
           <w:p>
             <w:pPr>
@@ -3027,7 +3083,7 @@
         </w:tc>
         <w:tc>
           <w:tcPr>
-            <w:tcW w:w="1170" w:type="dxa"/>
+            <w:tcW w:w="1172" w:type="dxa"/>
           </w:tcPr>
           <w:p>
             <w:pPr>
@@ -3048,7 +3104,7 @@
         </w:tc>
         <w:tc>
           <w:tcPr>
-            <w:tcW w:w="1335" w:type="dxa"/>
+            <w:tcW w:w="1931" w:type="dxa"/>
           </w:tcPr>
           <w:p>
             <w:pPr>
@@ -3076,7 +3132,7 @@
         </w:tc>
         <w:tc>
           <w:tcPr>
-            <w:tcW w:w="1463" w:type="dxa"/>
+            <w:tcW w:w="1844" w:type="dxa"/>
           </w:tcPr>
           <w:p>
             <w:pPr>
@@ -3097,7 +3153,7 @@
         </w:tc>
         <w:tc>
           <w:tcPr>
-            <w:tcW w:w="1133" w:type="dxa"/>
+            <w:tcW w:w="4961" w:type="dxa"/>
           </w:tcPr>
           <w:p>
             <w:pPr>
@@ -3118,7 +3174,7 @@
         </w:tc>
         <w:tc>
           <w:tcPr>
-            <w:tcW w:w="1133" w:type="dxa"/>
+            <w:tcW w:w="1195" w:type="dxa"/>
           </w:tcPr>
           <w:p>
             <w:pPr>
@@ -3140,12 +3196,12 @@
       </w:tr>
       <w:tr>
         <w:trPr>
-          <w:trHeight w:val="268"/>
+          <w:trHeight w:val="253"/>
         </w:trPr>
         <w:tc>
           <w:tcPr>
             <w:cnfStyle w:val="001000000000" w:firstRow="0" w:lastRow="0" w:firstColumn="1" w:lastColumn="0" w:oddVBand="0" w:evenVBand="0" w:oddHBand="0" w:evenHBand="0" w:firstRowFirstColumn="0" w:firstRowLastColumn="0" w:lastRowFirstColumn="0" w:lastRowLastColumn="0"/>
-            <w:tcW w:w="3615" w:type="dxa"/>
+            <w:tcW w:w="3407" w:type="dxa"/>
           </w:tcPr>
           <w:p>
             <w:pPr>
@@ -3181,7 +3237,7 @@
         </w:tc>
         <w:tc>
           <w:tcPr>
-            <w:tcW w:w="1170" w:type="dxa"/>
+            <w:tcW w:w="1172" w:type="dxa"/>
           </w:tcPr>
           <w:p>
             <w:pPr>
@@ -3202,7 +3258,7 @@
         </w:tc>
         <w:tc>
           <w:tcPr>
-            <w:tcW w:w="1335" w:type="dxa"/>
+            <w:tcW w:w="1931" w:type="dxa"/>
           </w:tcPr>
           <w:p>
             <w:pPr>
@@ -3230,7 +3286,7 @@
         </w:tc>
         <w:tc>
           <w:tcPr>
-            <w:tcW w:w="1463" w:type="dxa"/>
+            <w:tcW w:w="1844" w:type="dxa"/>
           </w:tcPr>
           <w:p>
             <w:pPr>
@@ -3251,21 +3307,21 @@
         </w:tc>
         <w:tc>
           <w:tcPr>
-            <w:tcW w:w="1133" w:type="dxa"/>
-          </w:tcPr>
-          <w:p>
-            <w:pPr>
-              <w:cnfStyle w:val="000000000000" w:firstRow="0" w:lastRow="0" w:firstColumn="0" w:lastColumn="0" w:oddVBand="0" w:evenVBand="0" w:oddHBand="0" w:evenHBand="0" w:firstRowFirstColumn="0" w:firstRowLastColumn="0" w:lastRowFirstColumn="0" w:lastRowLastColumn="0"/>
-              <w:rPr>
-                <w:rFonts w:ascii="Arial" w:hAnsi="Arial" w:cs="Arial"/>
-                <w:lang w:val="en-US"/>
-              </w:rPr>
-            </w:pPr>
-          </w:p>
-        </w:tc>
-        <w:tc>
-          <w:tcPr>
-            <w:tcW w:w="1133" w:type="dxa"/>
+            <w:tcW w:w="4961" w:type="dxa"/>
+          </w:tcPr>
+          <w:p>
+            <w:pPr>
+              <w:cnfStyle w:val="000000000000" w:firstRow="0" w:lastRow="0" w:firstColumn="0" w:lastColumn="0" w:oddVBand="0" w:evenVBand="0" w:oddHBand="0" w:evenHBand="0" w:firstRowFirstColumn="0" w:firstRowLastColumn="0" w:lastRowFirstColumn="0" w:lastRowLastColumn="0"/>
+              <w:rPr>
+                <w:rFonts w:ascii="Arial" w:hAnsi="Arial" w:cs="Arial"/>
+                <w:lang w:val="en-US"/>
+              </w:rPr>
+            </w:pPr>
+          </w:p>
+        </w:tc>
+        <w:tc>
+          <w:tcPr>
+            <w:tcW w:w="1195" w:type="dxa"/>
           </w:tcPr>
           <w:p>
             <w:pPr>
@@ -3302,12 +3358,12 @@
       <w:tr>
         <w:trPr>
           <w:cnfStyle w:val="000000100000" w:firstRow="0" w:lastRow="0" w:firstColumn="0" w:lastColumn="0" w:oddVBand="0" w:evenVBand="0" w:oddHBand="1" w:evenHBand="0" w:firstRowFirstColumn="0" w:firstRowLastColumn="0" w:lastRowFirstColumn="0" w:lastRowLastColumn="0"/>
-          <w:trHeight w:val="268"/>
+          <w:trHeight w:val="253"/>
         </w:trPr>
         <w:tc>
           <w:tcPr>
             <w:cnfStyle w:val="001000000000" w:firstRow="0" w:lastRow="0" w:firstColumn="1" w:lastColumn="0" w:oddVBand="0" w:evenVBand="0" w:oddHBand="0" w:evenHBand="0" w:firstRowFirstColumn="0" w:firstRowLastColumn="0" w:lastRowFirstColumn="0" w:lastRowLastColumn="0"/>
-            <w:tcW w:w="3615" w:type="dxa"/>
+            <w:tcW w:w="3407" w:type="dxa"/>
           </w:tcPr>
           <w:p>
             <w:pPr>
@@ -3340,63 +3396,63 @@
         </w:tc>
         <w:tc>
           <w:tcPr>
-            <w:tcW w:w="1170" w:type="dxa"/>
-          </w:tcPr>
-          <w:p>
-            <w:pPr>
-              <w:cnfStyle w:val="000000100000" w:firstRow="0" w:lastRow="0" w:firstColumn="0" w:lastColumn="0" w:oddVBand="0" w:evenVBand="0" w:oddHBand="1" w:evenHBand="0" w:firstRowFirstColumn="0" w:firstRowLastColumn="0" w:lastRowFirstColumn="0" w:lastRowLastColumn="0"/>
-              <w:rPr>
-                <w:rFonts w:ascii="Arial" w:hAnsi="Arial" w:cs="Arial"/>
-                <w:lang w:val="en-US"/>
-              </w:rPr>
-            </w:pPr>
-          </w:p>
-        </w:tc>
-        <w:tc>
-          <w:tcPr>
-            <w:tcW w:w="1335" w:type="dxa"/>
-          </w:tcPr>
-          <w:p>
-            <w:pPr>
-              <w:cnfStyle w:val="000000100000" w:firstRow="0" w:lastRow="0" w:firstColumn="0" w:lastColumn="0" w:oddVBand="0" w:evenVBand="0" w:oddHBand="1" w:evenHBand="0" w:firstRowFirstColumn="0" w:firstRowLastColumn="0" w:lastRowFirstColumn="0" w:lastRowLastColumn="0"/>
-              <w:rPr>
-                <w:rFonts w:ascii="Arial" w:hAnsi="Arial" w:cs="Arial"/>
-                <w:lang w:val="en-US"/>
-              </w:rPr>
-            </w:pPr>
-          </w:p>
-        </w:tc>
-        <w:tc>
-          <w:tcPr>
-            <w:tcW w:w="1463" w:type="dxa"/>
-          </w:tcPr>
-          <w:p>
-            <w:pPr>
-              <w:cnfStyle w:val="000000100000" w:firstRow="0" w:lastRow="0" w:firstColumn="0" w:lastColumn="0" w:oddVBand="0" w:evenVBand="0" w:oddHBand="1" w:evenHBand="0" w:firstRowFirstColumn="0" w:firstRowLastColumn="0" w:lastRowFirstColumn="0" w:lastRowLastColumn="0"/>
-              <w:rPr>
-                <w:rFonts w:ascii="Arial" w:hAnsi="Arial" w:cs="Arial"/>
-                <w:lang w:val="en-US"/>
-              </w:rPr>
-            </w:pPr>
-          </w:p>
-        </w:tc>
-        <w:tc>
-          <w:tcPr>
-            <w:tcW w:w="1133" w:type="dxa"/>
-          </w:tcPr>
-          <w:p>
-            <w:pPr>
-              <w:cnfStyle w:val="000000100000" w:firstRow="0" w:lastRow="0" w:firstColumn="0" w:lastColumn="0" w:oddVBand="0" w:evenVBand="0" w:oddHBand="1" w:evenHBand="0" w:firstRowFirstColumn="0" w:firstRowLastColumn="0" w:lastRowFirstColumn="0" w:lastRowLastColumn="0"/>
-              <w:rPr>
-                <w:rFonts w:ascii="Arial" w:hAnsi="Arial" w:cs="Arial"/>
-                <w:lang w:val="en-US"/>
-              </w:rPr>
-            </w:pPr>
-          </w:p>
-        </w:tc>
-        <w:tc>
-          <w:tcPr>
-            <w:tcW w:w="1133" w:type="dxa"/>
+            <w:tcW w:w="1172" w:type="dxa"/>
+          </w:tcPr>
+          <w:p>
+            <w:pPr>
+              <w:cnfStyle w:val="000000100000" w:firstRow="0" w:lastRow="0" w:firstColumn="0" w:lastColumn="0" w:oddVBand="0" w:evenVBand="0" w:oddHBand="1" w:evenHBand="0" w:firstRowFirstColumn="0" w:firstRowLastColumn="0" w:lastRowFirstColumn="0" w:lastRowLastColumn="0"/>
+              <w:rPr>
+                <w:rFonts w:ascii="Arial" w:hAnsi="Arial" w:cs="Arial"/>
+                <w:lang w:val="en-US"/>
+              </w:rPr>
+            </w:pPr>
+          </w:p>
+        </w:tc>
+        <w:tc>
+          <w:tcPr>
+            <w:tcW w:w="1931" w:type="dxa"/>
+          </w:tcPr>
+          <w:p>
+            <w:pPr>
+              <w:cnfStyle w:val="000000100000" w:firstRow="0" w:lastRow="0" w:firstColumn="0" w:lastColumn="0" w:oddVBand="0" w:evenVBand="0" w:oddHBand="1" w:evenHBand="0" w:firstRowFirstColumn="0" w:firstRowLastColumn="0" w:lastRowFirstColumn="0" w:lastRowLastColumn="0"/>
+              <w:rPr>
+                <w:rFonts w:ascii="Arial" w:hAnsi="Arial" w:cs="Arial"/>
+                <w:lang w:val="en-US"/>
+              </w:rPr>
+            </w:pPr>
+          </w:p>
+        </w:tc>
+        <w:tc>
+          <w:tcPr>
+            <w:tcW w:w="1844" w:type="dxa"/>
+          </w:tcPr>
+          <w:p>
+            <w:pPr>
+              <w:cnfStyle w:val="000000100000" w:firstRow="0" w:lastRow="0" w:firstColumn="0" w:lastColumn="0" w:oddVBand="0" w:evenVBand="0" w:oddHBand="1" w:evenHBand="0" w:firstRowFirstColumn="0" w:firstRowLastColumn="0" w:lastRowFirstColumn="0" w:lastRowLastColumn="0"/>
+              <w:rPr>
+                <w:rFonts w:ascii="Arial" w:hAnsi="Arial" w:cs="Arial"/>
+                <w:lang w:val="en-US"/>
+              </w:rPr>
+            </w:pPr>
+          </w:p>
+        </w:tc>
+        <w:tc>
+          <w:tcPr>
+            <w:tcW w:w="4961" w:type="dxa"/>
+          </w:tcPr>
+          <w:p>
+            <w:pPr>
+              <w:cnfStyle w:val="000000100000" w:firstRow="0" w:lastRow="0" w:firstColumn="0" w:lastColumn="0" w:oddVBand="0" w:evenVBand="0" w:oddHBand="1" w:evenHBand="0" w:firstRowFirstColumn="0" w:firstRowLastColumn="0" w:lastRowFirstColumn="0" w:lastRowLastColumn="0"/>
+              <w:rPr>
+                <w:rFonts w:ascii="Arial" w:hAnsi="Arial" w:cs="Arial"/>
+                <w:lang w:val="en-US"/>
+              </w:rPr>
+            </w:pPr>
+          </w:p>
+        </w:tc>
+        <w:tc>
+          <w:tcPr>
+            <w:tcW w:w="1195" w:type="dxa"/>
           </w:tcPr>
           <w:p>
             <w:pPr>
@@ -3411,12 +3467,12 @@
       </w:tr>
       <w:tr>
         <w:trPr>
-          <w:trHeight w:val="268"/>
+          <w:trHeight w:val="253"/>
         </w:trPr>
         <w:tc>
           <w:tcPr>
             <w:cnfStyle w:val="001000000000" w:firstRow="0" w:lastRow="0" w:firstColumn="1" w:lastColumn="0" w:oddVBand="0" w:evenVBand="0" w:oddHBand="0" w:evenHBand="0" w:firstRowFirstColumn="0" w:firstRowLastColumn="0" w:lastRowFirstColumn="0" w:lastRowLastColumn="0"/>
-            <w:tcW w:w="3615" w:type="dxa"/>
+            <w:tcW w:w="3407" w:type="dxa"/>
           </w:tcPr>
           <w:p>
             <w:pPr>
@@ -3445,7 +3501,7 @@
         </w:tc>
         <w:tc>
           <w:tcPr>
-            <w:tcW w:w="1170" w:type="dxa"/>
+            <w:tcW w:w="1172" w:type="dxa"/>
           </w:tcPr>
           <w:p>
             <w:pPr>
@@ -3466,7 +3522,7 @@
         </w:tc>
         <w:tc>
           <w:tcPr>
-            <w:tcW w:w="1335" w:type="dxa"/>
+            <w:tcW w:w="1931" w:type="dxa"/>
           </w:tcPr>
           <w:p>
             <w:pPr>
@@ -3494,21 +3550,21 @@
         </w:tc>
         <w:tc>
           <w:tcPr>
-            <w:tcW w:w="1463" w:type="dxa"/>
-          </w:tcPr>
-          <w:p>
-            <w:pPr>
-              <w:cnfStyle w:val="000000000000" w:firstRow="0" w:lastRow="0" w:firstColumn="0" w:lastColumn="0" w:oddVBand="0" w:evenVBand="0" w:oddHBand="0" w:evenHBand="0" w:firstRowFirstColumn="0" w:firstRowLastColumn="0" w:lastRowFirstColumn="0" w:lastRowLastColumn="0"/>
-              <w:rPr>
-                <w:rFonts w:ascii="Arial" w:hAnsi="Arial" w:cs="Arial"/>
-                <w:lang w:val="en-US"/>
-              </w:rPr>
-            </w:pPr>
-          </w:p>
-        </w:tc>
-        <w:tc>
-          <w:tcPr>
-            <w:tcW w:w="1133" w:type="dxa"/>
+            <w:tcW w:w="1844" w:type="dxa"/>
+          </w:tcPr>
+          <w:p>
+            <w:pPr>
+              <w:cnfStyle w:val="000000000000" w:firstRow="0" w:lastRow="0" w:firstColumn="0" w:lastColumn="0" w:oddVBand="0" w:evenVBand="0" w:oddHBand="0" w:evenHBand="0" w:firstRowFirstColumn="0" w:firstRowLastColumn="0" w:lastRowFirstColumn="0" w:lastRowLastColumn="0"/>
+              <w:rPr>
+                <w:rFonts w:ascii="Arial" w:hAnsi="Arial" w:cs="Arial"/>
+                <w:lang w:val="en-US"/>
+              </w:rPr>
+            </w:pPr>
+          </w:p>
+        </w:tc>
+        <w:tc>
+          <w:tcPr>
+            <w:tcW w:w="4961" w:type="dxa"/>
           </w:tcPr>
           <w:p>
             <w:pPr>
@@ -3529,7 +3585,7 @@
         </w:tc>
         <w:tc>
           <w:tcPr>
-            <w:tcW w:w="1133" w:type="dxa"/>
+            <w:tcW w:w="1195" w:type="dxa"/>
           </w:tcPr>
           <w:p>
             <w:pPr>
@@ -3552,12 +3608,12 @@
       <w:tr>
         <w:trPr>
           <w:cnfStyle w:val="000000100000" w:firstRow="0" w:lastRow="0" w:firstColumn="0" w:lastColumn="0" w:oddVBand="0" w:evenVBand="0" w:oddHBand="1" w:evenHBand="0" w:firstRowFirstColumn="0" w:firstRowLastColumn="0" w:lastRowFirstColumn="0" w:lastRowLastColumn="0"/>
-          <w:trHeight w:val="268"/>
+          <w:trHeight w:val="253"/>
         </w:trPr>
         <w:tc>
           <w:tcPr>
             <w:cnfStyle w:val="001000000000" w:firstRow="0" w:lastRow="0" w:firstColumn="1" w:lastColumn="0" w:oddVBand="0" w:evenVBand="0" w:oddHBand="0" w:evenHBand="0" w:firstRowFirstColumn="0" w:firstRowLastColumn="0" w:lastRowFirstColumn="0" w:lastRowLastColumn="0"/>
-            <w:tcW w:w="3615" w:type="dxa"/>
+            <w:tcW w:w="3407" w:type="dxa"/>
           </w:tcPr>
           <w:p>
             <w:pPr>
@@ -3586,7 +3642,7 @@
         </w:tc>
         <w:tc>
           <w:tcPr>
-            <w:tcW w:w="1170" w:type="dxa"/>
+            <w:tcW w:w="1172" w:type="dxa"/>
           </w:tcPr>
           <w:p>
             <w:pPr>
@@ -3607,7 +3663,7 @@
         </w:tc>
         <w:tc>
           <w:tcPr>
-            <w:tcW w:w="1335" w:type="dxa"/>
+            <w:tcW w:w="1931" w:type="dxa"/>
           </w:tcPr>
           <w:p>
             <w:pPr>
@@ -3624,15 +3680,13 @@
               </w:rPr>
               <w:t>Restricted</w:t>
             </w:r>
-          </w:p>
-          <w:p>
-            <w:pPr>
-              <w:cnfStyle w:val="000000100000" w:firstRow="0" w:lastRow="0" w:firstColumn="0" w:lastColumn="0" w:oddVBand="0" w:evenVBand="0" w:oddHBand="1" w:evenHBand="0" w:firstRowFirstColumn="0" w:firstRowLastColumn="0" w:lastRowFirstColumn="0" w:lastRowLastColumn="0"/>
-              <w:rPr>
-                <w:rFonts w:ascii="Arial" w:hAnsi="Arial" w:cs="Arial"/>
-                <w:lang w:val="en-US"/>
-              </w:rPr>
-            </w:pPr>
+            <w:r>
+              <w:rPr>
+                <w:rFonts w:ascii="Arial" w:hAnsi="Arial" w:cs="Arial"/>
+                <w:lang w:val="en-US"/>
+              </w:rPr>
+              <w:t xml:space="preserve"> </w:t>
+            </w:r>
             <w:r>
               <w:rPr>
                 <w:rFonts w:ascii="Arial" w:hAnsi="Arial" w:cs="Arial"/>
@@ -3644,21 +3698,21 @@
         </w:tc>
         <w:tc>
           <w:tcPr>
-            <w:tcW w:w="1463" w:type="dxa"/>
-          </w:tcPr>
-          <w:p>
-            <w:pPr>
-              <w:cnfStyle w:val="000000100000" w:firstRow="0" w:lastRow="0" w:firstColumn="0" w:lastColumn="0" w:oddVBand="0" w:evenVBand="0" w:oddHBand="1" w:evenHBand="0" w:firstRowFirstColumn="0" w:firstRowLastColumn="0" w:lastRowFirstColumn="0" w:lastRowLastColumn="0"/>
-              <w:rPr>
-                <w:rFonts w:ascii="Arial" w:hAnsi="Arial" w:cs="Arial"/>
-                <w:lang w:val="en-US"/>
-              </w:rPr>
-            </w:pPr>
-          </w:p>
-        </w:tc>
-        <w:tc>
-          <w:tcPr>
-            <w:tcW w:w="1133" w:type="dxa"/>
+            <w:tcW w:w="1844" w:type="dxa"/>
+          </w:tcPr>
+          <w:p>
+            <w:pPr>
+              <w:cnfStyle w:val="000000100000" w:firstRow="0" w:lastRow="0" w:firstColumn="0" w:lastColumn="0" w:oddVBand="0" w:evenVBand="0" w:oddHBand="1" w:evenHBand="0" w:firstRowFirstColumn="0" w:firstRowLastColumn="0" w:lastRowFirstColumn="0" w:lastRowLastColumn="0"/>
+              <w:rPr>
+                <w:rFonts w:ascii="Arial" w:hAnsi="Arial" w:cs="Arial"/>
+                <w:lang w:val="en-US"/>
+              </w:rPr>
+            </w:pPr>
+          </w:p>
+        </w:tc>
+        <w:tc>
+          <w:tcPr>
+            <w:tcW w:w="4961" w:type="dxa"/>
           </w:tcPr>
           <w:p>
             <w:pPr>
@@ -3679,7 +3733,7 @@
         </w:tc>
         <w:tc>
           <w:tcPr>
-            <w:tcW w:w="1133" w:type="dxa"/>
+            <w:tcW w:w="1195" w:type="dxa"/>
           </w:tcPr>
           <w:p>
             <w:pPr>
@@ -3701,25 +3755,26 @@
       </w:tr>
       <w:tr>
         <w:trPr>
-          <w:trHeight w:val="268"/>
+          <w:trHeight w:val="253"/>
         </w:trPr>
         <w:tc>
           <w:tcPr>
             <w:cnfStyle w:val="001000000000" w:firstRow="0" w:lastRow="0" w:firstColumn="1" w:lastColumn="0" w:oddVBand="0" w:evenVBand="0" w:oddHBand="0" w:evenHBand="0" w:firstRowFirstColumn="0" w:firstRowLastColumn="0" w:lastRowFirstColumn="0" w:lastRowLastColumn="0"/>
-            <w:tcW w:w="3615" w:type="dxa"/>
-          </w:tcPr>
-          <w:p>
-            <w:pPr>
-              <w:rPr>
-                <w:rFonts w:ascii="Arial" w:hAnsi="Arial" w:cs="Arial"/>
-                <w:lang w:val="en-US"/>
-              </w:rPr>
-            </w:pPr>
-            <w:r>
-              <w:rPr>
-                <w:rFonts w:ascii="Arial" w:hAnsi="Arial" w:cs="Arial"/>
-                <w:lang w:val="en-US"/>
-              </w:rPr>
+            <w:tcW w:w="3407" w:type="dxa"/>
+          </w:tcPr>
+          <w:p>
+            <w:pPr>
+              <w:rPr>
+                <w:rFonts w:ascii="Arial" w:hAnsi="Arial" w:cs="Arial"/>
+                <w:lang w:val="en-US"/>
+              </w:rPr>
+            </w:pPr>
+            <w:r>
+              <w:rPr>
+                <w:rFonts w:ascii="Arial" w:hAnsi="Arial" w:cs="Arial"/>
+                <w:lang w:val="en-US"/>
+              </w:rPr>
+              <w:lastRenderedPageBreak/>
               <w:t>/</w:t>
             </w:r>
             <w:proofErr w:type="spellStart"/>
@@ -3735,7 +3790,7 @@
         </w:tc>
         <w:tc>
           <w:tcPr>
-            <w:tcW w:w="1170" w:type="dxa"/>
+            <w:tcW w:w="1172" w:type="dxa"/>
           </w:tcPr>
           <w:p>
             <w:pPr>
@@ -3756,7 +3811,7 @@
         </w:tc>
         <w:tc>
           <w:tcPr>
-            <w:tcW w:w="1335" w:type="dxa"/>
+            <w:tcW w:w="1931" w:type="dxa"/>
           </w:tcPr>
           <w:p>
             <w:pPr>
@@ -3793,21 +3848,21 @@
         </w:tc>
         <w:tc>
           <w:tcPr>
-            <w:tcW w:w="1463" w:type="dxa"/>
-          </w:tcPr>
-          <w:p>
-            <w:pPr>
-              <w:cnfStyle w:val="000000000000" w:firstRow="0" w:lastRow="0" w:firstColumn="0" w:lastColumn="0" w:oddVBand="0" w:evenVBand="0" w:oddHBand="0" w:evenHBand="0" w:firstRowFirstColumn="0" w:firstRowLastColumn="0" w:lastRowFirstColumn="0" w:lastRowLastColumn="0"/>
-              <w:rPr>
-                <w:rFonts w:ascii="Arial" w:hAnsi="Arial" w:cs="Arial"/>
-                <w:lang w:val="en-US"/>
-              </w:rPr>
-            </w:pPr>
-          </w:p>
-        </w:tc>
-        <w:tc>
-          <w:tcPr>
-            <w:tcW w:w="1133" w:type="dxa"/>
+            <w:tcW w:w="1844" w:type="dxa"/>
+          </w:tcPr>
+          <w:p>
+            <w:pPr>
+              <w:cnfStyle w:val="000000000000" w:firstRow="0" w:lastRow="0" w:firstColumn="0" w:lastColumn="0" w:oddVBand="0" w:evenVBand="0" w:oddHBand="0" w:evenHBand="0" w:firstRowFirstColumn="0" w:firstRowLastColumn="0" w:lastRowFirstColumn="0" w:lastRowLastColumn="0"/>
+              <w:rPr>
+                <w:rFonts w:ascii="Arial" w:hAnsi="Arial" w:cs="Arial"/>
+                <w:lang w:val="en-US"/>
+              </w:rPr>
+            </w:pPr>
+          </w:p>
+        </w:tc>
+        <w:tc>
+          <w:tcPr>
+            <w:tcW w:w="4961" w:type="dxa"/>
           </w:tcPr>
           <w:p>
             <w:pPr>
@@ -3828,7 +3883,7 @@
         </w:tc>
         <w:tc>
           <w:tcPr>
-            <w:tcW w:w="1133" w:type="dxa"/>
+            <w:tcW w:w="1195" w:type="dxa"/>
           </w:tcPr>
           <w:p>
             <w:pPr>
@@ -3851,12 +3906,12 @@
       <w:tr>
         <w:trPr>
           <w:cnfStyle w:val="000000100000" w:firstRow="0" w:lastRow="0" w:firstColumn="0" w:lastColumn="0" w:oddVBand="0" w:evenVBand="0" w:oddHBand="1" w:evenHBand="0" w:firstRowFirstColumn="0" w:firstRowLastColumn="0" w:lastRowFirstColumn="0" w:lastRowLastColumn="0"/>
-          <w:trHeight w:val="268"/>
+          <w:trHeight w:val="253"/>
         </w:trPr>
         <w:tc>
           <w:tcPr>
             <w:cnfStyle w:val="001000000000" w:firstRow="0" w:lastRow="0" w:firstColumn="1" w:lastColumn="0" w:oddVBand="0" w:evenVBand="0" w:oddHBand="0" w:evenHBand="0" w:firstRowFirstColumn="0" w:firstRowLastColumn="0" w:lastRowFirstColumn="0" w:lastRowLastColumn="0"/>
-            <w:tcW w:w="3615" w:type="dxa"/>
+            <w:tcW w:w="3407" w:type="dxa"/>
           </w:tcPr>
           <w:p>
             <w:pPr>
@@ -3885,7 +3940,7 @@
         </w:tc>
         <w:tc>
           <w:tcPr>
-            <w:tcW w:w="1170" w:type="dxa"/>
+            <w:tcW w:w="1172" w:type="dxa"/>
           </w:tcPr>
           <w:p>
             <w:pPr>
@@ -3906,7 +3961,7 @@
         </w:tc>
         <w:tc>
           <w:tcPr>
-            <w:tcW w:w="1335" w:type="dxa"/>
+            <w:tcW w:w="1931" w:type="dxa"/>
           </w:tcPr>
           <w:p>
             <w:pPr>
@@ -3923,15 +3978,13 @@
               </w:rPr>
               <w:t>Restricted</w:t>
             </w:r>
-          </w:p>
-          <w:p>
-            <w:pPr>
-              <w:cnfStyle w:val="000000100000" w:firstRow="0" w:lastRow="0" w:firstColumn="0" w:lastColumn="0" w:oddVBand="0" w:evenVBand="0" w:oddHBand="1" w:evenHBand="0" w:firstRowFirstColumn="0" w:firstRowLastColumn="0" w:lastRowFirstColumn="0" w:lastRowLastColumn="0"/>
-              <w:rPr>
-                <w:rFonts w:ascii="Arial" w:hAnsi="Arial" w:cs="Arial"/>
-                <w:lang w:val="en-US"/>
-              </w:rPr>
-            </w:pPr>
+            <w:r>
+              <w:rPr>
+                <w:rFonts w:ascii="Arial" w:hAnsi="Arial" w:cs="Arial"/>
+                <w:lang w:val="en-US"/>
+              </w:rPr>
+              <w:t xml:space="preserve"> </w:t>
+            </w:r>
             <w:r>
               <w:rPr>
                 <w:rFonts w:ascii="Arial" w:hAnsi="Arial" w:cs="Arial"/>
@@ -3943,7 +3996,7 @@
         </w:tc>
         <w:tc>
           <w:tcPr>
-            <w:tcW w:w="1463" w:type="dxa"/>
+            <w:tcW w:w="1844" w:type="dxa"/>
           </w:tcPr>
           <w:p>
             <w:pPr>
@@ -3964,7 +4017,7 @@
         </w:tc>
         <w:tc>
           <w:tcPr>
-            <w:tcW w:w="1133" w:type="dxa"/>
+            <w:tcW w:w="4961" w:type="dxa"/>
           </w:tcPr>
           <w:p>
             <w:pPr>
@@ -3985,7 +4038,7 @@
         </w:tc>
         <w:tc>
           <w:tcPr>
-            <w:tcW w:w="1133" w:type="dxa"/>
+            <w:tcW w:w="1195" w:type="dxa"/>
           </w:tcPr>
           <w:p>
             <w:pPr>
@@ -4007,12 +4060,12 @@
       </w:tr>
       <w:tr>
         <w:trPr>
-          <w:trHeight w:val="268"/>
+          <w:trHeight w:val="253"/>
         </w:trPr>
         <w:tc>
           <w:tcPr>
             <w:cnfStyle w:val="001000000000" w:firstRow="0" w:lastRow="0" w:firstColumn="1" w:lastColumn="0" w:oddVBand="0" w:evenVBand="0" w:oddHBand="0" w:evenHBand="0" w:firstRowFirstColumn="0" w:firstRowLastColumn="0" w:lastRowFirstColumn="0" w:lastRowLastColumn="0"/>
-            <w:tcW w:w="3615" w:type="dxa"/>
+            <w:tcW w:w="3407" w:type="dxa"/>
           </w:tcPr>
           <w:p>
             <w:pPr>
@@ -4048,7 +4101,7 @@
         </w:tc>
         <w:tc>
           <w:tcPr>
-            <w:tcW w:w="1170" w:type="dxa"/>
+            <w:tcW w:w="1172" w:type="dxa"/>
           </w:tcPr>
           <w:p>
             <w:pPr>
@@ -4069,7 +4122,7 @@
         </w:tc>
         <w:tc>
           <w:tcPr>
-            <w:tcW w:w="1335" w:type="dxa"/>
+            <w:tcW w:w="1931" w:type="dxa"/>
           </w:tcPr>
           <w:p>
             <w:pPr>
@@ -4090,7 +4143,7 @@
         </w:tc>
         <w:tc>
           <w:tcPr>
-            <w:tcW w:w="1463" w:type="dxa"/>
+            <w:tcW w:w="1844" w:type="dxa"/>
           </w:tcPr>
           <w:p>
             <w:pPr>
@@ -4111,7 +4164,7 @@
         </w:tc>
         <w:tc>
           <w:tcPr>
-            <w:tcW w:w="1133" w:type="dxa"/>
+            <w:tcW w:w="4961" w:type="dxa"/>
           </w:tcPr>
           <w:p>
             <w:pPr>
@@ -4132,7 +4185,7 @@
         </w:tc>
         <w:tc>
           <w:tcPr>
-            <w:tcW w:w="1133" w:type="dxa"/>
+            <w:tcW w:w="1195" w:type="dxa"/>
           </w:tcPr>
           <w:p>
             <w:pPr>
@@ -4169,12 +4222,12 @@
       <w:tr>
         <w:trPr>
           <w:cnfStyle w:val="000000100000" w:firstRow="0" w:lastRow="0" w:firstColumn="0" w:lastColumn="0" w:oddVBand="0" w:evenVBand="0" w:oddHBand="1" w:evenHBand="0" w:firstRowFirstColumn="0" w:firstRowLastColumn="0" w:lastRowFirstColumn="0" w:lastRowLastColumn="0"/>
-          <w:trHeight w:val="268"/>
+          <w:trHeight w:val="253"/>
         </w:trPr>
         <w:tc>
           <w:tcPr>
             <w:cnfStyle w:val="001000000000" w:firstRow="0" w:lastRow="0" w:firstColumn="1" w:lastColumn="0" w:oddVBand="0" w:evenVBand="0" w:oddHBand="0" w:evenHBand="0" w:firstRowFirstColumn="0" w:firstRowLastColumn="0" w:lastRowFirstColumn="0" w:lastRowLastColumn="0"/>
-            <w:tcW w:w="3615" w:type="dxa"/>
+            <w:tcW w:w="3407" w:type="dxa"/>
           </w:tcPr>
           <w:p>
             <w:pPr>
@@ -4210,7 +4263,7 @@
         </w:tc>
         <w:tc>
           <w:tcPr>
-            <w:tcW w:w="1170" w:type="dxa"/>
+            <w:tcW w:w="1172" w:type="dxa"/>
           </w:tcPr>
           <w:p>
             <w:pPr>
@@ -4231,7 +4284,7 @@
         </w:tc>
         <w:tc>
           <w:tcPr>
-            <w:tcW w:w="1335" w:type="dxa"/>
+            <w:tcW w:w="1931" w:type="dxa"/>
           </w:tcPr>
           <w:p>
             <w:pPr>
@@ -4252,7 +4305,7 @@
         </w:tc>
         <w:tc>
           <w:tcPr>
-            <w:tcW w:w="1463" w:type="dxa"/>
+            <w:tcW w:w="1844" w:type="dxa"/>
           </w:tcPr>
           <w:p>
             <w:pPr>
@@ -4273,21 +4326,21 @@
         </w:tc>
         <w:tc>
           <w:tcPr>
-            <w:tcW w:w="1133" w:type="dxa"/>
-          </w:tcPr>
-          <w:p>
-            <w:pPr>
-              <w:cnfStyle w:val="000000100000" w:firstRow="0" w:lastRow="0" w:firstColumn="0" w:lastColumn="0" w:oddVBand="0" w:evenVBand="0" w:oddHBand="1" w:evenHBand="0" w:firstRowFirstColumn="0" w:firstRowLastColumn="0" w:lastRowFirstColumn="0" w:lastRowLastColumn="0"/>
-              <w:rPr>
-                <w:rFonts w:ascii="Arial" w:hAnsi="Arial" w:cs="Arial"/>
-                <w:lang w:val="en-US"/>
-              </w:rPr>
-            </w:pPr>
-          </w:p>
-        </w:tc>
-        <w:tc>
-          <w:tcPr>
-            <w:tcW w:w="1133" w:type="dxa"/>
+            <w:tcW w:w="4961" w:type="dxa"/>
+          </w:tcPr>
+          <w:p>
+            <w:pPr>
+              <w:cnfStyle w:val="000000100000" w:firstRow="0" w:lastRow="0" w:firstColumn="0" w:lastColumn="0" w:oddVBand="0" w:evenVBand="0" w:oddHBand="1" w:evenHBand="0" w:firstRowFirstColumn="0" w:firstRowLastColumn="0" w:lastRowFirstColumn="0" w:lastRowLastColumn="0"/>
+              <w:rPr>
+                <w:rFonts w:ascii="Arial" w:hAnsi="Arial" w:cs="Arial"/>
+                <w:lang w:val="en-US"/>
+              </w:rPr>
+            </w:pPr>
+          </w:p>
+        </w:tc>
+        <w:tc>
+          <w:tcPr>
+            <w:tcW w:w="1195" w:type="dxa"/>
           </w:tcPr>
           <w:p>
             <w:pPr>
@@ -4323,12 +4376,12 @@
       </w:tr>
       <w:tr>
         <w:trPr>
-          <w:trHeight w:val="268"/>
+          <w:trHeight w:val="253"/>
         </w:trPr>
         <w:tc>
           <w:tcPr>
             <w:cnfStyle w:val="001000000000" w:firstRow="0" w:lastRow="0" w:firstColumn="1" w:lastColumn="0" w:oddVBand="0" w:evenVBand="0" w:oddHBand="0" w:evenHBand="0" w:firstRowFirstColumn="0" w:firstRowLastColumn="0" w:lastRowFirstColumn="0" w:lastRowLastColumn="0"/>
-            <w:tcW w:w="3615" w:type="dxa"/>
+            <w:tcW w:w="3407" w:type="dxa"/>
           </w:tcPr>
           <w:p>
             <w:pPr>
@@ -4357,7 +4410,7 @@
         </w:tc>
         <w:tc>
           <w:tcPr>
-            <w:tcW w:w="1170" w:type="dxa"/>
+            <w:tcW w:w="1172" w:type="dxa"/>
           </w:tcPr>
           <w:p>
             <w:pPr>
@@ -4378,7 +4431,7 @@
         </w:tc>
         <w:tc>
           <w:tcPr>
-            <w:tcW w:w="1335" w:type="dxa"/>
+            <w:tcW w:w="1931" w:type="dxa"/>
           </w:tcPr>
           <w:p>
             <w:pPr>
@@ -4399,21 +4452,21 @@
         </w:tc>
         <w:tc>
           <w:tcPr>
-            <w:tcW w:w="1463" w:type="dxa"/>
-          </w:tcPr>
-          <w:p>
-            <w:pPr>
-              <w:cnfStyle w:val="000000000000" w:firstRow="0" w:lastRow="0" w:firstColumn="0" w:lastColumn="0" w:oddVBand="0" w:evenVBand="0" w:oddHBand="0" w:evenHBand="0" w:firstRowFirstColumn="0" w:firstRowLastColumn="0" w:lastRowFirstColumn="0" w:lastRowLastColumn="0"/>
-              <w:rPr>
-                <w:rFonts w:ascii="Arial" w:hAnsi="Arial" w:cs="Arial"/>
-                <w:lang w:val="en-US"/>
-              </w:rPr>
-            </w:pPr>
-          </w:p>
-        </w:tc>
-        <w:tc>
-          <w:tcPr>
-            <w:tcW w:w="1133" w:type="dxa"/>
+            <w:tcW w:w="1844" w:type="dxa"/>
+          </w:tcPr>
+          <w:p>
+            <w:pPr>
+              <w:cnfStyle w:val="000000000000" w:firstRow="0" w:lastRow="0" w:firstColumn="0" w:lastColumn="0" w:oddVBand="0" w:evenVBand="0" w:oddHBand="0" w:evenHBand="0" w:firstRowFirstColumn="0" w:firstRowLastColumn="0" w:lastRowFirstColumn="0" w:lastRowLastColumn="0"/>
+              <w:rPr>
+                <w:rFonts w:ascii="Arial" w:hAnsi="Arial" w:cs="Arial"/>
+                <w:lang w:val="en-US"/>
+              </w:rPr>
+            </w:pPr>
+          </w:p>
+        </w:tc>
+        <w:tc>
+          <w:tcPr>
+            <w:tcW w:w="4961" w:type="dxa"/>
           </w:tcPr>
           <w:p>
             <w:pPr>
@@ -4434,7 +4487,7 @@
         </w:tc>
         <w:tc>
           <w:tcPr>
-            <w:tcW w:w="1133" w:type="dxa"/>
+            <w:tcW w:w="1195" w:type="dxa"/>
           </w:tcPr>
           <w:p>
             <w:pPr>
@@ -4457,12 +4510,12 @@
       <w:tr>
         <w:trPr>
           <w:cnfStyle w:val="000000100000" w:firstRow="0" w:lastRow="0" w:firstColumn="0" w:lastColumn="0" w:oddVBand="0" w:evenVBand="0" w:oddHBand="1" w:evenHBand="0" w:firstRowFirstColumn="0" w:firstRowLastColumn="0" w:lastRowFirstColumn="0" w:lastRowLastColumn="0"/>
-          <w:trHeight w:val="268"/>
+          <w:trHeight w:val="253"/>
         </w:trPr>
         <w:tc>
           <w:tcPr>
             <w:cnfStyle w:val="001000000000" w:firstRow="0" w:lastRow="0" w:firstColumn="1" w:lastColumn="0" w:oddVBand="0" w:evenVBand="0" w:oddHBand="0" w:evenHBand="0" w:firstRowFirstColumn="0" w:firstRowLastColumn="0" w:lastRowFirstColumn="0" w:lastRowLastColumn="0"/>
-            <w:tcW w:w="3615" w:type="dxa"/>
+            <w:tcW w:w="3407" w:type="dxa"/>
           </w:tcPr>
           <w:p>
             <w:pPr>
@@ -4491,7 +4544,7 @@
         </w:tc>
         <w:tc>
           <w:tcPr>
-            <w:tcW w:w="1170" w:type="dxa"/>
+            <w:tcW w:w="1172" w:type="dxa"/>
           </w:tcPr>
           <w:p>
             <w:pPr>
@@ -4512,7 +4565,7 @@
         </w:tc>
         <w:tc>
           <w:tcPr>
-            <w:tcW w:w="1335" w:type="dxa"/>
+            <w:tcW w:w="1931" w:type="dxa"/>
           </w:tcPr>
           <w:p>
             <w:pPr>
@@ -4533,21 +4586,21 @@
         </w:tc>
         <w:tc>
           <w:tcPr>
-            <w:tcW w:w="1463" w:type="dxa"/>
-          </w:tcPr>
-          <w:p>
-            <w:pPr>
-              <w:cnfStyle w:val="000000100000" w:firstRow="0" w:lastRow="0" w:firstColumn="0" w:lastColumn="0" w:oddVBand="0" w:evenVBand="0" w:oddHBand="1" w:evenHBand="0" w:firstRowFirstColumn="0" w:firstRowLastColumn="0" w:lastRowFirstColumn="0" w:lastRowLastColumn="0"/>
-              <w:rPr>
-                <w:rFonts w:ascii="Arial" w:hAnsi="Arial" w:cs="Arial"/>
-                <w:lang w:val="en-US"/>
-              </w:rPr>
-            </w:pPr>
-          </w:p>
-        </w:tc>
-        <w:tc>
-          <w:tcPr>
-            <w:tcW w:w="1133" w:type="dxa"/>
+            <w:tcW w:w="1844" w:type="dxa"/>
+          </w:tcPr>
+          <w:p>
+            <w:pPr>
+              <w:cnfStyle w:val="000000100000" w:firstRow="0" w:lastRow="0" w:firstColumn="0" w:lastColumn="0" w:oddVBand="0" w:evenVBand="0" w:oddHBand="1" w:evenHBand="0" w:firstRowFirstColumn="0" w:firstRowLastColumn="0" w:lastRowFirstColumn="0" w:lastRowLastColumn="0"/>
+              <w:rPr>
+                <w:rFonts w:ascii="Arial" w:hAnsi="Arial" w:cs="Arial"/>
+                <w:lang w:val="en-US"/>
+              </w:rPr>
+            </w:pPr>
+          </w:p>
+        </w:tc>
+        <w:tc>
+          <w:tcPr>
+            <w:tcW w:w="4961" w:type="dxa"/>
           </w:tcPr>
           <w:p>
             <w:pPr>
@@ -4568,7 +4621,7 @@
         </w:tc>
         <w:tc>
           <w:tcPr>
-            <w:tcW w:w="1133" w:type="dxa"/>
+            <w:tcW w:w="1195" w:type="dxa"/>
           </w:tcPr>
           <w:p>
             <w:pPr>
@@ -4590,12 +4643,12 @@
       </w:tr>
       <w:tr>
         <w:trPr>
-          <w:trHeight w:val="268"/>
+          <w:trHeight w:val="253"/>
         </w:trPr>
         <w:tc>
           <w:tcPr>
             <w:cnfStyle w:val="001000000000" w:firstRow="0" w:lastRow="0" w:firstColumn="1" w:lastColumn="0" w:oddVBand="0" w:evenVBand="0" w:oddHBand="0" w:evenHBand="0" w:firstRowFirstColumn="0" w:firstRowLastColumn="0" w:lastRowFirstColumn="0" w:lastRowLastColumn="0"/>
-            <w:tcW w:w="3615" w:type="dxa"/>
+            <w:tcW w:w="3407" w:type="dxa"/>
           </w:tcPr>
           <w:p>
             <w:pPr>
@@ -4628,63 +4681,63 @@
         </w:tc>
         <w:tc>
           <w:tcPr>
-            <w:tcW w:w="1170" w:type="dxa"/>
-          </w:tcPr>
-          <w:p>
-            <w:pPr>
-              <w:cnfStyle w:val="000000000000" w:firstRow="0" w:lastRow="0" w:firstColumn="0" w:lastColumn="0" w:oddVBand="0" w:evenVBand="0" w:oddHBand="0" w:evenHBand="0" w:firstRowFirstColumn="0" w:firstRowLastColumn="0" w:lastRowFirstColumn="0" w:lastRowLastColumn="0"/>
-              <w:rPr>
-                <w:rFonts w:ascii="Arial" w:hAnsi="Arial" w:cs="Arial"/>
-                <w:lang w:val="en-US"/>
-              </w:rPr>
-            </w:pPr>
-          </w:p>
-        </w:tc>
-        <w:tc>
-          <w:tcPr>
-            <w:tcW w:w="1335" w:type="dxa"/>
-          </w:tcPr>
-          <w:p>
-            <w:pPr>
-              <w:cnfStyle w:val="000000000000" w:firstRow="0" w:lastRow="0" w:firstColumn="0" w:lastColumn="0" w:oddVBand="0" w:evenVBand="0" w:oddHBand="0" w:evenHBand="0" w:firstRowFirstColumn="0" w:firstRowLastColumn="0" w:lastRowFirstColumn="0" w:lastRowLastColumn="0"/>
-              <w:rPr>
-                <w:rFonts w:ascii="Arial" w:hAnsi="Arial" w:cs="Arial"/>
-                <w:lang w:val="en-US"/>
-              </w:rPr>
-            </w:pPr>
-          </w:p>
-        </w:tc>
-        <w:tc>
-          <w:tcPr>
-            <w:tcW w:w="1463" w:type="dxa"/>
-          </w:tcPr>
-          <w:p>
-            <w:pPr>
-              <w:cnfStyle w:val="000000000000" w:firstRow="0" w:lastRow="0" w:firstColumn="0" w:lastColumn="0" w:oddVBand="0" w:evenVBand="0" w:oddHBand="0" w:evenHBand="0" w:firstRowFirstColumn="0" w:firstRowLastColumn="0" w:lastRowFirstColumn="0" w:lastRowLastColumn="0"/>
-              <w:rPr>
-                <w:rFonts w:ascii="Arial" w:hAnsi="Arial" w:cs="Arial"/>
-                <w:lang w:val="en-US"/>
-              </w:rPr>
-            </w:pPr>
-          </w:p>
-        </w:tc>
-        <w:tc>
-          <w:tcPr>
-            <w:tcW w:w="1133" w:type="dxa"/>
-          </w:tcPr>
-          <w:p>
-            <w:pPr>
-              <w:cnfStyle w:val="000000000000" w:firstRow="0" w:lastRow="0" w:firstColumn="0" w:lastColumn="0" w:oddVBand="0" w:evenVBand="0" w:oddHBand="0" w:evenHBand="0" w:firstRowFirstColumn="0" w:firstRowLastColumn="0" w:lastRowFirstColumn="0" w:lastRowLastColumn="0"/>
-              <w:rPr>
-                <w:rFonts w:ascii="Arial" w:hAnsi="Arial" w:cs="Arial"/>
-                <w:lang w:val="en-US"/>
-              </w:rPr>
-            </w:pPr>
-          </w:p>
-        </w:tc>
-        <w:tc>
-          <w:tcPr>
-            <w:tcW w:w="1133" w:type="dxa"/>
+            <w:tcW w:w="1172" w:type="dxa"/>
+          </w:tcPr>
+          <w:p>
+            <w:pPr>
+              <w:cnfStyle w:val="000000000000" w:firstRow="0" w:lastRow="0" w:firstColumn="0" w:lastColumn="0" w:oddVBand="0" w:evenVBand="0" w:oddHBand="0" w:evenHBand="0" w:firstRowFirstColumn="0" w:firstRowLastColumn="0" w:lastRowFirstColumn="0" w:lastRowLastColumn="0"/>
+              <w:rPr>
+                <w:rFonts w:ascii="Arial" w:hAnsi="Arial" w:cs="Arial"/>
+                <w:lang w:val="en-US"/>
+              </w:rPr>
+            </w:pPr>
+          </w:p>
+        </w:tc>
+        <w:tc>
+          <w:tcPr>
+            <w:tcW w:w="1931" w:type="dxa"/>
+          </w:tcPr>
+          <w:p>
+            <w:pPr>
+              <w:cnfStyle w:val="000000000000" w:firstRow="0" w:lastRow="0" w:firstColumn="0" w:lastColumn="0" w:oddVBand="0" w:evenVBand="0" w:oddHBand="0" w:evenHBand="0" w:firstRowFirstColumn="0" w:firstRowLastColumn="0" w:lastRowFirstColumn="0" w:lastRowLastColumn="0"/>
+              <w:rPr>
+                <w:rFonts w:ascii="Arial" w:hAnsi="Arial" w:cs="Arial"/>
+                <w:lang w:val="en-US"/>
+              </w:rPr>
+            </w:pPr>
+          </w:p>
+        </w:tc>
+        <w:tc>
+          <w:tcPr>
+            <w:tcW w:w="1844" w:type="dxa"/>
+          </w:tcPr>
+          <w:p>
+            <w:pPr>
+              <w:cnfStyle w:val="000000000000" w:firstRow="0" w:lastRow="0" w:firstColumn="0" w:lastColumn="0" w:oddVBand="0" w:evenVBand="0" w:oddHBand="0" w:evenHBand="0" w:firstRowFirstColumn="0" w:firstRowLastColumn="0" w:lastRowFirstColumn="0" w:lastRowLastColumn="0"/>
+              <w:rPr>
+                <w:rFonts w:ascii="Arial" w:hAnsi="Arial" w:cs="Arial"/>
+                <w:lang w:val="en-US"/>
+              </w:rPr>
+            </w:pPr>
+          </w:p>
+        </w:tc>
+        <w:tc>
+          <w:tcPr>
+            <w:tcW w:w="4961" w:type="dxa"/>
+          </w:tcPr>
+          <w:p>
+            <w:pPr>
+              <w:cnfStyle w:val="000000000000" w:firstRow="0" w:lastRow="0" w:firstColumn="0" w:lastColumn="0" w:oddVBand="0" w:evenVBand="0" w:oddHBand="0" w:evenHBand="0" w:firstRowFirstColumn="0" w:firstRowLastColumn="0" w:lastRowFirstColumn="0" w:lastRowLastColumn="0"/>
+              <w:rPr>
+                <w:rFonts w:ascii="Arial" w:hAnsi="Arial" w:cs="Arial"/>
+                <w:lang w:val="en-US"/>
+              </w:rPr>
+            </w:pPr>
+          </w:p>
+        </w:tc>
+        <w:tc>
+          <w:tcPr>
+            <w:tcW w:w="1195" w:type="dxa"/>
           </w:tcPr>
           <w:p>
             <w:pPr>
@@ -4700,12 +4753,12 @@
       <w:tr>
         <w:trPr>
           <w:cnfStyle w:val="000000100000" w:firstRow="0" w:lastRow="0" w:firstColumn="0" w:lastColumn="0" w:oddVBand="0" w:evenVBand="0" w:oddHBand="1" w:evenHBand="0" w:firstRowFirstColumn="0" w:firstRowLastColumn="0" w:lastRowFirstColumn="0" w:lastRowLastColumn="0"/>
-          <w:trHeight w:val="268"/>
+          <w:trHeight w:val="253"/>
         </w:trPr>
         <w:tc>
           <w:tcPr>
             <w:cnfStyle w:val="001000000000" w:firstRow="0" w:lastRow="0" w:firstColumn="1" w:lastColumn="0" w:oddVBand="0" w:evenVBand="0" w:oddHBand="0" w:evenHBand="0" w:firstRowFirstColumn="0" w:firstRowLastColumn="0" w:lastRowFirstColumn="0" w:lastRowLastColumn="0"/>
-            <w:tcW w:w="3615" w:type="dxa"/>
+            <w:tcW w:w="3407" w:type="dxa"/>
           </w:tcPr>
           <w:p>
             <w:pPr>
@@ -4766,7 +4819,7 @@
         </w:tc>
         <w:tc>
           <w:tcPr>
-            <w:tcW w:w="1170" w:type="dxa"/>
+            <w:tcW w:w="1172" w:type="dxa"/>
           </w:tcPr>
           <w:p>
             <w:pPr>
@@ -4787,7 +4840,7 @@
         </w:tc>
         <w:tc>
           <w:tcPr>
-            <w:tcW w:w="1335" w:type="dxa"/>
+            <w:tcW w:w="1931" w:type="dxa"/>
           </w:tcPr>
           <w:p>
             <w:pPr>
@@ -4808,7 +4861,7 @@
         </w:tc>
         <w:tc>
           <w:tcPr>
-            <w:tcW w:w="1463" w:type="dxa"/>
+            <w:tcW w:w="1844" w:type="dxa"/>
           </w:tcPr>
           <w:p>
             <w:pPr>
@@ -4829,7 +4882,7 @@
         </w:tc>
         <w:tc>
           <w:tcPr>
-            <w:tcW w:w="1133" w:type="dxa"/>
+            <w:tcW w:w="4961" w:type="dxa"/>
           </w:tcPr>
           <w:p>
             <w:pPr>
@@ -4850,7 +4903,7 @@
         </w:tc>
         <w:tc>
           <w:tcPr>
-            <w:tcW w:w="1133" w:type="dxa"/>
+            <w:tcW w:w="1195" w:type="dxa"/>
           </w:tcPr>
           <w:p>
             <w:pPr>
@@ -4872,12 +4925,12 @@
       </w:tr>
       <w:tr>
         <w:trPr>
-          <w:trHeight w:val="268"/>
+          <w:trHeight w:val="253"/>
         </w:trPr>
         <w:tc>
           <w:tcPr>
             <w:cnfStyle w:val="001000000000" w:firstRow="0" w:lastRow="0" w:firstColumn="1" w:lastColumn="0" w:oddVBand="0" w:evenVBand="0" w:oddHBand="0" w:evenHBand="0" w:firstRowFirstColumn="0" w:firstRowLastColumn="0" w:lastRowFirstColumn="0" w:lastRowLastColumn="0"/>
-            <w:tcW w:w="3615" w:type="dxa"/>
+            <w:tcW w:w="3407" w:type="dxa"/>
           </w:tcPr>
           <w:p>
             <w:pPr>
@@ -4945,7 +4998,7 @@
         </w:tc>
         <w:tc>
           <w:tcPr>
-            <w:tcW w:w="1170" w:type="dxa"/>
+            <w:tcW w:w="1172" w:type="dxa"/>
           </w:tcPr>
           <w:p>
             <w:pPr>
@@ -4966,7 +5019,7 @@
         </w:tc>
         <w:tc>
           <w:tcPr>
-            <w:tcW w:w="1335" w:type="dxa"/>
+            <w:tcW w:w="1931" w:type="dxa"/>
           </w:tcPr>
           <w:p>
             <w:pPr>
@@ -4994,7 +5047,7 @@
         </w:tc>
         <w:tc>
           <w:tcPr>
-            <w:tcW w:w="1463" w:type="dxa"/>
+            <w:tcW w:w="1844" w:type="dxa"/>
           </w:tcPr>
           <w:p>
             <w:pPr>
@@ -5015,7 +5068,7 @@
         </w:tc>
         <w:tc>
           <w:tcPr>
-            <w:tcW w:w="1133" w:type="dxa"/>
+            <w:tcW w:w="4961" w:type="dxa"/>
           </w:tcPr>
           <w:p>
             <w:pPr>
@@ -5036,7 +5089,7 @@
         </w:tc>
         <w:tc>
           <w:tcPr>
-            <w:tcW w:w="1133" w:type="dxa"/>
+            <w:tcW w:w="1195" w:type="dxa"/>
           </w:tcPr>
           <w:p>
             <w:pPr>
@@ -5059,12 +5112,12 @@
       <w:tr>
         <w:trPr>
           <w:cnfStyle w:val="000000100000" w:firstRow="0" w:lastRow="0" w:firstColumn="0" w:lastColumn="0" w:oddVBand="0" w:evenVBand="0" w:oddHBand="1" w:evenHBand="0" w:firstRowFirstColumn="0" w:firstRowLastColumn="0" w:lastRowFirstColumn="0" w:lastRowLastColumn="0"/>
-          <w:trHeight w:val="268"/>
+          <w:trHeight w:val="253"/>
         </w:trPr>
         <w:tc>
           <w:tcPr>
             <w:cnfStyle w:val="001000000000" w:firstRow="0" w:lastRow="0" w:firstColumn="1" w:lastColumn="0" w:oddVBand="0" w:evenVBand="0" w:oddHBand="0" w:evenHBand="0" w:firstRowFirstColumn="0" w:firstRowLastColumn="0" w:lastRowFirstColumn="0" w:lastRowLastColumn="0"/>
-            <w:tcW w:w="3615" w:type="dxa"/>
+            <w:tcW w:w="3407" w:type="dxa"/>
           </w:tcPr>
           <w:p>
             <w:pPr>
@@ -5125,7 +5178,7 @@
         </w:tc>
         <w:tc>
           <w:tcPr>
-            <w:tcW w:w="1170" w:type="dxa"/>
+            <w:tcW w:w="1172" w:type="dxa"/>
           </w:tcPr>
           <w:p>
             <w:pPr>
@@ -5146,7 +5199,7 @@
         </w:tc>
         <w:tc>
           <w:tcPr>
-            <w:tcW w:w="1335" w:type="dxa"/>
+            <w:tcW w:w="1931" w:type="dxa"/>
           </w:tcPr>
           <w:p>
             <w:pPr>
@@ -5167,7 +5220,7 @@
         </w:tc>
         <w:tc>
           <w:tcPr>
-            <w:tcW w:w="1463" w:type="dxa"/>
+            <w:tcW w:w="1844" w:type="dxa"/>
           </w:tcPr>
           <w:p>
             <w:pPr>
@@ -5188,7 +5241,7 @@
         </w:tc>
         <w:tc>
           <w:tcPr>
-            <w:tcW w:w="1133" w:type="dxa"/>
+            <w:tcW w:w="4961" w:type="dxa"/>
           </w:tcPr>
           <w:p>
             <w:pPr>
@@ -5209,7 +5262,7 @@
         </w:tc>
         <w:tc>
           <w:tcPr>
-            <w:tcW w:w="1133" w:type="dxa"/>
+            <w:tcW w:w="1195" w:type="dxa"/>
           </w:tcPr>
           <w:p>
             <w:pPr>
@@ -5231,12 +5284,12 @@
       </w:tr>
       <w:tr>
         <w:trPr>
-          <w:trHeight w:val="268"/>
+          <w:trHeight w:val="253"/>
         </w:trPr>
         <w:tc>
           <w:tcPr>
             <w:cnfStyle w:val="001000000000" w:firstRow="0" w:lastRow="0" w:firstColumn="1" w:lastColumn="0" w:oddVBand="0" w:evenVBand="0" w:oddHBand="0" w:evenHBand="0" w:firstRowFirstColumn="0" w:firstRowLastColumn="0" w:lastRowFirstColumn="0" w:lastRowLastColumn="0"/>
-            <w:tcW w:w="3615" w:type="dxa"/>
+            <w:tcW w:w="3407" w:type="dxa"/>
           </w:tcPr>
           <w:p>
             <w:pPr>
@@ -5304,7 +5357,7 @@
         </w:tc>
         <w:tc>
           <w:tcPr>
-            <w:tcW w:w="1170" w:type="dxa"/>
+            <w:tcW w:w="1172" w:type="dxa"/>
           </w:tcPr>
           <w:p>
             <w:pPr>
@@ -5325,7 +5378,7 @@
         </w:tc>
         <w:tc>
           <w:tcPr>
-            <w:tcW w:w="1335" w:type="dxa"/>
+            <w:tcW w:w="1931" w:type="dxa"/>
           </w:tcPr>
           <w:p>
             <w:pPr>
@@ -5353,7 +5406,7 @@
         </w:tc>
         <w:tc>
           <w:tcPr>
-            <w:tcW w:w="1463" w:type="dxa"/>
+            <w:tcW w:w="1844" w:type="dxa"/>
           </w:tcPr>
           <w:p>
             <w:pPr>
@@ -5374,7 +5427,7 @@
         </w:tc>
         <w:tc>
           <w:tcPr>
-            <w:tcW w:w="1133" w:type="dxa"/>
+            <w:tcW w:w="4961" w:type="dxa"/>
           </w:tcPr>
           <w:p>
             <w:pPr>
@@ -5395,7 +5448,7 @@
         </w:tc>
         <w:tc>
           <w:tcPr>
-            <w:tcW w:w="1133" w:type="dxa"/>
+            <w:tcW w:w="1195" w:type="dxa"/>
           </w:tcPr>
           <w:p>
             <w:pPr>
@@ -5418,12 +5471,12 @@
       <w:tr>
         <w:trPr>
           <w:cnfStyle w:val="000000100000" w:firstRow="0" w:lastRow="0" w:firstColumn="0" w:lastColumn="0" w:oddVBand="0" w:evenVBand="0" w:oddHBand="1" w:evenHBand="0" w:firstRowFirstColumn="0" w:firstRowLastColumn="0" w:lastRowFirstColumn="0" w:lastRowLastColumn="0"/>
-          <w:trHeight w:val="268"/>
+          <w:trHeight w:val="253"/>
         </w:trPr>
         <w:tc>
           <w:tcPr>
             <w:cnfStyle w:val="001000000000" w:firstRow="0" w:lastRow="0" w:firstColumn="1" w:lastColumn="0" w:oddVBand="0" w:evenVBand="0" w:oddHBand="0" w:evenHBand="0" w:firstRowFirstColumn="0" w:firstRowLastColumn="0" w:lastRowFirstColumn="0" w:lastRowLastColumn="0"/>
-            <w:tcW w:w="3615" w:type="dxa"/>
+            <w:tcW w:w="3407" w:type="dxa"/>
           </w:tcPr>
           <w:p>
             <w:pPr>
@@ -5491,7 +5544,7 @@
         </w:tc>
         <w:tc>
           <w:tcPr>
-            <w:tcW w:w="1170" w:type="dxa"/>
+            <w:tcW w:w="1172" w:type="dxa"/>
           </w:tcPr>
           <w:p>
             <w:pPr>
@@ -5512,7 +5565,7 @@
         </w:tc>
         <w:tc>
           <w:tcPr>
-            <w:tcW w:w="1335" w:type="dxa"/>
+            <w:tcW w:w="1931" w:type="dxa"/>
           </w:tcPr>
           <w:p>
             <w:pPr>
@@ -5533,7 +5586,7 @@
         </w:tc>
         <w:tc>
           <w:tcPr>
-            <w:tcW w:w="1463" w:type="dxa"/>
+            <w:tcW w:w="1844" w:type="dxa"/>
           </w:tcPr>
           <w:p>
             <w:pPr>
@@ -5554,21 +5607,21 @@
         </w:tc>
         <w:tc>
           <w:tcPr>
-            <w:tcW w:w="1133" w:type="dxa"/>
-          </w:tcPr>
-          <w:p>
-            <w:pPr>
-              <w:cnfStyle w:val="000000100000" w:firstRow="0" w:lastRow="0" w:firstColumn="0" w:lastColumn="0" w:oddVBand="0" w:evenVBand="0" w:oddHBand="1" w:evenHBand="0" w:firstRowFirstColumn="0" w:firstRowLastColumn="0" w:lastRowFirstColumn="0" w:lastRowLastColumn="0"/>
-              <w:rPr>
-                <w:rFonts w:ascii="Arial" w:hAnsi="Arial" w:cs="Arial"/>
-                <w:lang w:val="en-US"/>
-              </w:rPr>
-            </w:pPr>
-          </w:p>
-        </w:tc>
-        <w:tc>
-          <w:tcPr>
-            <w:tcW w:w="1133" w:type="dxa"/>
+            <w:tcW w:w="4961" w:type="dxa"/>
+          </w:tcPr>
+          <w:p>
+            <w:pPr>
+              <w:cnfStyle w:val="000000100000" w:firstRow="0" w:lastRow="0" w:firstColumn="0" w:lastColumn="0" w:oddVBand="0" w:evenVBand="0" w:oddHBand="1" w:evenHBand="0" w:firstRowFirstColumn="0" w:firstRowLastColumn="0" w:lastRowFirstColumn="0" w:lastRowLastColumn="0"/>
+              <w:rPr>
+                <w:rFonts w:ascii="Arial" w:hAnsi="Arial" w:cs="Arial"/>
+                <w:lang w:val="en-US"/>
+              </w:rPr>
+            </w:pPr>
+          </w:p>
+        </w:tc>
+        <w:tc>
+          <w:tcPr>
+            <w:tcW w:w="1195" w:type="dxa"/>
           </w:tcPr>
           <w:p>
             <w:pPr>
@@ -5590,12 +5643,12 @@
       </w:tr>
       <w:tr>
         <w:trPr>
-          <w:trHeight w:val="268"/>
+          <w:trHeight w:val="253"/>
         </w:trPr>
         <w:tc>
           <w:tcPr>
             <w:cnfStyle w:val="001000000000" w:firstRow="0" w:lastRow="0" w:firstColumn="1" w:lastColumn="0" w:oddVBand="0" w:evenVBand="0" w:oddHBand="0" w:evenHBand="0" w:firstRowFirstColumn="0" w:firstRowLastColumn="0" w:lastRowFirstColumn="0" w:lastRowLastColumn="0"/>
-            <w:tcW w:w="3615" w:type="dxa"/>
+            <w:tcW w:w="3407" w:type="dxa"/>
           </w:tcPr>
           <w:p>
             <w:pPr>
@@ -5656,7 +5709,7 @@
         </w:tc>
         <w:tc>
           <w:tcPr>
-            <w:tcW w:w="1170" w:type="dxa"/>
+            <w:tcW w:w="1172" w:type="dxa"/>
           </w:tcPr>
           <w:p>
             <w:pPr>
@@ -5677,7 +5730,7 @@
         </w:tc>
         <w:tc>
           <w:tcPr>
-            <w:tcW w:w="1335" w:type="dxa"/>
+            <w:tcW w:w="1931" w:type="dxa"/>
           </w:tcPr>
           <w:p>
             <w:pPr>
@@ -5698,7 +5751,7 @@
         </w:tc>
         <w:tc>
           <w:tcPr>
-            <w:tcW w:w="1463" w:type="dxa"/>
+            <w:tcW w:w="1844" w:type="dxa"/>
           </w:tcPr>
           <w:p>
             <w:pPr>
@@ -5719,7 +5772,7 @@
         </w:tc>
         <w:tc>
           <w:tcPr>
-            <w:tcW w:w="1133" w:type="dxa"/>
+            <w:tcW w:w="4961" w:type="dxa"/>
           </w:tcPr>
           <w:p>
             <w:pPr>
@@ -5740,7 +5793,7 @@
         </w:tc>
         <w:tc>
           <w:tcPr>
-            <w:tcW w:w="1133" w:type="dxa"/>
+            <w:tcW w:w="1195" w:type="dxa"/>
           </w:tcPr>
           <w:p>
             <w:pPr>
@@ -5763,12 +5816,12 @@
       <w:tr>
         <w:trPr>
           <w:cnfStyle w:val="000000100000" w:firstRow="0" w:lastRow="0" w:firstColumn="0" w:lastColumn="0" w:oddVBand="0" w:evenVBand="0" w:oddHBand="1" w:evenHBand="0" w:firstRowFirstColumn="0" w:firstRowLastColumn="0" w:lastRowFirstColumn="0" w:lastRowLastColumn="0"/>
-          <w:trHeight w:val="268"/>
+          <w:trHeight w:val="253"/>
         </w:trPr>
         <w:tc>
           <w:tcPr>
             <w:cnfStyle w:val="001000000000" w:firstRow="0" w:lastRow="0" w:firstColumn="1" w:lastColumn="0" w:oddVBand="0" w:evenVBand="0" w:oddHBand="0" w:evenHBand="0" w:firstRowFirstColumn="0" w:firstRowLastColumn="0" w:lastRowFirstColumn="0" w:lastRowLastColumn="0"/>
-            <w:tcW w:w="3615" w:type="dxa"/>
+            <w:tcW w:w="3407" w:type="dxa"/>
           </w:tcPr>
           <w:p>
             <w:pPr>
@@ -5810,8 +5863,6 @@
               </w:rPr>
               <w:t>/</w:t>
             </w:r>
-            <w:bookmarkStart w:id="0" w:name="_GoBack"/>
-            <w:bookmarkEnd w:id="0"/>
             <w:proofErr w:type="spellStart"/>
             <w:r>
               <w:rPr>
@@ -5838,7 +5889,7 @@
         </w:tc>
         <w:tc>
           <w:tcPr>
-            <w:tcW w:w="1170" w:type="dxa"/>
+            <w:tcW w:w="1172" w:type="dxa"/>
           </w:tcPr>
           <w:p>
             <w:pPr>
@@ -5859,7 +5910,7 @@
         </w:tc>
         <w:tc>
           <w:tcPr>
-            <w:tcW w:w="1335" w:type="dxa"/>
+            <w:tcW w:w="1931" w:type="dxa"/>
           </w:tcPr>
           <w:p>
             <w:pPr>
@@ -5880,7 +5931,7 @@
         </w:tc>
         <w:tc>
           <w:tcPr>
-            <w:tcW w:w="1463" w:type="dxa"/>
+            <w:tcW w:w="1844" w:type="dxa"/>
           </w:tcPr>
           <w:p>
             <w:pPr>
@@ -5901,7 +5952,7 @@
         </w:tc>
         <w:tc>
           <w:tcPr>
-            <w:tcW w:w="1133" w:type="dxa"/>
+            <w:tcW w:w="4961" w:type="dxa"/>
           </w:tcPr>
           <w:p>
             <w:pPr>
@@ -5922,7 +5973,7 @@
         </w:tc>
         <w:tc>
           <w:tcPr>
-            <w:tcW w:w="1133" w:type="dxa"/>
+            <w:tcW w:w="1195" w:type="dxa"/>
           </w:tcPr>
           <w:p>
             <w:pPr>
@@ -5944,26 +5995,25 @@
       </w:tr>
       <w:tr>
         <w:trPr>
-          <w:trHeight w:val="268"/>
+          <w:trHeight w:val="253"/>
         </w:trPr>
         <w:tc>
           <w:tcPr>
             <w:cnfStyle w:val="001000000000" w:firstRow="0" w:lastRow="0" w:firstColumn="1" w:lastColumn="0" w:oddVBand="0" w:evenVBand="0" w:oddHBand="0" w:evenHBand="0" w:firstRowFirstColumn="0" w:firstRowLastColumn="0" w:lastRowFirstColumn="0" w:lastRowLastColumn="0"/>
-            <w:tcW w:w="3615" w:type="dxa"/>
-          </w:tcPr>
-          <w:p>
-            <w:pPr>
-              <w:rPr>
-                <w:rFonts w:ascii="Arial" w:hAnsi="Arial" w:cs="Arial"/>
-                <w:lang w:val="en-US"/>
-              </w:rPr>
-            </w:pPr>
-            <w:r>
-              <w:rPr>
-                <w:rFonts w:ascii="Arial" w:hAnsi="Arial" w:cs="Arial"/>
-                <w:lang w:val="en-US"/>
-              </w:rPr>
-              <w:lastRenderedPageBreak/>
+            <w:tcW w:w="3407" w:type="dxa"/>
+          </w:tcPr>
+          <w:p>
+            <w:pPr>
+              <w:rPr>
+                <w:rFonts w:ascii="Arial" w:hAnsi="Arial" w:cs="Arial"/>
+                <w:lang w:val="en-US"/>
+              </w:rPr>
+            </w:pPr>
+            <w:r>
+              <w:rPr>
+                <w:rFonts w:ascii="Arial" w:hAnsi="Arial" w:cs="Arial"/>
+                <w:lang w:val="en-US"/>
+              </w:rPr>
               <w:t>/</w:t>
             </w:r>
             <w:proofErr w:type="spellStart"/>
@@ -6011,7 +6061,7 @@
         </w:tc>
         <w:tc>
           <w:tcPr>
-            <w:tcW w:w="1170" w:type="dxa"/>
+            <w:tcW w:w="1172" w:type="dxa"/>
           </w:tcPr>
           <w:p>
             <w:pPr>
@@ -6032,7 +6082,7 @@
         </w:tc>
         <w:tc>
           <w:tcPr>
-            <w:tcW w:w="1335" w:type="dxa"/>
+            <w:tcW w:w="1931" w:type="dxa"/>
           </w:tcPr>
           <w:p>
             <w:pPr>
@@ -6053,7 +6103,7 @@
         </w:tc>
         <w:tc>
           <w:tcPr>
-            <w:tcW w:w="1463" w:type="dxa"/>
+            <w:tcW w:w="1844" w:type="dxa"/>
           </w:tcPr>
           <w:p>
             <w:pPr>
@@ -6074,7 +6124,7 @@
         </w:tc>
         <w:tc>
           <w:tcPr>
-            <w:tcW w:w="1133" w:type="dxa"/>
+            <w:tcW w:w="4961" w:type="dxa"/>
           </w:tcPr>
           <w:p>
             <w:pPr>
@@ -6095,7 +6145,7 @@
         </w:tc>
         <w:tc>
           <w:tcPr>
-            <w:tcW w:w="1133" w:type="dxa"/>
+            <w:tcW w:w="1195" w:type="dxa"/>
           </w:tcPr>
           <w:p>
             <w:pPr>
@@ -6118,12 +6168,12 @@
       <w:tr>
         <w:trPr>
           <w:cnfStyle w:val="000000100000" w:firstRow="0" w:lastRow="0" w:firstColumn="0" w:lastColumn="0" w:oddVBand="0" w:evenVBand="0" w:oddHBand="1" w:evenHBand="0" w:firstRowFirstColumn="0" w:firstRowLastColumn="0" w:lastRowFirstColumn="0" w:lastRowLastColumn="0"/>
-          <w:trHeight w:val="268"/>
+          <w:trHeight w:val="253"/>
         </w:trPr>
         <w:tc>
           <w:tcPr>
             <w:cnfStyle w:val="001000000000" w:firstRow="0" w:lastRow="0" w:firstColumn="1" w:lastColumn="0" w:oddVBand="0" w:evenVBand="0" w:oddHBand="0" w:evenHBand="0" w:firstRowFirstColumn="0" w:firstRowLastColumn="0" w:lastRowFirstColumn="0" w:lastRowLastColumn="0"/>
-            <w:tcW w:w="3615" w:type="dxa"/>
+            <w:tcW w:w="3407" w:type="dxa"/>
           </w:tcPr>
           <w:p>
             <w:pPr>
@@ -6170,13 +6220,7 @@
               <w:rPr>
                 <w:rFonts w:ascii="Arial" w:hAnsi="Arial" w:cs="Arial"/>
               </w:rPr>
-              <w:t>fahrzeug</w:t>
-            </w:r>
-            <w:r>
-              <w:rPr>
-                <w:rFonts w:ascii="Arial" w:hAnsi="Arial" w:cs="Arial"/>
-              </w:rPr>
-              <w:t>e</w:t>
+              <w:t>fahrzeuge</w:t>
             </w:r>
             <w:proofErr w:type="spellEnd"/>
             <w:r>
@@ -6197,7 +6241,7 @@
         </w:tc>
         <w:tc>
           <w:tcPr>
-            <w:tcW w:w="1170" w:type="dxa"/>
+            <w:tcW w:w="1172" w:type="dxa"/>
           </w:tcPr>
           <w:p>
             <w:pPr>
@@ -6218,7 +6262,7 @@
         </w:tc>
         <w:tc>
           <w:tcPr>
-            <w:tcW w:w="1335" w:type="dxa"/>
+            <w:tcW w:w="1931" w:type="dxa"/>
           </w:tcPr>
           <w:p>
             <w:pPr>
@@ -6239,7 +6283,7 @@
         </w:tc>
         <w:tc>
           <w:tcPr>
-            <w:tcW w:w="1463" w:type="dxa"/>
+            <w:tcW w:w="1844" w:type="dxa"/>
           </w:tcPr>
           <w:p>
             <w:pPr>
@@ -6260,7 +6304,7 @@
         </w:tc>
         <w:tc>
           <w:tcPr>
-            <w:tcW w:w="1133" w:type="dxa"/>
+            <w:tcW w:w="4961" w:type="dxa"/>
           </w:tcPr>
           <w:p>
             <w:pPr>
@@ -6281,7 +6325,7 @@
         </w:tc>
         <w:tc>
           <w:tcPr>
-            <w:tcW w:w="1133" w:type="dxa"/>
+            <w:tcW w:w="1195" w:type="dxa"/>
           </w:tcPr>
           <w:p>
             <w:pPr>
@@ -6303,23 +6347,24 @@
       </w:tr>
       <w:tr>
         <w:trPr>
-          <w:trHeight w:val="268"/>
+          <w:trHeight w:val="253"/>
         </w:trPr>
         <w:tc>
           <w:tcPr>
             <w:cnfStyle w:val="001000000000" w:firstRow="0" w:lastRow="0" w:firstColumn="1" w:lastColumn="0" w:oddVBand="0" w:evenVBand="0" w:oddHBand="0" w:evenHBand="0" w:firstRowFirstColumn="0" w:firstRowLastColumn="0" w:lastRowFirstColumn="0" w:lastRowLastColumn="0"/>
-            <w:tcW w:w="3615" w:type="dxa"/>
-          </w:tcPr>
-          <w:p>
-            <w:pPr>
-              <w:rPr>
-                <w:rFonts w:ascii="Arial" w:hAnsi="Arial" w:cs="Arial"/>
-              </w:rPr>
-            </w:pPr>
-            <w:r>
-              <w:rPr>
-                <w:rFonts w:ascii="Arial" w:hAnsi="Arial" w:cs="Arial"/>
-              </w:rPr>
+            <w:tcW w:w="3407" w:type="dxa"/>
+          </w:tcPr>
+          <w:p>
+            <w:pPr>
+              <w:rPr>
+                <w:rFonts w:ascii="Arial" w:hAnsi="Arial" w:cs="Arial"/>
+              </w:rPr>
+            </w:pPr>
+            <w:r>
+              <w:rPr>
+                <w:rFonts w:ascii="Arial" w:hAnsi="Arial" w:cs="Arial"/>
+              </w:rPr>
+              <w:lastRenderedPageBreak/>
               <w:t>/</w:t>
             </w:r>
             <w:proofErr w:type="spellStart"/>
@@ -6376,7 +6421,7 @@
         </w:tc>
         <w:tc>
           <w:tcPr>
-            <w:tcW w:w="1170" w:type="dxa"/>
+            <w:tcW w:w="1172" w:type="dxa"/>
           </w:tcPr>
           <w:p>
             <w:pPr>
@@ -6397,7 +6442,7 @@
         </w:tc>
         <w:tc>
           <w:tcPr>
-            <w:tcW w:w="1335" w:type="dxa"/>
+            <w:tcW w:w="1931" w:type="dxa"/>
           </w:tcPr>
           <w:p>
             <w:pPr>
@@ -6418,7 +6463,7 @@
         </w:tc>
         <w:tc>
           <w:tcPr>
-            <w:tcW w:w="1463" w:type="dxa"/>
+            <w:tcW w:w="1844" w:type="dxa"/>
           </w:tcPr>
           <w:p>
             <w:pPr>
@@ -6439,21 +6484,21 @@
         </w:tc>
         <w:tc>
           <w:tcPr>
-            <w:tcW w:w="1133" w:type="dxa"/>
-          </w:tcPr>
-          <w:p>
-            <w:pPr>
-              <w:cnfStyle w:val="000000000000" w:firstRow="0" w:lastRow="0" w:firstColumn="0" w:lastColumn="0" w:oddVBand="0" w:evenVBand="0" w:oddHBand="0" w:evenHBand="0" w:firstRowFirstColumn="0" w:firstRowLastColumn="0" w:lastRowFirstColumn="0" w:lastRowLastColumn="0"/>
-              <w:rPr>
-                <w:rFonts w:ascii="Arial" w:hAnsi="Arial" w:cs="Arial"/>
-                <w:lang w:val="en-US"/>
-              </w:rPr>
-            </w:pPr>
-          </w:p>
-        </w:tc>
-        <w:tc>
-          <w:tcPr>
-            <w:tcW w:w="1133" w:type="dxa"/>
+            <w:tcW w:w="4961" w:type="dxa"/>
+          </w:tcPr>
+          <w:p>
+            <w:pPr>
+              <w:cnfStyle w:val="000000000000" w:firstRow="0" w:lastRow="0" w:firstColumn="0" w:lastColumn="0" w:oddVBand="0" w:evenVBand="0" w:oddHBand="0" w:evenHBand="0" w:firstRowFirstColumn="0" w:firstRowLastColumn="0" w:lastRowFirstColumn="0" w:lastRowLastColumn="0"/>
+              <w:rPr>
+                <w:rFonts w:ascii="Arial" w:hAnsi="Arial" w:cs="Arial"/>
+                <w:lang w:val="en-US"/>
+              </w:rPr>
+            </w:pPr>
+          </w:p>
+        </w:tc>
+        <w:tc>
+          <w:tcPr>
+            <w:tcW w:w="1195" w:type="dxa"/>
           </w:tcPr>
           <w:p>
             <w:pPr>
@@ -6476,12 +6521,12 @@
       <w:tr>
         <w:trPr>
           <w:cnfStyle w:val="000000100000" w:firstRow="0" w:lastRow="0" w:firstColumn="0" w:lastColumn="0" w:oddVBand="0" w:evenVBand="0" w:oddHBand="1" w:evenHBand="0" w:firstRowFirstColumn="0" w:firstRowLastColumn="0" w:lastRowFirstColumn="0" w:lastRowLastColumn="0"/>
-          <w:trHeight w:val="268"/>
+          <w:trHeight w:val="253"/>
         </w:trPr>
         <w:tc>
           <w:tcPr>
             <w:cnfStyle w:val="001000000000" w:firstRow="0" w:lastRow="0" w:firstColumn="1" w:lastColumn="0" w:oddVBand="0" w:evenVBand="0" w:oddHBand="0" w:evenHBand="0" w:firstRowFirstColumn="0" w:firstRowLastColumn="0" w:lastRowFirstColumn="0" w:lastRowLastColumn="0"/>
-            <w:tcW w:w="3615" w:type="dxa"/>
+            <w:tcW w:w="3407" w:type="dxa"/>
           </w:tcPr>
           <w:p>
             <w:pPr>
@@ -6518,63 +6563,63 @@
         </w:tc>
         <w:tc>
           <w:tcPr>
-            <w:tcW w:w="1170" w:type="dxa"/>
-          </w:tcPr>
-          <w:p>
-            <w:pPr>
-              <w:cnfStyle w:val="000000100000" w:firstRow="0" w:lastRow="0" w:firstColumn="0" w:lastColumn="0" w:oddVBand="0" w:evenVBand="0" w:oddHBand="1" w:evenHBand="0" w:firstRowFirstColumn="0" w:firstRowLastColumn="0" w:lastRowFirstColumn="0" w:lastRowLastColumn="0"/>
-              <w:rPr>
-                <w:rFonts w:ascii="Arial" w:hAnsi="Arial" w:cs="Arial"/>
-                <w:lang w:val="en-US"/>
-              </w:rPr>
-            </w:pPr>
-          </w:p>
-        </w:tc>
-        <w:tc>
-          <w:tcPr>
-            <w:tcW w:w="1335" w:type="dxa"/>
-          </w:tcPr>
-          <w:p>
-            <w:pPr>
-              <w:cnfStyle w:val="000000100000" w:firstRow="0" w:lastRow="0" w:firstColumn="0" w:lastColumn="0" w:oddVBand="0" w:evenVBand="0" w:oddHBand="1" w:evenHBand="0" w:firstRowFirstColumn="0" w:firstRowLastColumn="0" w:lastRowFirstColumn="0" w:lastRowLastColumn="0"/>
-              <w:rPr>
-                <w:rFonts w:ascii="Arial" w:hAnsi="Arial" w:cs="Arial"/>
-                <w:lang w:val="en-US"/>
-              </w:rPr>
-            </w:pPr>
-          </w:p>
-        </w:tc>
-        <w:tc>
-          <w:tcPr>
-            <w:tcW w:w="1463" w:type="dxa"/>
-          </w:tcPr>
-          <w:p>
-            <w:pPr>
-              <w:cnfStyle w:val="000000100000" w:firstRow="0" w:lastRow="0" w:firstColumn="0" w:lastColumn="0" w:oddVBand="0" w:evenVBand="0" w:oddHBand="1" w:evenHBand="0" w:firstRowFirstColumn="0" w:firstRowLastColumn="0" w:lastRowFirstColumn="0" w:lastRowLastColumn="0"/>
-              <w:rPr>
-                <w:rFonts w:ascii="Arial" w:hAnsi="Arial" w:cs="Arial"/>
-                <w:lang w:val="en-US"/>
-              </w:rPr>
-            </w:pPr>
-          </w:p>
-        </w:tc>
-        <w:tc>
-          <w:tcPr>
-            <w:tcW w:w="1133" w:type="dxa"/>
-          </w:tcPr>
-          <w:p>
-            <w:pPr>
-              <w:cnfStyle w:val="000000100000" w:firstRow="0" w:lastRow="0" w:firstColumn="0" w:lastColumn="0" w:oddVBand="0" w:evenVBand="0" w:oddHBand="1" w:evenHBand="0" w:firstRowFirstColumn="0" w:firstRowLastColumn="0" w:lastRowFirstColumn="0" w:lastRowLastColumn="0"/>
-              <w:rPr>
-                <w:rFonts w:ascii="Arial" w:hAnsi="Arial" w:cs="Arial"/>
-                <w:lang w:val="en-US"/>
-              </w:rPr>
-            </w:pPr>
-          </w:p>
-        </w:tc>
-        <w:tc>
-          <w:tcPr>
-            <w:tcW w:w="1133" w:type="dxa"/>
+            <w:tcW w:w="1172" w:type="dxa"/>
+          </w:tcPr>
+          <w:p>
+            <w:pPr>
+              <w:cnfStyle w:val="000000100000" w:firstRow="0" w:lastRow="0" w:firstColumn="0" w:lastColumn="0" w:oddVBand="0" w:evenVBand="0" w:oddHBand="1" w:evenHBand="0" w:firstRowFirstColumn="0" w:firstRowLastColumn="0" w:lastRowFirstColumn="0" w:lastRowLastColumn="0"/>
+              <w:rPr>
+                <w:rFonts w:ascii="Arial" w:hAnsi="Arial" w:cs="Arial"/>
+                <w:lang w:val="en-US"/>
+              </w:rPr>
+            </w:pPr>
+          </w:p>
+        </w:tc>
+        <w:tc>
+          <w:tcPr>
+            <w:tcW w:w="1931" w:type="dxa"/>
+          </w:tcPr>
+          <w:p>
+            <w:pPr>
+              <w:cnfStyle w:val="000000100000" w:firstRow="0" w:lastRow="0" w:firstColumn="0" w:lastColumn="0" w:oddVBand="0" w:evenVBand="0" w:oddHBand="1" w:evenHBand="0" w:firstRowFirstColumn="0" w:firstRowLastColumn="0" w:lastRowFirstColumn="0" w:lastRowLastColumn="0"/>
+              <w:rPr>
+                <w:rFonts w:ascii="Arial" w:hAnsi="Arial" w:cs="Arial"/>
+                <w:lang w:val="en-US"/>
+              </w:rPr>
+            </w:pPr>
+          </w:p>
+        </w:tc>
+        <w:tc>
+          <w:tcPr>
+            <w:tcW w:w="1844" w:type="dxa"/>
+          </w:tcPr>
+          <w:p>
+            <w:pPr>
+              <w:cnfStyle w:val="000000100000" w:firstRow="0" w:lastRow="0" w:firstColumn="0" w:lastColumn="0" w:oddVBand="0" w:evenVBand="0" w:oddHBand="1" w:evenHBand="0" w:firstRowFirstColumn="0" w:firstRowLastColumn="0" w:lastRowFirstColumn="0" w:lastRowLastColumn="0"/>
+              <w:rPr>
+                <w:rFonts w:ascii="Arial" w:hAnsi="Arial" w:cs="Arial"/>
+                <w:lang w:val="en-US"/>
+              </w:rPr>
+            </w:pPr>
+          </w:p>
+        </w:tc>
+        <w:tc>
+          <w:tcPr>
+            <w:tcW w:w="4961" w:type="dxa"/>
+          </w:tcPr>
+          <w:p>
+            <w:pPr>
+              <w:cnfStyle w:val="000000100000" w:firstRow="0" w:lastRow="0" w:firstColumn="0" w:lastColumn="0" w:oddVBand="0" w:evenVBand="0" w:oddHBand="1" w:evenHBand="0" w:firstRowFirstColumn="0" w:firstRowLastColumn="0" w:lastRowFirstColumn="0" w:lastRowLastColumn="0"/>
+              <w:rPr>
+                <w:rFonts w:ascii="Arial" w:hAnsi="Arial" w:cs="Arial"/>
+                <w:lang w:val="en-US"/>
+              </w:rPr>
+            </w:pPr>
+          </w:p>
+        </w:tc>
+        <w:tc>
+          <w:tcPr>
+            <w:tcW w:w="1195" w:type="dxa"/>
           </w:tcPr>
           <w:p>
             <w:pPr>
@@ -6589,12 +6634,12 @@
       </w:tr>
       <w:tr>
         <w:trPr>
-          <w:trHeight w:val="268"/>
+          <w:trHeight w:val="253"/>
         </w:trPr>
         <w:tc>
           <w:tcPr>
             <w:cnfStyle w:val="001000000000" w:firstRow="0" w:lastRow="0" w:firstColumn="1" w:lastColumn="0" w:oddVBand="0" w:evenVBand="0" w:oddHBand="0" w:evenHBand="0" w:firstRowFirstColumn="0" w:firstRowLastColumn="0" w:lastRowFirstColumn="0" w:lastRowLastColumn="0"/>
-            <w:tcW w:w="3615" w:type="dxa"/>
+            <w:tcW w:w="3407" w:type="dxa"/>
           </w:tcPr>
           <w:p>
             <w:pPr>
@@ -6623,7 +6668,7 @@
         </w:tc>
         <w:tc>
           <w:tcPr>
-            <w:tcW w:w="1170" w:type="dxa"/>
+            <w:tcW w:w="1172" w:type="dxa"/>
           </w:tcPr>
           <w:p>
             <w:pPr>
@@ -6644,7 +6689,7 @@
         </w:tc>
         <w:tc>
           <w:tcPr>
-            <w:tcW w:w="1335" w:type="dxa"/>
+            <w:tcW w:w="1931" w:type="dxa"/>
           </w:tcPr>
           <w:p>
             <w:pPr>
@@ -6665,7 +6710,7 @@
         </w:tc>
         <w:tc>
           <w:tcPr>
-            <w:tcW w:w="1463" w:type="dxa"/>
+            <w:tcW w:w="1844" w:type="dxa"/>
           </w:tcPr>
           <w:p>
             <w:pPr>
@@ -6686,7 +6731,7 @@
         </w:tc>
         <w:tc>
           <w:tcPr>
-            <w:tcW w:w="1133" w:type="dxa"/>
+            <w:tcW w:w="4961" w:type="dxa"/>
           </w:tcPr>
           <w:p>
             <w:pPr>
@@ -6707,7 +6752,7 @@
         </w:tc>
         <w:tc>
           <w:tcPr>
-            <w:tcW w:w="1133" w:type="dxa"/>
+            <w:tcW w:w="1195" w:type="dxa"/>
           </w:tcPr>
           <w:p>
             <w:pPr>
@@ -6730,12 +6775,12 @@
       <w:tr>
         <w:trPr>
           <w:cnfStyle w:val="000000100000" w:firstRow="0" w:lastRow="0" w:firstColumn="0" w:lastColumn="0" w:oddVBand="0" w:evenVBand="0" w:oddHBand="1" w:evenHBand="0" w:firstRowFirstColumn="0" w:firstRowLastColumn="0" w:lastRowFirstColumn="0" w:lastRowLastColumn="0"/>
-          <w:trHeight w:val="268"/>
+          <w:trHeight w:val="253"/>
         </w:trPr>
         <w:tc>
           <w:tcPr>
             <w:cnfStyle w:val="001000000000" w:firstRow="0" w:lastRow="0" w:firstColumn="1" w:lastColumn="0" w:oddVBand="0" w:evenVBand="0" w:oddHBand="0" w:evenHBand="0" w:firstRowFirstColumn="0" w:firstRowLastColumn="0" w:lastRowFirstColumn="0" w:lastRowLastColumn="0"/>
-            <w:tcW w:w="3615" w:type="dxa"/>
+            <w:tcW w:w="3407" w:type="dxa"/>
           </w:tcPr>
           <w:p>
             <w:pPr>
@@ -6771,7 +6816,7 @@
         </w:tc>
         <w:tc>
           <w:tcPr>
-            <w:tcW w:w="1170" w:type="dxa"/>
+            <w:tcW w:w="1172" w:type="dxa"/>
           </w:tcPr>
           <w:p>
             <w:pPr>
@@ -6792,7 +6837,7 @@
         </w:tc>
         <w:tc>
           <w:tcPr>
-            <w:tcW w:w="1335" w:type="dxa"/>
+            <w:tcW w:w="1931" w:type="dxa"/>
           </w:tcPr>
           <w:p>
             <w:pPr>
@@ -6813,7 +6858,7 @@
         </w:tc>
         <w:tc>
           <w:tcPr>
-            <w:tcW w:w="1463" w:type="dxa"/>
+            <w:tcW w:w="1844" w:type="dxa"/>
           </w:tcPr>
           <w:p>
             <w:pPr>
@@ -6834,7 +6879,7 @@
         </w:tc>
         <w:tc>
           <w:tcPr>
-            <w:tcW w:w="1133" w:type="dxa"/>
+            <w:tcW w:w="4961" w:type="dxa"/>
           </w:tcPr>
           <w:p>
             <w:pPr>
@@ -6855,7 +6900,7 @@
         </w:tc>
         <w:tc>
           <w:tcPr>
-            <w:tcW w:w="1133" w:type="dxa"/>
+            <w:tcW w:w="1195" w:type="dxa"/>
           </w:tcPr>
           <w:p>
             <w:pPr>
@@ -6877,12 +6922,12 @@
       </w:tr>
       <w:tr>
         <w:trPr>
-          <w:trHeight w:val="268"/>
+          <w:trHeight w:val="253"/>
         </w:trPr>
         <w:tc>
           <w:tcPr>
             <w:cnfStyle w:val="001000000000" w:firstRow="0" w:lastRow="0" w:firstColumn="1" w:lastColumn="0" w:oddVBand="0" w:evenVBand="0" w:oddHBand="0" w:evenHBand="0" w:firstRowFirstColumn="0" w:firstRowLastColumn="0" w:lastRowFirstColumn="0" w:lastRowLastColumn="0"/>
-            <w:tcW w:w="3615" w:type="dxa"/>
+            <w:tcW w:w="3407" w:type="dxa"/>
           </w:tcPr>
           <w:p>
             <w:pPr>
@@ -6922,7 +6967,7 @@
         </w:tc>
         <w:tc>
           <w:tcPr>
-            <w:tcW w:w="1170" w:type="dxa"/>
+            <w:tcW w:w="1172" w:type="dxa"/>
           </w:tcPr>
           <w:p>
             <w:pPr>
@@ -6941,7 +6986,7 @@
         </w:tc>
         <w:tc>
           <w:tcPr>
-            <w:tcW w:w="1335" w:type="dxa"/>
+            <w:tcW w:w="1931" w:type="dxa"/>
           </w:tcPr>
           <w:p>
             <w:pPr>
@@ -6968,7 +7013,7 @@
         </w:tc>
         <w:tc>
           <w:tcPr>
-            <w:tcW w:w="1463" w:type="dxa"/>
+            <w:tcW w:w="1844" w:type="dxa"/>
           </w:tcPr>
           <w:p>
             <w:pPr>
@@ -6987,7 +7032,7 @@
         </w:tc>
         <w:tc>
           <w:tcPr>
-            <w:tcW w:w="1133" w:type="dxa"/>
+            <w:tcW w:w="4961" w:type="dxa"/>
           </w:tcPr>
           <w:p>
             <w:pPr>
@@ -7006,7 +7051,7 @@
         </w:tc>
         <w:tc>
           <w:tcPr>
-            <w:tcW w:w="1133" w:type="dxa"/>
+            <w:tcW w:w="1195" w:type="dxa"/>
           </w:tcPr>
           <w:p>
             <w:pPr>
@@ -7027,12 +7072,12 @@
       <w:tr>
         <w:trPr>
           <w:cnfStyle w:val="000000100000" w:firstRow="0" w:lastRow="0" w:firstColumn="0" w:lastColumn="0" w:oddVBand="0" w:evenVBand="0" w:oddHBand="1" w:evenHBand="0" w:firstRowFirstColumn="0" w:firstRowLastColumn="0" w:lastRowFirstColumn="0" w:lastRowLastColumn="0"/>
-          <w:trHeight w:val="268"/>
+          <w:trHeight w:val="253"/>
         </w:trPr>
         <w:tc>
           <w:tcPr>
             <w:cnfStyle w:val="001000000000" w:firstRow="0" w:lastRow="0" w:firstColumn="1" w:lastColumn="0" w:oddVBand="0" w:evenVBand="0" w:oddHBand="0" w:evenHBand="0" w:firstRowFirstColumn="0" w:firstRowLastColumn="0" w:lastRowFirstColumn="0" w:lastRowLastColumn="0"/>
-            <w:tcW w:w="3615" w:type="dxa"/>
+            <w:tcW w:w="3407" w:type="dxa"/>
           </w:tcPr>
           <w:p>
             <w:pPr>
@@ -7061,7 +7106,7 @@
         </w:tc>
         <w:tc>
           <w:tcPr>
-            <w:tcW w:w="1170" w:type="dxa"/>
+            <w:tcW w:w="1172" w:type="dxa"/>
           </w:tcPr>
           <w:p>
             <w:pPr>
@@ -7082,7 +7127,7 @@
         </w:tc>
         <w:tc>
           <w:tcPr>
-            <w:tcW w:w="1335" w:type="dxa"/>
+            <w:tcW w:w="1931" w:type="dxa"/>
           </w:tcPr>
           <w:p>
             <w:pPr>
@@ -7103,7 +7148,7 @@
         </w:tc>
         <w:tc>
           <w:tcPr>
-            <w:tcW w:w="1463" w:type="dxa"/>
+            <w:tcW w:w="1844" w:type="dxa"/>
           </w:tcPr>
           <w:p>
             <w:pPr>
@@ -7124,7 +7169,7 @@
         </w:tc>
         <w:tc>
           <w:tcPr>
-            <w:tcW w:w="1133" w:type="dxa"/>
+            <w:tcW w:w="4961" w:type="dxa"/>
           </w:tcPr>
           <w:p>
             <w:pPr>
@@ -7145,7 +7190,7 @@
         </w:tc>
         <w:tc>
           <w:tcPr>
-            <w:tcW w:w="1133" w:type="dxa"/>
+            <w:tcW w:w="1195" w:type="dxa"/>
           </w:tcPr>
           <w:p>
             <w:pPr>
@@ -7167,12 +7212,12 @@
       </w:tr>
       <w:tr>
         <w:trPr>
-          <w:trHeight w:val="268"/>
+          <w:trHeight w:val="253"/>
         </w:trPr>
         <w:tc>
           <w:tcPr>
             <w:cnfStyle w:val="001000000000" w:firstRow="0" w:lastRow="0" w:firstColumn="1" w:lastColumn="0" w:oddVBand="0" w:evenVBand="0" w:oddHBand="0" w:evenHBand="0" w:firstRowFirstColumn="0" w:firstRowLastColumn="0" w:lastRowFirstColumn="0" w:lastRowLastColumn="0"/>
-            <w:tcW w:w="3615" w:type="dxa"/>
+            <w:tcW w:w="3407" w:type="dxa"/>
           </w:tcPr>
           <w:p>
             <w:pPr>
@@ -7212,7 +7257,7 @@
         </w:tc>
         <w:tc>
           <w:tcPr>
-            <w:tcW w:w="1170" w:type="dxa"/>
+            <w:tcW w:w="1172" w:type="dxa"/>
           </w:tcPr>
           <w:p>
             <w:pPr>
@@ -7233,7 +7278,7 @@
         </w:tc>
         <w:tc>
           <w:tcPr>
-            <w:tcW w:w="1335" w:type="dxa"/>
+            <w:tcW w:w="1931" w:type="dxa"/>
           </w:tcPr>
           <w:p>
             <w:pPr>
@@ -7254,7 +7299,7 @@
         </w:tc>
         <w:tc>
           <w:tcPr>
-            <w:tcW w:w="1463" w:type="dxa"/>
+            <w:tcW w:w="1844" w:type="dxa"/>
           </w:tcPr>
           <w:p>
             <w:pPr>
@@ -7275,7 +7320,7 @@
         </w:tc>
         <w:tc>
           <w:tcPr>
-            <w:tcW w:w="1133" w:type="dxa"/>
+            <w:tcW w:w="4961" w:type="dxa"/>
           </w:tcPr>
           <w:p>
             <w:pPr>
@@ -7296,7 +7341,7 @@
         </w:tc>
         <w:tc>
           <w:tcPr>
-            <w:tcW w:w="1133" w:type="dxa"/>
+            <w:tcW w:w="1195" w:type="dxa"/>
           </w:tcPr>
           <w:p>
             <w:pPr>
@@ -7319,12 +7364,12 @@
       <w:tr>
         <w:trPr>
           <w:cnfStyle w:val="000000100000" w:firstRow="0" w:lastRow="0" w:firstColumn="0" w:lastColumn="0" w:oddVBand="0" w:evenVBand="0" w:oddHBand="1" w:evenHBand="0" w:firstRowFirstColumn="0" w:firstRowLastColumn="0" w:lastRowFirstColumn="0" w:lastRowLastColumn="0"/>
-          <w:trHeight w:val="268"/>
+          <w:trHeight w:val="253"/>
         </w:trPr>
         <w:tc>
           <w:tcPr>
             <w:cnfStyle w:val="001000000000" w:firstRow="0" w:lastRow="0" w:firstColumn="1" w:lastColumn="0" w:oddVBand="0" w:evenVBand="0" w:oddHBand="0" w:evenHBand="0" w:firstRowFirstColumn="0" w:firstRowLastColumn="0" w:lastRowFirstColumn="0" w:lastRowLastColumn="0"/>
-            <w:tcW w:w="3615" w:type="dxa"/>
+            <w:tcW w:w="3407" w:type="dxa"/>
           </w:tcPr>
           <w:p>
             <w:pPr>
@@ -7364,7 +7409,7 @@
         </w:tc>
         <w:tc>
           <w:tcPr>
-            <w:tcW w:w="1170" w:type="dxa"/>
+            <w:tcW w:w="1172" w:type="dxa"/>
           </w:tcPr>
           <w:p>
             <w:pPr>
@@ -7383,7 +7428,7 @@
         </w:tc>
         <w:tc>
           <w:tcPr>
-            <w:tcW w:w="1335" w:type="dxa"/>
+            <w:tcW w:w="1931" w:type="dxa"/>
           </w:tcPr>
           <w:p>
             <w:pPr>
@@ -7410,7 +7455,7 @@
         </w:tc>
         <w:tc>
           <w:tcPr>
-            <w:tcW w:w="1463" w:type="dxa"/>
+            <w:tcW w:w="1844" w:type="dxa"/>
           </w:tcPr>
           <w:p>
             <w:pPr>
@@ -7429,7 +7474,7 @@
         </w:tc>
         <w:tc>
           <w:tcPr>
-            <w:tcW w:w="1133" w:type="dxa"/>
+            <w:tcW w:w="4961" w:type="dxa"/>
           </w:tcPr>
           <w:p>
             <w:pPr>
@@ -7448,7 +7493,7 @@
         </w:tc>
         <w:tc>
           <w:tcPr>
-            <w:tcW w:w="1133" w:type="dxa"/>
+            <w:tcW w:w="1195" w:type="dxa"/>
           </w:tcPr>
           <w:p>
             <w:pPr>
@@ -7468,12 +7513,12 @@
       </w:tr>
       <w:tr>
         <w:trPr>
-          <w:trHeight w:val="268"/>
+          <w:trHeight w:val="253"/>
         </w:trPr>
         <w:tc>
           <w:tcPr>
             <w:cnfStyle w:val="001000000000" w:firstRow="0" w:lastRow="0" w:firstColumn="1" w:lastColumn="0" w:oddVBand="0" w:evenVBand="0" w:oddHBand="0" w:evenHBand="0" w:firstRowFirstColumn="0" w:firstRowLastColumn="0" w:lastRowFirstColumn="0" w:lastRowLastColumn="0"/>
-            <w:tcW w:w="3615" w:type="dxa"/>
+            <w:tcW w:w="3407" w:type="dxa"/>
           </w:tcPr>
           <w:p>
             <w:pPr>
@@ -7536,7 +7581,7 @@
         </w:tc>
         <w:tc>
           <w:tcPr>
-            <w:tcW w:w="1170" w:type="dxa"/>
+            <w:tcW w:w="1172" w:type="dxa"/>
           </w:tcPr>
           <w:p>
             <w:pPr>
@@ -7555,7 +7600,7 @@
         </w:tc>
         <w:tc>
           <w:tcPr>
-            <w:tcW w:w="1335" w:type="dxa"/>
+            <w:tcW w:w="1931" w:type="dxa"/>
           </w:tcPr>
           <w:p>
             <w:pPr>
@@ -7582,7 +7627,7 @@
         </w:tc>
         <w:tc>
           <w:tcPr>
-            <w:tcW w:w="1463" w:type="dxa"/>
+            <w:tcW w:w="1844" w:type="dxa"/>
           </w:tcPr>
           <w:p>
             <w:pPr>
@@ -7601,7 +7646,7 @@
         </w:tc>
         <w:tc>
           <w:tcPr>
-            <w:tcW w:w="1133" w:type="dxa"/>
+            <w:tcW w:w="4961" w:type="dxa"/>
           </w:tcPr>
           <w:p>
             <w:pPr>
@@ -7620,7 +7665,7 @@
         </w:tc>
         <w:tc>
           <w:tcPr>
-            <w:tcW w:w="1133" w:type="dxa"/>
+            <w:tcW w:w="1195" w:type="dxa"/>
           </w:tcPr>
           <w:p>
             <w:pPr>
@@ -7641,12 +7686,12 @@
       <w:tr>
         <w:trPr>
           <w:cnfStyle w:val="000000100000" w:firstRow="0" w:lastRow="0" w:firstColumn="0" w:lastColumn="0" w:oddVBand="0" w:evenVBand="0" w:oddHBand="1" w:evenHBand="0" w:firstRowFirstColumn="0" w:firstRowLastColumn="0" w:lastRowFirstColumn="0" w:lastRowLastColumn="0"/>
-          <w:trHeight w:val="268"/>
+          <w:trHeight w:val="253"/>
         </w:trPr>
         <w:tc>
           <w:tcPr>
             <w:cnfStyle w:val="001000000000" w:firstRow="0" w:lastRow="0" w:firstColumn="1" w:lastColumn="0" w:oddVBand="0" w:evenVBand="0" w:oddHBand="0" w:evenHBand="0" w:firstRowFirstColumn="0" w:firstRowLastColumn="0" w:lastRowFirstColumn="0" w:lastRowLastColumn="0"/>
-            <w:tcW w:w="3615" w:type="dxa"/>
+            <w:tcW w:w="3407" w:type="dxa"/>
           </w:tcPr>
           <w:p>
             <w:pPr>
@@ -7709,7 +7754,7 @@
         </w:tc>
         <w:tc>
           <w:tcPr>
-            <w:tcW w:w="1170" w:type="dxa"/>
+            <w:tcW w:w="1172" w:type="dxa"/>
           </w:tcPr>
           <w:p>
             <w:pPr>
@@ -7728,7 +7773,7 @@
         </w:tc>
         <w:tc>
           <w:tcPr>
-            <w:tcW w:w="1335" w:type="dxa"/>
+            <w:tcW w:w="1931" w:type="dxa"/>
           </w:tcPr>
           <w:p>
             <w:pPr>
@@ -7755,7 +7800,7 @@
         </w:tc>
         <w:tc>
           <w:tcPr>
-            <w:tcW w:w="1463" w:type="dxa"/>
+            <w:tcW w:w="1844" w:type="dxa"/>
           </w:tcPr>
           <w:p>
             <w:pPr>
@@ -7782,7 +7827,7 @@
         </w:tc>
         <w:tc>
           <w:tcPr>
-            <w:tcW w:w="1133" w:type="dxa"/>
+            <w:tcW w:w="4961" w:type="dxa"/>
           </w:tcPr>
           <w:p>
             <w:pPr>
@@ -7801,7 +7846,7 @@
         </w:tc>
         <w:tc>
           <w:tcPr>
-            <w:tcW w:w="1133" w:type="dxa"/>
+            <w:tcW w:w="1195" w:type="dxa"/>
           </w:tcPr>
           <w:p>
             <w:pPr>
@@ -7821,12 +7866,12 @@
       </w:tr>
       <w:tr>
         <w:trPr>
-          <w:trHeight w:val="268"/>
+          <w:trHeight w:val="253"/>
         </w:trPr>
         <w:tc>
           <w:tcPr>
             <w:cnfStyle w:val="001000000000" w:firstRow="0" w:lastRow="0" w:firstColumn="1" w:lastColumn="0" w:oddVBand="0" w:evenVBand="0" w:oddHBand="0" w:evenHBand="0" w:firstRowFirstColumn="0" w:firstRowLastColumn="0" w:lastRowFirstColumn="0" w:lastRowLastColumn="0"/>
-            <w:tcW w:w="3615" w:type="dxa"/>
+            <w:tcW w:w="3407" w:type="dxa"/>
           </w:tcPr>
           <w:p>
             <w:pPr>
@@ -7903,7 +7948,7 @@
         </w:tc>
         <w:tc>
           <w:tcPr>
-            <w:tcW w:w="1170" w:type="dxa"/>
+            <w:tcW w:w="1172" w:type="dxa"/>
           </w:tcPr>
           <w:p>
             <w:pPr>
@@ -7922,7 +7967,7 @@
         </w:tc>
         <w:tc>
           <w:tcPr>
-            <w:tcW w:w="1335" w:type="dxa"/>
+            <w:tcW w:w="1931" w:type="dxa"/>
           </w:tcPr>
           <w:p>
             <w:pPr>
@@ -7949,7 +7994,7 @@
         </w:tc>
         <w:tc>
           <w:tcPr>
-            <w:tcW w:w="1463" w:type="dxa"/>
+            <w:tcW w:w="1844" w:type="dxa"/>
           </w:tcPr>
           <w:p>
             <w:pPr>
@@ -7976,7 +8021,7 @@
         </w:tc>
         <w:tc>
           <w:tcPr>
-            <w:tcW w:w="1133" w:type="dxa"/>
+            <w:tcW w:w="4961" w:type="dxa"/>
           </w:tcPr>
           <w:p>
             <w:pPr>
@@ -7995,7 +8040,7 @@
         </w:tc>
         <w:tc>
           <w:tcPr>
-            <w:tcW w:w="1133" w:type="dxa"/>
+            <w:tcW w:w="1195" w:type="dxa"/>
           </w:tcPr>
           <w:p>
             <w:pPr>
@@ -8016,12 +8061,12 @@
       <w:tr>
         <w:trPr>
           <w:cnfStyle w:val="000000100000" w:firstRow="0" w:lastRow="0" w:firstColumn="0" w:lastColumn="0" w:oddVBand="0" w:evenVBand="0" w:oddHBand="1" w:evenHBand="0" w:firstRowFirstColumn="0" w:firstRowLastColumn="0" w:lastRowFirstColumn="0" w:lastRowLastColumn="0"/>
-          <w:trHeight w:val="268"/>
+          <w:trHeight w:val="253"/>
         </w:trPr>
         <w:tc>
           <w:tcPr>
             <w:cnfStyle w:val="001000000000" w:firstRow="0" w:lastRow="0" w:firstColumn="1" w:lastColumn="0" w:oddVBand="0" w:evenVBand="0" w:oddHBand="0" w:evenHBand="0" w:firstRowFirstColumn="0" w:firstRowLastColumn="0" w:lastRowFirstColumn="0" w:lastRowLastColumn="0"/>
-            <w:tcW w:w="3615" w:type="dxa"/>
+            <w:tcW w:w="3407" w:type="dxa"/>
           </w:tcPr>
           <w:p>
             <w:pPr>
@@ -8098,7 +8143,7 @@
         </w:tc>
         <w:tc>
           <w:tcPr>
-            <w:tcW w:w="1170" w:type="dxa"/>
+            <w:tcW w:w="1172" w:type="dxa"/>
           </w:tcPr>
           <w:p>
             <w:pPr>
@@ -8117,7 +8162,7 @@
         </w:tc>
         <w:tc>
           <w:tcPr>
-            <w:tcW w:w="1335" w:type="dxa"/>
+            <w:tcW w:w="1931" w:type="dxa"/>
           </w:tcPr>
           <w:p>
             <w:pPr>
@@ -8144,7 +8189,7 @@
         </w:tc>
         <w:tc>
           <w:tcPr>
-            <w:tcW w:w="1463" w:type="dxa"/>
+            <w:tcW w:w="1844" w:type="dxa"/>
           </w:tcPr>
           <w:p>
             <w:pPr>
@@ -8163,20 +8208,20 @@
         </w:tc>
         <w:tc>
           <w:tcPr>
-            <w:tcW w:w="1133" w:type="dxa"/>
-          </w:tcPr>
-          <w:p>
-            <w:pPr>
-              <w:cnfStyle w:val="000000100000" w:firstRow="0" w:lastRow="0" w:firstColumn="0" w:lastColumn="0" w:oddVBand="0" w:evenVBand="0" w:oddHBand="1" w:evenHBand="0" w:firstRowFirstColumn="0" w:firstRowLastColumn="0" w:lastRowFirstColumn="0" w:lastRowLastColumn="0"/>
-              <w:rPr>
-                <w:rFonts w:ascii="Arial" w:hAnsi="Arial" w:cs="Arial"/>
-              </w:rPr>
-            </w:pPr>
-          </w:p>
-        </w:tc>
-        <w:tc>
-          <w:tcPr>
-            <w:tcW w:w="1133" w:type="dxa"/>
+            <w:tcW w:w="4961" w:type="dxa"/>
+          </w:tcPr>
+          <w:p>
+            <w:pPr>
+              <w:cnfStyle w:val="000000100000" w:firstRow="0" w:lastRow="0" w:firstColumn="0" w:lastColumn="0" w:oddVBand="0" w:evenVBand="0" w:oddHBand="1" w:evenHBand="0" w:firstRowFirstColumn="0" w:firstRowLastColumn="0" w:lastRowFirstColumn="0" w:lastRowLastColumn="0"/>
+              <w:rPr>
+                <w:rFonts w:ascii="Arial" w:hAnsi="Arial" w:cs="Arial"/>
+              </w:rPr>
+            </w:pPr>
+          </w:p>
+        </w:tc>
+        <w:tc>
+          <w:tcPr>
+            <w:tcW w:w="1195" w:type="dxa"/>
           </w:tcPr>
           <w:p>
             <w:pPr>
@@ -8196,12 +8241,12 @@
       </w:tr>
       <w:tr>
         <w:trPr>
-          <w:trHeight w:val="268"/>
+          <w:trHeight w:val="253"/>
         </w:trPr>
         <w:tc>
           <w:tcPr>
             <w:cnfStyle w:val="001000000000" w:firstRow="0" w:lastRow="0" w:firstColumn="1" w:lastColumn="0" w:oddVBand="0" w:evenVBand="0" w:oddHBand="0" w:evenHBand="0" w:firstRowFirstColumn="0" w:firstRowLastColumn="0" w:lastRowFirstColumn="0" w:lastRowLastColumn="0"/>
-            <w:tcW w:w="3615" w:type="dxa"/>
+            <w:tcW w:w="3407" w:type="dxa"/>
           </w:tcPr>
           <w:p>
             <w:pPr>
@@ -8264,7 +8309,7 @@
         </w:tc>
         <w:tc>
           <w:tcPr>
-            <w:tcW w:w="1170" w:type="dxa"/>
+            <w:tcW w:w="1172" w:type="dxa"/>
           </w:tcPr>
           <w:p>
             <w:pPr>
@@ -8283,7 +8328,7 @@
         </w:tc>
         <w:tc>
           <w:tcPr>
-            <w:tcW w:w="1335" w:type="dxa"/>
+            <w:tcW w:w="1931" w:type="dxa"/>
           </w:tcPr>
           <w:p>
             <w:pPr>
@@ -8310,7 +8355,7 @@
         </w:tc>
         <w:tc>
           <w:tcPr>
-            <w:tcW w:w="1463" w:type="dxa"/>
+            <w:tcW w:w="1844" w:type="dxa"/>
           </w:tcPr>
           <w:p>
             <w:pPr>
@@ -8329,7 +8374,7 @@
         </w:tc>
         <w:tc>
           <w:tcPr>
-            <w:tcW w:w="1133" w:type="dxa"/>
+            <w:tcW w:w="4961" w:type="dxa"/>
           </w:tcPr>
           <w:p>
             <w:pPr>
@@ -8348,7 +8393,7 @@
         </w:tc>
         <w:tc>
           <w:tcPr>
-            <w:tcW w:w="1133" w:type="dxa"/>
+            <w:tcW w:w="1195" w:type="dxa"/>
           </w:tcPr>
           <w:p>
             <w:pPr>
@@ -8369,12 +8414,12 @@
       <w:tr>
         <w:trPr>
           <w:cnfStyle w:val="000000100000" w:firstRow="0" w:lastRow="0" w:firstColumn="0" w:lastColumn="0" w:oddVBand="0" w:evenVBand="0" w:oddHBand="1" w:evenHBand="0" w:firstRowFirstColumn="0" w:firstRowLastColumn="0" w:lastRowFirstColumn="0" w:lastRowLastColumn="0"/>
-          <w:trHeight w:val="268"/>
+          <w:trHeight w:val="253"/>
         </w:trPr>
         <w:tc>
           <w:tcPr>
             <w:cnfStyle w:val="001000000000" w:firstRow="0" w:lastRow="0" w:firstColumn="1" w:lastColumn="0" w:oddVBand="0" w:evenVBand="0" w:oddHBand="0" w:evenHBand="0" w:firstRowFirstColumn="0" w:firstRowLastColumn="0" w:lastRowFirstColumn="0" w:lastRowLastColumn="0"/>
-            <w:tcW w:w="3615" w:type="dxa"/>
+            <w:tcW w:w="3407" w:type="dxa"/>
           </w:tcPr>
           <w:p>
             <w:pPr>
@@ -8437,7 +8482,7 @@
         </w:tc>
         <w:tc>
           <w:tcPr>
-            <w:tcW w:w="1170" w:type="dxa"/>
+            <w:tcW w:w="1172" w:type="dxa"/>
           </w:tcPr>
           <w:p>
             <w:pPr>
@@ -8456,7 +8501,7 @@
         </w:tc>
         <w:tc>
           <w:tcPr>
-            <w:tcW w:w="1335" w:type="dxa"/>
+            <w:tcW w:w="1931" w:type="dxa"/>
           </w:tcPr>
           <w:p>
             <w:pPr>
@@ -8483,7 +8528,7 @@
         </w:tc>
         <w:tc>
           <w:tcPr>
-            <w:tcW w:w="1463" w:type="dxa"/>
+            <w:tcW w:w="1844" w:type="dxa"/>
           </w:tcPr>
           <w:p>
             <w:pPr>
@@ -8510,7 +8555,7 @@
         </w:tc>
         <w:tc>
           <w:tcPr>
-            <w:tcW w:w="1133" w:type="dxa"/>
+            <w:tcW w:w="4961" w:type="dxa"/>
           </w:tcPr>
           <w:p>
             <w:pPr>
@@ -8529,7 +8574,7 @@
         </w:tc>
         <w:tc>
           <w:tcPr>
-            <w:tcW w:w="1133" w:type="dxa"/>
+            <w:tcW w:w="1195" w:type="dxa"/>
           </w:tcPr>
           <w:p>
             <w:pPr>
@@ -8549,12 +8594,12 @@
       </w:tr>
       <w:tr>
         <w:trPr>
-          <w:trHeight w:val="268"/>
+          <w:trHeight w:val="253"/>
         </w:trPr>
         <w:tc>
           <w:tcPr>
             <w:cnfStyle w:val="001000000000" w:firstRow="0" w:lastRow="0" w:firstColumn="1" w:lastColumn="0" w:oddVBand="0" w:evenVBand="0" w:oddHBand="0" w:evenHBand="0" w:firstRowFirstColumn="0" w:firstRowLastColumn="0" w:lastRowFirstColumn="0" w:lastRowLastColumn="0"/>
-            <w:tcW w:w="3615" w:type="dxa"/>
+            <w:tcW w:w="3407" w:type="dxa"/>
           </w:tcPr>
           <w:p>
             <w:pPr>
@@ -8631,7 +8676,7 @@
         </w:tc>
         <w:tc>
           <w:tcPr>
-            <w:tcW w:w="1170" w:type="dxa"/>
+            <w:tcW w:w="1172" w:type="dxa"/>
           </w:tcPr>
           <w:p>
             <w:pPr>
@@ -8650,7 +8695,7 @@
         </w:tc>
         <w:tc>
           <w:tcPr>
-            <w:tcW w:w="1335" w:type="dxa"/>
+            <w:tcW w:w="1931" w:type="dxa"/>
           </w:tcPr>
           <w:p>
             <w:pPr>
@@ -8677,7 +8722,7 @@
         </w:tc>
         <w:tc>
           <w:tcPr>
-            <w:tcW w:w="1463" w:type="dxa"/>
+            <w:tcW w:w="1844" w:type="dxa"/>
           </w:tcPr>
           <w:p>
             <w:pPr>
@@ -8704,7 +8749,7 @@
         </w:tc>
         <w:tc>
           <w:tcPr>
-            <w:tcW w:w="1133" w:type="dxa"/>
+            <w:tcW w:w="4961" w:type="dxa"/>
           </w:tcPr>
           <w:p>
             <w:pPr>
@@ -8723,7 +8768,7 @@
         </w:tc>
         <w:tc>
           <w:tcPr>
-            <w:tcW w:w="1133" w:type="dxa"/>
+            <w:tcW w:w="1195" w:type="dxa"/>
           </w:tcPr>
           <w:p>
             <w:pPr>
@@ -8744,12 +8789,12 @@
       <w:tr>
         <w:trPr>
           <w:cnfStyle w:val="000000100000" w:firstRow="0" w:lastRow="0" w:firstColumn="0" w:lastColumn="0" w:oddVBand="0" w:evenVBand="0" w:oddHBand="1" w:evenHBand="0" w:firstRowFirstColumn="0" w:firstRowLastColumn="0" w:lastRowFirstColumn="0" w:lastRowLastColumn="0"/>
-          <w:trHeight w:val="268"/>
+          <w:trHeight w:val="253"/>
         </w:trPr>
         <w:tc>
           <w:tcPr>
             <w:cnfStyle w:val="001000000000" w:firstRow="0" w:lastRow="0" w:firstColumn="1" w:lastColumn="0" w:oddVBand="0" w:evenVBand="0" w:oddHBand="0" w:evenHBand="0" w:firstRowFirstColumn="0" w:firstRowLastColumn="0" w:lastRowFirstColumn="0" w:lastRowLastColumn="0"/>
-            <w:tcW w:w="3615" w:type="dxa"/>
+            <w:tcW w:w="3407" w:type="dxa"/>
           </w:tcPr>
           <w:p>
             <w:pPr>
@@ -8826,7 +8871,7 @@
         </w:tc>
         <w:tc>
           <w:tcPr>
-            <w:tcW w:w="1170" w:type="dxa"/>
+            <w:tcW w:w="1172" w:type="dxa"/>
           </w:tcPr>
           <w:p>
             <w:pPr>
@@ -8845,7 +8890,7 @@
         </w:tc>
         <w:tc>
           <w:tcPr>
-            <w:tcW w:w="1335" w:type="dxa"/>
+            <w:tcW w:w="1931" w:type="dxa"/>
           </w:tcPr>
           <w:p>
             <w:pPr>
@@ -8872,7 +8917,7 @@
         </w:tc>
         <w:tc>
           <w:tcPr>
-            <w:tcW w:w="1463" w:type="dxa"/>
+            <w:tcW w:w="1844" w:type="dxa"/>
           </w:tcPr>
           <w:p>
             <w:pPr>
@@ -8891,20 +8936,20 @@
         </w:tc>
         <w:tc>
           <w:tcPr>
-            <w:tcW w:w="1133" w:type="dxa"/>
-          </w:tcPr>
-          <w:p>
-            <w:pPr>
-              <w:cnfStyle w:val="000000100000" w:firstRow="0" w:lastRow="0" w:firstColumn="0" w:lastColumn="0" w:oddVBand="0" w:evenVBand="0" w:oddHBand="1" w:evenHBand="0" w:firstRowFirstColumn="0" w:firstRowLastColumn="0" w:lastRowFirstColumn="0" w:lastRowLastColumn="0"/>
-              <w:rPr>
-                <w:rFonts w:ascii="Arial" w:hAnsi="Arial" w:cs="Arial"/>
-              </w:rPr>
-            </w:pPr>
-          </w:p>
-        </w:tc>
-        <w:tc>
-          <w:tcPr>
-            <w:tcW w:w="1133" w:type="dxa"/>
+            <w:tcW w:w="4961" w:type="dxa"/>
+          </w:tcPr>
+          <w:p>
+            <w:pPr>
+              <w:cnfStyle w:val="000000100000" w:firstRow="0" w:lastRow="0" w:firstColumn="0" w:lastColumn="0" w:oddVBand="0" w:evenVBand="0" w:oddHBand="1" w:evenHBand="0" w:firstRowFirstColumn="0" w:firstRowLastColumn="0" w:lastRowFirstColumn="0" w:lastRowLastColumn="0"/>
+              <w:rPr>
+                <w:rFonts w:ascii="Arial" w:hAnsi="Arial" w:cs="Arial"/>
+              </w:rPr>
+            </w:pPr>
+          </w:p>
+        </w:tc>
+        <w:tc>
+          <w:tcPr>
+            <w:tcW w:w="1195" w:type="dxa"/>
           </w:tcPr>
           <w:p>
             <w:pPr>
@@ -8924,12 +8969,12 @@
       </w:tr>
       <w:tr>
         <w:trPr>
-          <w:trHeight w:val="268"/>
+          <w:trHeight w:val="253"/>
         </w:trPr>
         <w:tc>
           <w:tcPr>
             <w:cnfStyle w:val="001000000000" w:firstRow="0" w:lastRow="0" w:firstColumn="1" w:lastColumn="0" w:oddVBand="0" w:evenVBand="0" w:oddHBand="0" w:evenHBand="0" w:firstRowFirstColumn="0" w:firstRowLastColumn="0" w:lastRowFirstColumn="0" w:lastRowLastColumn="0"/>
-            <w:tcW w:w="3615" w:type="dxa"/>
+            <w:tcW w:w="3407" w:type="dxa"/>
           </w:tcPr>
           <w:p>
             <w:pPr>
@@ -8943,6 +8988,7 @@
               <w:rPr>
                 <w:rFonts w:ascii="Arial" w:hAnsi="Arial" w:cs="Arial"/>
               </w:rPr>
+              <w:lastRenderedPageBreak/>
               <w:t>/</w:t>
             </w:r>
             <w:proofErr w:type="spellStart"/>
@@ -8992,7 +9038,7 @@
         </w:tc>
         <w:tc>
           <w:tcPr>
-            <w:tcW w:w="1170" w:type="dxa"/>
+            <w:tcW w:w="1172" w:type="dxa"/>
           </w:tcPr>
           <w:p>
             <w:pPr>
@@ -9011,7 +9057,7 @@
         </w:tc>
         <w:tc>
           <w:tcPr>
-            <w:tcW w:w="1335" w:type="dxa"/>
+            <w:tcW w:w="1931" w:type="dxa"/>
           </w:tcPr>
           <w:p>
             <w:pPr>
@@ -9038,7 +9084,7 @@
         </w:tc>
         <w:tc>
           <w:tcPr>
-            <w:tcW w:w="1463" w:type="dxa"/>
+            <w:tcW w:w="1844" w:type="dxa"/>
           </w:tcPr>
           <w:p>
             <w:pPr>
@@ -9057,7 +9103,7 @@
         </w:tc>
         <w:tc>
           <w:tcPr>
-            <w:tcW w:w="1133" w:type="dxa"/>
+            <w:tcW w:w="4961" w:type="dxa"/>
           </w:tcPr>
           <w:p>
             <w:pPr>
@@ -9076,7 +9122,7 @@
         </w:tc>
         <w:tc>
           <w:tcPr>
-            <w:tcW w:w="1133" w:type="dxa"/>
+            <w:tcW w:w="1195" w:type="dxa"/>
           </w:tcPr>
           <w:p>
             <w:pPr>
@@ -9097,12 +9143,12 @@
       <w:tr>
         <w:trPr>
           <w:cnfStyle w:val="000000100000" w:firstRow="0" w:lastRow="0" w:firstColumn="0" w:lastColumn="0" w:oddVBand="0" w:evenVBand="0" w:oddHBand="1" w:evenHBand="0" w:firstRowFirstColumn="0" w:firstRowLastColumn="0" w:lastRowFirstColumn="0" w:lastRowLastColumn="0"/>
-          <w:trHeight w:val="268"/>
+          <w:trHeight w:val="253"/>
         </w:trPr>
         <w:tc>
           <w:tcPr>
             <w:cnfStyle w:val="001000000000" w:firstRow="0" w:lastRow="0" w:firstColumn="1" w:lastColumn="0" w:oddVBand="0" w:evenVBand="0" w:oddHBand="0" w:evenHBand="0" w:firstRowFirstColumn="0" w:firstRowLastColumn="0" w:lastRowFirstColumn="0" w:lastRowLastColumn="0"/>
-            <w:tcW w:w="3615" w:type="dxa"/>
+            <w:tcW w:w="3407" w:type="dxa"/>
           </w:tcPr>
           <w:p>
             <w:pPr>
@@ -9165,7 +9211,7 @@
         </w:tc>
         <w:tc>
           <w:tcPr>
-            <w:tcW w:w="1170" w:type="dxa"/>
+            <w:tcW w:w="1172" w:type="dxa"/>
           </w:tcPr>
           <w:p>
             <w:pPr>
@@ -9184,7 +9230,7 @@
         </w:tc>
         <w:tc>
           <w:tcPr>
-            <w:tcW w:w="1335" w:type="dxa"/>
+            <w:tcW w:w="1931" w:type="dxa"/>
           </w:tcPr>
           <w:p>
             <w:pPr>
@@ -9211,7 +9257,7 @@
         </w:tc>
         <w:tc>
           <w:tcPr>
-            <w:tcW w:w="1463" w:type="dxa"/>
+            <w:tcW w:w="1844" w:type="dxa"/>
           </w:tcPr>
           <w:p>
             <w:pPr>
@@ -9238,7 +9284,7 @@
         </w:tc>
         <w:tc>
           <w:tcPr>
-            <w:tcW w:w="1133" w:type="dxa"/>
+            <w:tcW w:w="4961" w:type="dxa"/>
           </w:tcPr>
           <w:p>
             <w:pPr>
@@ -9257,7 +9303,7 @@
         </w:tc>
         <w:tc>
           <w:tcPr>
-            <w:tcW w:w="1133" w:type="dxa"/>
+            <w:tcW w:w="1195" w:type="dxa"/>
           </w:tcPr>
           <w:p>
             <w:pPr>
@@ -9277,12 +9323,12 @@
       </w:tr>
       <w:tr>
         <w:trPr>
-          <w:trHeight w:val="268"/>
+          <w:trHeight w:val="253"/>
         </w:trPr>
         <w:tc>
           <w:tcPr>
             <w:cnfStyle w:val="001000000000" w:firstRow="0" w:lastRow="0" w:firstColumn="1" w:lastColumn="0" w:oddVBand="0" w:evenVBand="0" w:oddHBand="0" w:evenHBand="0" w:firstRowFirstColumn="0" w:firstRowLastColumn="0" w:lastRowFirstColumn="0" w:lastRowLastColumn="0"/>
-            <w:tcW w:w="3615" w:type="dxa"/>
+            <w:tcW w:w="3407" w:type="dxa"/>
           </w:tcPr>
           <w:p>
             <w:pPr>
@@ -9359,7 +9405,7 @@
         </w:tc>
         <w:tc>
           <w:tcPr>
-            <w:tcW w:w="1170" w:type="dxa"/>
+            <w:tcW w:w="1172" w:type="dxa"/>
           </w:tcPr>
           <w:p>
             <w:pPr>
@@ -9378,7 +9424,7 @@
         </w:tc>
         <w:tc>
           <w:tcPr>
-            <w:tcW w:w="1335" w:type="dxa"/>
+            <w:tcW w:w="1931" w:type="dxa"/>
           </w:tcPr>
           <w:p>
             <w:pPr>
@@ -9405,7 +9451,7 @@
         </w:tc>
         <w:tc>
           <w:tcPr>
-            <w:tcW w:w="1463" w:type="dxa"/>
+            <w:tcW w:w="1844" w:type="dxa"/>
           </w:tcPr>
           <w:p>
             <w:pPr>
@@ -9432,7 +9478,7 @@
         </w:tc>
         <w:tc>
           <w:tcPr>
-            <w:tcW w:w="1133" w:type="dxa"/>
+            <w:tcW w:w="4961" w:type="dxa"/>
           </w:tcPr>
           <w:p>
             <w:pPr>
@@ -9451,7 +9497,7 @@
         </w:tc>
         <w:tc>
           <w:tcPr>
-            <w:tcW w:w="1133" w:type="dxa"/>
+            <w:tcW w:w="1195" w:type="dxa"/>
           </w:tcPr>
           <w:p>
             <w:pPr>
@@ -9472,12 +9518,12 @@
       <w:tr>
         <w:trPr>
           <w:cnfStyle w:val="000000100000" w:firstRow="0" w:lastRow="0" w:firstColumn="0" w:lastColumn="0" w:oddVBand="0" w:evenVBand="0" w:oddHBand="1" w:evenHBand="0" w:firstRowFirstColumn="0" w:firstRowLastColumn="0" w:lastRowFirstColumn="0" w:lastRowLastColumn="0"/>
-          <w:trHeight w:val="268"/>
+          <w:trHeight w:val="253"/>
         </w:trPr>
         <w:tc>
           <w:tcPr>
             <w:cnfStyle w:val="001000000000" w:firstRow="0" w:lastRow="0" w:firstColumn="1" w:lastColumn="0" w:oddVBand="0" w:evenVBand="0" w:oddHBand="0" w:evenHBand="0" w:firstRowFirstColumn="0" w:firstRowLastColumn="0" w:lastRowFirstColumn="0" w:lastRowLastColumn="0"/>
-            <w:tcW w:w="3615" w:type="dxa"/>
+            <w:tcW w:w="3407" w:type="dxa"/>
           </w:tcPr>
           <w:p>
             <w:pPr>
@@ -9491,7 +9537,6 @@
               <w:rPr>
                 <w:rFonts w:ascii="Arial" w:hAnsi="Arial" w:cs="Arial"/>
               </w:rPr>
-              <w:lastRenderedPageBreak/>
               <w:t>/</w:t>
             </w:r>
             <w:proofErr w:type="spellStart"/>
@@ -9555,7 +9600,7 @@
         </w:tc>
         <w:tc>
           <w:tcPr>
-            <w:tcW w:w="1170" w:type="dxa"/>
+            <w:tcW w:w="1172" w:type="dxa"/>
           </w:tcPr>
           <w:p>
             <w:pPr>
@@ -9574,7 +9619,7 @@
         </w:tc>
         <w:tc>
           <w:tcPr>
-            <w:tcW w:w="1335" w:type="dxa"/>
+            <w:tcW w:w="1931" w:type="dxa"/>
           </w:tcPr>
           <w:p>
             <w:pPr>
@@ -9601,7 +9646,7 @@
         </w:tc>
         <w:tc>
           <w:tcPr>
-            <w:tcW w:w="1463" w:type="dxa"/>
+            <w:tcW w:w="1844" w:type="dxa"/>
           </w:tcPr>
           <w:p>
             <w:pPr>
@@ -9620,20 +9665,20 @@
         </w:tc>
         <w:tc>
           <w:tcPr>
-            <w:tcW w:w="1133" w:type="dxa"/>
-          </w:tcPr>
-          <w:p>
-            <w:pPr>
-              <w:cnfStyle w:val="000000100000" w:firstRow="0" w:lastRow="0" w:firstColumn="0" w:lastColumn="0" w:oddVBand="0" w:evenVBand="0" w:oddHBand="1" w:evenHBand="0" w:firstRowFirstColumn="0" w:firstRowLastColumn="0" w:lastRowFirstColumn="0" w:lastRowLastColumn="0"/>
-              <w:rPr>
-                <w:rFonts w:ascii="Arial" w:hAnsi="Arial" w:cs="Arial"/>
-              </w:rPr>
-            </w:pPr>
-          </w:p>
-        </w:tc>
-        <w:tc>
-          <w:tcPr>
-            <w:tcW w:w="1133" w:type="dxa"/>
+            <w:tcW w:w="4961" w:type="dxa"/>
+          </w:tcPr>
+          <w:p>
+            <w:pPr>
+              <w:cnfStyle w:val="000000100000" w:firstRow="0" w:lastRow="0" w:firstColumn="0" w:lastColumn="0" w:oddVBand="0" w:evenVBand="0" w:oddHBand="1" w:evenHBand="0" w:firstRowFirstColumn="0" w:firstRowLastColumn="0" w:lastRowFirstColumn="0" w:lastRowLastColumn="0"/>
+              <w:rPr>
+                <w:rFonts w:ascii="Arial" w:hAnsi="Arial" w:cs="Arial"/>
+              </w:rPr>
+            </w:pPr>
+          </w:p>
+        </w:tc>
+        <w:tc>
+          <w:tcPr>
+            <w:tcW w:w="1195" w:type="dxa"/>
           </w:tcPr>
           <w:p>
             <w:pPr>
@@ -9662,8 +9707,8 @@
       </w:pPr>
     </w:p>
     <w:sectPr>
-      <w:pgSz w:w="11906" w:h="16838"/>
-      <w:pgMar w:top="1417" w:right="1417" w:bottom="1134" w:left="1417" w:header="708" w:footer="708" w:gutter="0"/>
+      <w:pgSz w:w="16838" w:h="11906" w:orient="landscape"/>
+      <w:pgMar w:top="1417" w:right="1417" w:bottom="1417" w:left="1134" w:header="708" w:footer="708" w:gutter="0"/>
       <w:cols w:space="708"/>
       <w:docGrid w:linePitch="360"/>
     </w:sectPr>
@@ -10467,4 +10512,16 @@
     </a:ext>
   </a:extLst>
 </a:theme>
+</file>
+
+<file path=customXml/item1.xml><?xml version="1.0" encoding="utf-8"?>
+<b:Sources xmlns:b="http://schemas.openxmlformats.org/officeDocument/2006/bibliography" xmlns="http://schemas.openxmlformats.org/officeDocument/2006/bibliography" SelectedStyle="\APASixthEditionOfficeOnline.xsl" StyleName="APA" Version="6"/>
+</file>
+
+<file path=customXml/itemProps1.xml><?xml version="1.0" encoding="utf-8"?>
+<ds:datastoreItem xmlns:ds="http://schemas.openxmlformats.org/officeDocument/2006/customXml" ds:itemID="{6DEA7F30-4F4E-488D-BEF4-F16568723C96}">
+  <ds:schemaRefs>
+    <ds:schemaRef ds:uri="http://schemas.openxmlformats.org/officeDocument/2006/bibliography"/>
+  </ds:schemaRefs>
+</ds:datastoreItem>
 </file>
</xml_diff>